<commit_message>
Further work on rules
</commit_message>
<xml_diff>
--- a/пројекат.DOCX
+++ b/пројекат.DOCX
@@ -439,11 +439,13 @@
       <w:pPr>
         <w:jc w:val="both"/>
         <w:rPr>
-          <w:lang w:val="sr-Cyrl-RS"/>
-        </w:rPr>
-      </w:pPr>
-      <w:r>
-        <w:rPr>
+          <w:highlight w:val="green"/>
+          <w:lang w:val="sr-Cyrl-RS"/>
+        </w:rPr>
+      </w:pPr>
+      <w:r>
+        <w:rPr>
+          <w:highlight w:val="green"/>
           <w:lang w:val="sr-Cyrl-RS"/>
         </w:rPr>
         <w:t>Дијабетичар</w:t>
@@ -453,11 +455,13 @@
       <w:pPr>
         <w:jc w:val="both"/>
         <w:rPr>
-          <w:lang w:val="sr-Cyrl-RS"/>
-        </w:rPr>
-      </w:pPr>
-      <w:r>
-        <w:rPr>
+          <w:highlight w:val="green"/>
+          <w:lang w:val="sr-Cyrl-RS"/>
+        </w:rPr>
+      </w:pPr>
+      <w:r>
+        <w:rPr>
+          <w:highlight w:val="green"/>
           <w:lang w:val="sr-Cyrl-RS"/>
         </w:rPr>
         <w:tab/>
@@ -465,57 +469,74 @@
       </w:r>
       <w:r>
         <w:rPr>
+          <w:highlight w:val="green"/>
           <w:lang w:val="sr-Cyrl-RS"/>
         </w:rPr>
         <w:t>8</w:t>
       </w:r>
       <w:r>
         <w:rPr>
+          <w:highlight w:val="green"/>
           <w:lang w:val="ru-RU"/>
         </w:rPr>
         <w:t xml:space="preserve"> </w:t>
       </w:r>
       <w:r>
+        <w:rPr>
+          <w:highlight w:val="green"/>
+        </w:rPr>
         <w:t>mmol</w:t>
       </w:r>
       <w:r>
         <w:rPr>
+          <w:highlight w:val="green"/>
           <w:lang w:val="ru-RU"/>
         </w:rPr>
         <w:t xml:space="preserve"> </w:t>
       </w:r>
       <w:r>
         <w:rPr>
+          <w:highlight w:val="green"/>
           <w:lang w:val="sr-Cyrl-RS"/>
         </w:rPr>
         <w:t xml:space="preserve">или </w:t>
       </w:r>
       <w:r>
+        <w:rPr>
+          <w:highlight w:val="green"/>
+        </w:rPr>
         <w:t>HbA</w:t>
       </w:r>
       <w:r>
         <w:rPr>
+          <w:highlight w:val="green"/>
           <w:lang w:val="ru-RU"/>
         </w:rPr>
         <w:t>1</w:t>
       </w:r>
       <w:r>
+        <w:rPr>
+          <w:highlight w:val="green"/>
+        </w:rPr>
         <w:t>c</w:t>
       </w:r>
       <w:r>
         <w:rPr>
+          <w:highlight w:val="green"/>
           <w:lang w:val="ru-RU"/>
         </w:rPr>
         <w:t xml:space="preserve"> &lt;= 7 %</w:t>
       </w:r>
       <w:r>
         <w:rPr>
+          <w:highlight w:val="green"/>
           <w:lang w:val="ru-RU"/>
         </w:rPr>
         <w:t xml:space="preserve"> </w:t>
       </w:r>
       <w:r>
         <w:rPr>
+          <w:highlight w:val="green"/>
           <w:lang w:val="sr-Cyrl-RS"/>
         </w:rPr>
         <w:t>– добро контролисан ДМ</w:t>
@@ -530,6 +551,7 @@
       </w:pPr>
       <w:r>
         <w:rPr>
+          <w:highlight w:val="green"/>
           <w:lang w:val="sr-Cyrl-RS"/>
         </w:rPr>
         <w:tab/>
@@ -537,39 +559,53 @@
       </w:r>
       <w:r>
         <w:rPr>
+          <w:highlight w:val="green"/>
           <w:lang w:val="ru-RU"/>
         </w:rPr>
         <w:t xml:space="preserve"> </w:t>
       </w:r>
       <w:r>
+        <w:rPr>
+          <w:highlight w:val="green"/>
+        </w:rPr>
         <w:t>mmol</w:t>
       </w:r>
       <w:r>
         <w:rPr>
+          <w:highlight w:val="green"/>
           <w:lang w:val="sr-Cyrl-RS"/>
         </w:rPr>
         <w:t xml:space="preserve"> или </w:t>
       </w:r>
       <w:r>
+        <w:rPr>
+          <w:highlight w:val="green"/>
+        </w:rPr>
         <w:t>HbA</w:t>
       </w:r>
       <w:r>
         <w:rPr>
+          <w:highlight w:val="green"/>
           <w:lang w:val="ru-RU"/>
         </w:rPr>
         <w:t>1</w:t>
       </w:r>
       <w:r>
+        <w:rPr>
+          <w:highlight w:val="green"/>
+        </w:rPr>
         <w:t>c</w:t>
       </w:r>
       <w:r>
         <w:rPr>
+          <w:highlight w:val="green"/>
           <w:lang w:val="sr-Cyrl-RS"/>
         </w:rPr>
         <w:t xml:space="preserve"> &gt; 7%</w:t>
       </w:r>
       <w:r>
         <w:rPr>
+          <w:highlight w:val="green"/>
           <w:lang w:val="sr-Cyrl-RS"/>
         </w:rPr>
         <w:t xml:space="preserve"> – лоше контролисан ДМ</w:t>
@@ -584,27 +620,34 @@
       </w:pPr>
       <w:r>
         <w:rPr>
+          <w:highlight w:val="green"/>
           <w:lang w:val="sr-Cyrl-RS"/>
         </w:rPr>
         <w:t>Није дијабетичар и вредности ШУК &gt; 6</w:t>
       </w:r>
       <w:r>
         <w:rPr>
+          <w:highlight w:val="green"/>
           <w:lang w:val="ru-RU"/>
         </w:rPr>
         <w:t xml:space="preserve"> </w:t>
       </w:r>
       <w:r>
+        <w:rPr>
+          <w:highlight w:val="green"/>
+        </w:rPr>
         <w:t>mmol</w:t>
       </w:r>
       <w:r>
         <w:rPr>
+          <w:highlight w:val="green"/>
           <w:lang w:val="ru-RU"/>
         </w:rPr>
         <w:t xml:space="preserve"> </w:t>
       </w:r>
       <w:r>
         <w:rPr>
+          <w:highlight w:val="green"/>
           <w:lang w:val="sr-Cyrl-RS"/>
         </w:rPr>
         <w:t>– одложи операцију</w:t>
@@ -977,56 +1020,73 @@
       <w:pPr>
         <w:jc w:val="both"/>
         <w:rPr>
-          <w:lang w:val="sr-Cyrl-RS"/>
-        </w:rPr>
-      </w:pPr>
-      <w:r>
-        <w:rPr>
+          <w:highlight w:val="green"/>
+          <w:lang w:val="sr-Cyrl-RS"/>
+        </w:rPr>
+      </w:pPr>
+      <w:r>
+        <w:rPr>
+          <w:highlight w:val="green"/>
           <w:lang w:val="sr-Cyrl-RS"/>
         </w:rPr>
         <w:t>Затим следи</w:t>
       </w:r>
       <w:r>
         <w:rPr>
+          <w:highlight w:val="green"/>
           <w:lang w:val="sr-Cyrl-RS"/>
         </w:rPr>
         <w:t xml:space="preserve"> класификациј</w:t>
       </w:r>
       <w:r>
         <w:rPr>
+          <w:highlight w:val="green"/>
           <w:lang w:val="sr-Cyrl-RS"/>
         </w:rPr>
         <w:t>а</w:t>
       </w:r>
       <w:r>
         <w:rPr>
+          <w:highlight w:val="green"/>
           <w:lang w:val="sr-Cyrl-RS"/>
         </w:rPr>
         <w:t xml:space="preserve"> пацијента у једну од </w:t>
       </w:r>
       <w:r>
+        <w:rPr>
+          <w:highlight w:val="green"/>
+        </w:rPr>
         <w:t>ASA</w:t>
       </w:r>
       <w:r>
         <w:rPr>
+          <w:highlight w:val="green"/>
           <w:lang w:val="sr-Cyrl-RS"/>
         </w:rPr>
         <w:t xml:space="preserve"> </w:t>
       </w:r>
       <w:r>
+        <w:rPr>
+          <w:highlight w:val="green"/>
+        </w:rPr>
         <w:t>I</w:t>
       </w:r>
       <w:r>
         <w:rPr>
+          <w:highlight w:val="green"/>
           <w:lang w:val="sr-Cyrl-RS"/>
         </w:rPr>
         <w:t xml:space="preserve"> – </w:t>
       </w:r>
       <w:r>
+        <w:rPr>
+          <w:highlight w:val="green"/>
+        </w:rPr>
         <w:t>V</w:t>
       </w:r>
       <w:r>
         <w:rPr>
+          <w:highlight w:val="green"/>
           <w:lang w:val="sr-Cyrl-RS"/>
         </w:rPr>
         <w:t xml:space="preserve"> категорија које представљају процену укупног здравственог стања пацијента.</w:t>
@@ -1041,41 +1101,53 @@
         </w:numPr>
         <w:jc w:val="both"/>
         <w:rPr>
-          <w:lang w:val="sr-Cyrl-RS"/>
-        </w:rPr>
-      </w:pPr>
-      <w:r>
+          <w:highlight w:val="green"/>
+          <w:lang w:val="sr-Cyrl-RS"/>
+        </w:rPr>
+      </w:pPr>
+      <w:r>
+        <w:rPr>
+          <w:highlight w:val="green"/>
+        </w:rPr>
         <w:t>ASA</w:t>
       </w:r>
       <w:r>
         <w:rPr>
+          <w:highlight w:val="green"/>
           <w:lang w:val="ru-RU"/>
         </w:rPr>
         <w:t xml:space="preserve"> </w:t>
       </w:r>
       <w:r>
+        <w:rPr>
+          <w:highlight w:val="green"/>
+        </w:rPr>
         <w:t>V</w:t>
       </w:r>
       <w:r>
         <w:rPr>
+          <w:highlight w:val="green"/>
           <w:lang w:val="ru-RU"/>
         </w:rPr>
         <w:t xml:space="preserve"> – </w:t>
       </w:r>
       <w:r>
         <w:rPr>
+          <w:highlight w:val="green"/>
           <w:lang w:val="sr-Cyrl-RS"/>
         </w:rPr>
         <w:t xml:space="preserve">умирући пацијенти за које се не очекује да </w:t>
       </w:r>
       <w:r>
         <w:rPr>
+          <w:highlight w:val="green"/>
           <w:lang w:val="sr-Cyrl-RS"/>
         </w:rPr>
         <w:t>ћ</w:t>
       </w:r>
       <w:r>
         <w:rPr>
+          <w:highlight w:val="green"/>
           <w:lang w:val="sr-Cyrl-RS"/>
         </w:rPr>
         <w:t>е преживети без операције</w:t>
@@ -1090,59 +1162,53 @@
         </w:numPr>
         <w:jc w:val="both"/>
         <w:rPr>
-          <w:lang w:val="sr-Cyrl-RS"/>
-        </w:rPr>
-      </w:pPr>
-      <w:r>
+          <w:highlight w:val="green"/>
+          <w:lang w:val="sr-Cyrl-RS"/>
+        </w:rPr>
+      </w:pPr>
+      <w:r>
+        <w:rPr>
+          <w:highlight w:val="green"/>
+        </w:rPr>
         <w:t>ASA</w:t>
       </w:r>
       <w:r>
         <w:rPr>
+          <w:highlight w:val="green"/>
           <w:lang w:val="sr-Cyrl-RS"/>
         </w:rPr>
         <w:t xml:space="preserve"> </w:t>
       </w:r>
       <w:r>
+        <w:rPr>
+          <w:highlight w:val="green"/>
+        </w:rPr>
         <w:t>IV</w:t>
       </w:r>
       <w:r>
         <w:rPr>
-          <w:lang w:val="sr-Cyrl-RS"/>
-        </w:rPr>
-        <w:t xml:space="preserve"> – </w:t>
-      </w:r>
-      <w:r>
-        <w:rPr>
-          <w:lang w:val="sr-Cyrl-RS"/>
-        </w:rPr>
-        <w:t>пацијенти са озбиљном системском болешћу</w:t>
-      </w:r>
-      <w:r>
-        <w:rPr>
-          <w:lang w:val="sr-Cyrl-RS"/>
-        </w:rPr>
-        <w:t xml:space="preserve"> која је стална претња по живот </w:t>
-      </w:r>
-      <w:r>
-        <w:rPr>
-          <w:lang w:val="sr-Cyrl-RS"/>
-        </w:rPr>
-        <w:t>(</w:t>
-      </w:r>
-      <w:r>
-        <w:rPr>
-          <w:lang w:val="sr-Cyrl-RS"/>
-        </w:rPr>
-        <w:t xml:space="preserve">акутни инфаркт миокарда у последња 3 месеца, мождани удар, срчана слабост, </w:t>
-      </w:r>
-      <w:r>
-        <w:rPr>
+          <w:highlight w:val="green"/>
+          <w:lang w:val="sr-Cyrl-RS"/>
+        </w:rPr>
+        <w:t xml:space="preserve"> – пацијенти са озбиљном системском болешћу</w:t>
+      </w:r>
+      <w:r>
+        <w:rPr>
+          <w:highlight w:val="green"/>
+          <w:lang w:val="sr-Cyrl-RS"/>
+        </w:rPr>
+        <w:t xml:space="preserve"> која је стална претња по живот (акутни инфаркт миокарда у последња 3 месеца, мождани удар, срчана слабост, </w:t>
+      </w:r>
+      <w:r>
+        <w:rPr>
+          <w:highlight w:val="green"/>
           <w:lang w:val="sr-Cyrl-RS"/>
         </w:rPr>
         <w:t>тешка бубрежна инсуфицијенција</w:t>
       </w:r>
       <w:r>
         <w:rPr>
+          <w:highlight w:val="green"/>
           <w:lang w:val="sr-Cyrl-RS"/>
         </w:rPr>
         <w:t>)</w:t>
@@ -1157,68 +1223,56 @@
         </w:numPr>
         <w:jc w:val="both"/>
         <w:rPr>
-          <w:lang w:val="sr-Cyrl-RS"/>
-        </w:rPr>
-      </w:pPr>
-      <w:r>
+          <w:highlight w:val="green"/>
+          <w:lang w:val="sr-Cyrl-RS"/>
+        </w:rPr>
+      </w:pPr>
+      <w:r>
+        <w:rPr>
+          <w:highlight w:val="green"/>
+        </w:rPr>
         <w:t>ASA</w:t>
       </w:r>
       <w:r>
         <w:rPr>
+          <w:highlight w:val="green"/>
           <w:lang w:val="sr-Cyrl-RS"/>
         </w:rPr>
         <w:t xml:space="preserve"> </w:t>
       </w:r>
       <w:r>
+        <w:rPr>
+          <w:highlight w:val="green"/>
+        </w:rPr>
         <w:t>III</w:t>
       </w:r>
       <w:r>
         <w:rPr>
+          <w:highlight w:val="green"/>
           <w:lang w:val="sr-Cyrl-RS"/>
         </w:rPr>
         <w:t xml:space="preserve"> – пацијенти са озбиљном системском болешћу (лоше кон</w:t>
       </w:r>
       <w:r>
         <w:rPr>
+          <w:highlight w:val="green"/>
           <w:lang w:val="sr-Cyrl-RS"/>
         </w:rPr>
         <w:t>т</w:t>
       </w:r>
       <w:r>
         <w:rPr>
+          <w:highlight w:val="green"/>
           <w:lang w:val="sr-Cyrl-RS"/>
         </w:rPr>
         <w:t xml:space="preserve">ролисан ДМ/ХТА, </w:t>
       </w:r>
       <w:r>
         <w:rPr>
-          <w:lang w:val="sr-Cyrl-RS"/>
-        </w:rPr>
-        <w:t xml:space="preserve">морбидна гојазност </w:t>
-      </w:r>
-      <w:r>
-        <w:rPr>
-          <w:lang w:val="sr-Cyrl-RS"/>
-        </w:rPr>
-        <w:t>[</w:t>
-      </w:r>
-      <w:r>
-        <w:rPr>
-          <w:lang w:val="sr-Cyrl-RS"/>
-        </w:rPr>
-        <w:t>БМИ &gt;= 40</w:t>
-      </w:r>
-      <w:r>
-        <w:rPr>
-          <w:lang w:val="sr-Cyrl-RS"/>
-        </w:rPr>
-        <w:t>], активни хепатитис, зависност од алкохо</w:t>
-      </w:r>
-      <w:r>
-        <w:rPr>
-          <w:lang w:val="sr-Cyrl-RS"/>
-        </w:rPr>
-        <w:t>ла или наркотика, бубрежна инсуфицијенција на дијализи)</w:t>
+          <w:highlight w:val="green"/>
+          <w:lang w:val="sr-Cyrl-RS"/>
+        </w:rPr>
+        <w:t>морбидна гојазност [БМИ &gt;= 40], активни хепатитис, зависност од алкохола или наркотика, бубрежна инсуфицијенција на дијализи)</w:t>
       </w:r>
     </w:p>
     <w:p>
@@ -1230,62 +1284,49 @@
         </w:numPr>
         <w:jc w:val="both"/>
         <w:rPr>
-          <w:lang w:val="sr-Cyrl-RS"/>
-        </w:rPr>
-      </w:pPr>
-      <w:r>
+          <w:highlight w:val="green"/>
+          <w:lang w:val="sr-Cyrl-RS"/>
+        </w:rPr>
+      </w:pPr>
+      <w:r>
+        <w:rPr>
+          <w:highlight w:val="green"/>
+        </w:rPr>
         <w:t>ASA</w:t>
       </w:r>
       <w:r>
         <w:rPr>
+          <w:highlight w:val="green"/>
           <w:lang w:val="sr-Cyrl-RS"/>
         </w:rPr>
         <w:t xml:space="preserve"> </w:t>
       </w:r>
       <w:r>
+        <w:rPr>
+          <w:highlight w:val="green"/>
+        </w:rPr>
         <w:t>II</w:t>
       </w:r>
       <w:r>
         <w:rPr>
-          <w:lang w:val="sr-Cyrl-RS"/>
-        </w:rPr>
-        <w:t xml:space="preserve"> – пацијент са благом системском болешћу (благе болести, пушач, алкохоличар, трудноћа, гојазност </w:t>
-      </w:r>
-      <w:r>
-        <w:rPr>
-          <w:lang w:val="sr-Cyrl-RS"/>
-        </w:rPr>
-        <w:t>[</w:t>
-      </w:r>
-      <w:r>
-        <w:rPr>
-          <w:lang w:val="sr-Cyrl-RS"/>
-        </w:rPr>
-        <w:t>30</w:t>
-      </w:r>
-      <w:r>
-        <w:rPr>
+          <w:highlight w:val="green"/>
+          <w:lang w:val="sr-Cyrl-RS"/>
+        </w:rPr>
+        <w:t xml:space="preserve"> – пацијент са благом системском болешћу (благе болести, пушач, алкохоличар, трудноћа, гојазност [30</w:t>
+      </w:r>
+      <w:r>
+        <w:rPr>
+          <w:highlight w:val="green"/>
           <w:lang w:val="sr-Cyrl-RS"/>
         </w:rPr>
         <w:t xml:space="preserve"> </w:t>
       </w:r>
       <w:r>
         <w:rPr>
-          <w:lang w:val="sr-Cyrl-RS"/>
-        </w:rPr>
-        <w:t>&lt;= БМИ &lt; 40</w:t>
-      </w:r>
-      <w:r>
-        <w:rPr>
-          <w:lang w:val="sr-Cyrl-RS"/>
-        </w:rPr>
-        <w:t>]</w:t>
-      </w:r>
-      <w:r>
-        <w:rPr>
-          <w:lang w:val="sr-Cyrl-RS"/>
-        </w:rPr>
-        <w:t>, добро контролисан ДМ/ХТА, блага болест плућа)</w:t>
+          <w:highlight w:val="green"/>
+          <w:lang w:val="sr-Cyrl-RS"/>
+        </w:rPr>
+        <w:t>&lt;= БМИ &lt; 40], добро контролисан ДМ/ХТА, блага болест плућа)</w:t>
       </w:r>
     </w:p>
     <w:p>
@@ -1297,23 +1338,32 @@
         </w:numPr>
         <w:jc w:val="both"/>
         <w:rPr>
-          <w:lang w:val="sr-Cyrl-RS"/>
-        </w:rPr>
-      </w:pPr>
-      <w:r>
+          <w:highlight w:val="green"/>
+          <w:lang w:val="sr-Cyrl-RS"/>
+        </w:rPr>
+      </w:pPr>
+      <w:r>
+        <w:rPr>
+          <w:highlight w:val="green"/>
+        </w:rPr>
         <w:t>ASA</w:t>
       </w:r>
       <w:r>
         <w:rPr>
+          <w:highlight w:val="green"/>
           <w:lang w:val="sr-Cyrl-RS"/>
         </w:rPr>
         <w:t xml:space="preserve"> </w:t>
       </w:r>
       <w:r>
+        <w:rPr>
+          <w:highlight w:val="green"/>
+        </w:rPr>
         <w:t>I</w:t>
       </w:r>
       <w:r>
         <w:rPr>
+          <w:highlight w:val="green"/>
           <w:lang w:val="sr-Cyrl-RS"/>
         </w:rPr>
         <w:t xml:space="preserve"> – здрава особа (непушач, без уноса/минималан унос алкохола)</w:t>

</xml_diff>

<commit_message>
Added post op rule
</commit_message>
<xml_diff>
--- a/пројекат.DOCX
+++ b/пројекат.DOCX
@@ -959,6 +959,7 @@
           <w:lang w:val="sr-Cyrl-RS"/>
         </w:rPr>
       </w:pPr>
+      <w:commentRangeStart w:id="0"/>
       <w:r>
         <w:rPr>
           <w:lang w:val="sr-Cyrl-RS"/>
@@ -979,6 +980,13 @@
           <w:lang w:val="sr-Cyrl-RS"/>
         </w:rPr>
         <w:tab/>
+      </w:r>
+      <w:commentRangeEnd w:id="0"/>
+      <w:r>
+        <w:rPr>
+          <w:rStyle w:val="CommentReference"/>
+        </w:rPr>
+        <w:commentReference w:id="0"/>
       </w:r>
     </w:p>
     <w:p>
@@ -1006,7 +1014,7 @@
                     <pic:cNvPicPr/>
                   </pic:nvPicPr>
                   <pic:blipFill>
-                    <a:blip r:embed="rId5"/>
+                    <a:blip r:embed="rId9"/>
                     <a:stretch>
                       <a:fillRect/>
                     </a:stretch>
@@ -1959,6 +1967,7 @@
         </w:rPr>
         <w:t xml:space="preserve"> висок ризик, а нема симптоме срчане инсуфицијенције </w:t>
       </w:r>
+      <w:commentRangeStart w:id="1"/>
       <w:r>
         <w:rPr>
           <w:highlight w:val="green"/>
@@ -1972,6 +1981,13 @@
           <w:lang w:val="ru-RU"/>
         </w:rPr>
         <w:t xml:space="preserve"> Б-тип натриуретског пептида</w:t>
+      </w:r>
+      <w:commentRangeEnd w:id="1"/>
+      <w:r>
+        <w:rPr>
+          <w:rStyle w:val="CommentReference"/>
+        </w:rPr>
+        <w:commentReference w:id="1"/>
       </w:r>
     </w:p>
     <w:p>
@@ -2212,11 +2228,25 @@
           <w:lang w:val="sr-Cyrl-RS"/>
         </w:rPr>
       </w:pPr>
-      <w:r>
-        <w:rPr>
-          <w:lang w:val="sr-Cyrl-RS"/>
-        </w:rPr>
-        <w:t xml:space="preserve">Интраоперативна </w:t>
+      <w:commentRangeStart w:id="2"/>
+      <w:r>
+        <w:rPr>
+          <w:lang w:val="sr-Cyrl-RS"/>
+        </w:rPr>
+        <w:t>Интраоперативна</w:t>
+      </w:r>
+      <w:commentRangeEnd w:id="2"/>
+      <w:r>
+        <w:rPr>
+          <w:rStyle w:val="CommentReference"/>
+        </w:rPr>
+        <w:commentReference w:id="2"/>
+      </w:r>
+      <w:r>
+        <w:rPr>
+          <w:lang w:val="sr-Cyrl-RS"/>
+        </w:rPr>
+        <w:t xml:space="preserve"> </w:t>
       </w:r>
       <w:r>
         <w:rPr>
@@ -2695,9 +2725,6 @@
     <w:p>
       <w:pPr>
         <w:jc w:val="both"/>
-        <w:rPr>
-          <w:lang w:val="sr-Cyrl-RS"/>
-        </w:rPr>
       </w:pPr>
       <w:r>
         <w:rPr>
@@ -2715,44 +2742,125 @@
         <w:rPr>
           <w:lang w:val="sr-Cyrl-RS"/>
         </w:rPr>
-        <w:t>. Траје од момента прекида анестезије (буђења). Прати се: срчани ритам, срчана фреквенца, артеријски крвни притисак, пулсна оксиметрија, фреквенца дисања. Сви витални параметри се прате на 5 минута у првих 30 минута, наредних 30 минута се прате на 15 минута, а у следећој фази на сваких 30-60 минута све док пацијент не буде отпуштен на матично одељење.</w:t>
-      </w:r>
-      <w:r>
-        <w:rPr>
-          <w:lang w:val="sr-Cyrl-RS"/>
+        <w:t>. Траје од момента прекида анестезије (буђења). Прати се: срчани ритам, срчана фреквенца, артеријски крвни притисак, пулсна оксиметрија, фреквенца дисања. Сви витални параметри се прате на 5 минута</w:t>
+      </w:r>
+      <w:r>
+        <w:t>.</w:t>
+      </w:r>
+    </w:p>
+    <w:p>
+      <w:pPr>
+        <w:jc w:val="both"/>
+        <w:rPr>
+          <w:lang w:val="sr-Cyrl-RS"/>
+        </w:rPr>
+      </w:pPr>
+    </w:p>
+    <w:p>
+      <w:pPr>
+        <w:ind w:left="720"/>
+        <w:jc w:val="both"/>
+        <w:rPr>
+          <w:lang w:val="sr-Cyrl-RS"/>
+        </w:rPr>
+      </w:pPr>
+    </w:p>
+    <w:p>
+      <w:pPr>
+        <w:jc w:val="both"/>
+        <w:rPr>
+          <w:lang w:val="sr-Cyrl-RS"/>
+        </w:rPr>
+      </w:pPr>
+      <w:r>
+        <w:rPr>
+          <w:lang w:val="sr-Cyrl-RS"/>
+        </w:rPr>
+        <w:lastRenderedPageBreak/>
+        <w:t>Артеријски крвни притисак</w:t>
+      </w:r>
+    </w:p>
+    <w:p>
+      <w:pPr>
+        <w:ind w:left="720"/>
+        <w:jc w:val="both"/>
+        <w:rPr>
+          <w:highlight w:val="green"/>
+          <w:lang w:val="sr-Cyrl-RS"/>
+        </w:rPr>
+      </w:pPr>
+      <w:r>
+        <w:rPr>
+          <w:highlight w:val="green"/>
+          <w:lang w:val="sr-Cyrl-RS"/>
+        </w:rPr>
+        <w:t>А</w:t>
+      </w:r>
+      <w:r>
+        <w:rPr>
+          <w:highlight w:val="green"/>
+          <w:lang w:val="sr-Cyrl-RS"/>
+        </w:rPr>
+        <w:t>ко САП падне између 20-50</w:t>
+      </w:r>
+      <w:r>
+        <w:rPr>
+          <w:kern w:val="0"/>
+          <w:highlight w:val="green"/>
+          <w:lang w:val="ru-RU"/>
+          <w14:ligatures w14:val="none"/>
         </w:rPr>
         <w:t xml:space="preserve"> </w:t>
       </w:r>
-    </w:p>
-    <w:p>
-      <w:pPr>
-        <w:jc w:val="both"/>
-        <w:rPr>
-          <w:lang w:val="sr-Cyrl-RS"/>
-        </w:rPr>
-      </w:pPr>
+      <w:r>
+        <w:rPr>
+          <w:highlight w:val="green"/>
+        </w:rPr>
+        <w:t>mmHg</w:t>
+      </w:r>
+      <w:r>
+        <w:rPr>
+          <w:highlight w:val="green"/>
+          <w:lang w:val="sr-Cyrl-RS"/>
+        </w:rPr>
+        <w:t xml:space="preserve"> од вредности преоперативног, започиње интравенска примена изотоничних кристалоидних раствора</w:t>
+      </w:r>
+      <w:r>
+        <w:rPr>
+          <w:highlight w:val="green"/>
+          <w:lang w:val="sr-Cyrl-RS"/>
+        </w:rPr>
+        <w:t xml:space="preserve"> и алармирати анестезиолога ради разматрања узрока (крварење, сепса, шок, пнеумоторакс)</w:t>
+      </w:r>
     </w:p>
     <w:p>
       <w:pPr>
         <w:ind w:left="720"/>
         <w:jc w:val="both"/>
         <w:rPr>
-          <w:lang w:val="sr-Cyrl-RS"/>
-        </w:rPr>
-      </w:pPr>
-    </w:p>
-    <w:p>
-      <w:pPr>
-        <w:jc w:val="both"/>
-        <w:rPr>
-          <w:lang w:val="sr-Cyrl-RS"/>
-        </w:rPr>
-      </w:pPr>
-      <w:r>
-        <w:rPr>
-          <w:lang w:val="sr-Cyrl-RS"/>
-        </w:rPr>
-        <w:t>Артеријски крвни притисак</w:t>
+          <w:highlight w:val="green"/>
+          <w:lang w:val="sr-Cyrl-RS"/>
+        </w:rPr>
+      </w:pPr>
+      <w:r>
+        <w:rPr>
+          <w:highlight w:val="green"/>
+          <w:lang w:val="sr-Cyrl-RS"/>
+        </w:rPr>
+        <w:t xml:space="preserve">Ако САП падне за више од 50 </w:t>
+      </w:r>
+      <w:r>
+        <w:rPr>
+          <w:highlight w:val="green"/>
+        </w:rPr>
+        <w:t>mmHg</w:t>
+      </w:r>
+      <w:r>
+        <w:rPr>
+          <w:highlight w:val="green"/>
+          <w:lang w:val="sr-Cyrl-RS"/>
+        </w:rPr>
+        <w:t xml:space="preserve"> од вредности преоперативног, применити инфузију вазопресора.</w:t>
       </w:r>
     </w:p>
     <w:p>
@@ -2765,15 +2873,98 @@
       </w:pPr>
       <w:r>
         <w:rPr>
-          <w:lang w:val="sr-Cyrl-RS"/>
-        </w:rPr>
-        <w:t>А</w:t>
-      </w:r>
-      <w:r>
-        <w:rPr>
-          <w:lang w:val="sr-Cyrl-RS"/>
-        </w:rPr>
-        <w:t>ко САП падне између 20-50</w:t>
+          <w:highlight w:val="green"/>
+          <w:lang w:val="sr-Cyrl-RS"/>
+        </w:rPr>
+        <w:tab/>
+        <w:t xml:space="preserve">Ако САП остаје испод 50 </w:t>
+      </w:r>
+      <w:r>
+        <w:rPr>
+          <w:highlight w:val="green"/>
+        </w:rPr>
+        <w:t>mmHg</w:t>
+      </w:r>
+      <w:r>
+        <w:rPr>
+          <w:highlight w:val="green"/>
+          <w:lang w:val="sr-Cyrl-RS"/>
+        </w:rPr>
+        <w:t xml:space="preserve"> после 15 минута, одредити хемоглобин</w:t>
+      </w:r>
+    </w:p>
+    <w:p>
+      <w:pPr>
+        <w:ind w:left="720"/>
+        <w:jc w:val="both"/>
+        <w:rPr>
+          <w:lang w:val="sr-Cyrl-RS"/>
+        </w:rPr>
+      </w:pPr>
+      <w:r>
+        <w:rPr>
+          <w:lang w:val="sr-Cyrl-RS"/>
+        </w:rPr>
+        <w:tab/>
+      </w:r>
+      <w:r>
+        <w:rPr>
+          <w:lang w:val="sr-Cyrl-RS"/>
+        </w:rPr>
+        <w:tab/>
+        <w:t xml:space="preserve">Ако је хемоглобин испод 70 </w:t>
+      </w:r>
+      <w:r>
+        <w:t>g</w:t>
+      </w:r>
+      <w:r>
+        <w:rPr>
+          <w:lang w:val="ru-RU"/>
+        </w:rPr>
+        <w:t>/</w:t>
+      </w:r>
+      <w:r>
+        <w:t>dl</w:t>
+      </w:r>
+      <w:r>
+        <w:rPr>
+          <w:lang w:val="ru-RU"/>
+        </w:rPr>
+        <w:t xml:space="preserve"> </w:t>
+      </w:r>
+      <w:r>
+        <w:rPr>
+          <w:lang w:val="sr-Cyrl-RS"/>
+        </w:rPr>
+        <w:t>онда трансфузија еритроцита</w:t>
+      </w:r>
+    </w:p>
+    <w:p>
+      <w:pPr>
+        <w:ind w:left="720"/>
+        <w:jc w:val="both"/>
+        <w:rPr>
+          <w:lang w:val="sr-Cyrl-RS"/>
+        </w:rPr>
+      </w:pPr>
+      <w:r>
+        <w:rPr>
+          <w:lang w:val="sr-Cyrl-RS"/>
+        </w:rPr>
+        <w:t xml:space="preserve">Ако су САП вредности </w:t>
+      </w:r>
+      <w:r>
+        <w:rPr>
+          <w:rFonts w:cs="Times New Roman"/>
+          <w:lang w:val="sr-Cyrl-RS"/>
+        </w:rPr>
+        <w:t>±</w:t>
+      </w:r>
+      <w:r>
+        <w:rPr>
+          <w:lang w:val="sr-Cyrl-RS"/>
+        </w:rPr>
+        <w:t>20</w:t>
       </w:r>
       <w:r>
         <w:rPr>
@@ -2790,13 +2981,7 @@
         <w:rPr>
           <w:lang w:val="sr-Cyrl-RS"/>
         </w:rPr>
-        <w:t xml:space="preserve"> од вредности преоперативног, започиње интравенска примена изотоничних кристалоидних раствора</w:t>
-      </w:r>
-      <w:r>
-        <w:rPr>
-          <w:lang w:val="sr-Cyrl-RS"/>
-        </w:rPr>
-        <w:t xml:space="preserve"> и алармирати анестезиолога ради разматрања узрока (крварење, сепса, шок, пнеумоторакс)</w:t>
+        <w:t xml:space="preserve"> од вредности преоперативног, пацијент се може отпустити из СПАНа.</w:t>
       </w:r>
     </w:p>
     <w:p>
@@ -2804,160 +2989,26 @@
         <w:ind w:left="720"/>
         <w:jc w:val="both"/>
         <w:rPr>
-          <w:lang w:val="sr-Cyrl-RS"/>
-        </w:rPr>
-      </w:pPr>
-      <w:r>
-        <w:rPr>
-          <w:lang w:val="sr-Cyrl-RS"/>
-        </w:rPr>
-        <w:t xml:space="preserve">Ако САП падне за више од 50 </w:t>
-      </w:r>
-      <w:r>
+          <w:highlight w:val="green"/>
+          <w:lang w:val="sr-Cyrl-RS"/>
+        </w:rPr>
+      </w:pPr>
+      <w:r>
+        <w:rPr>
+          <w:highlight w:val="green"/>
+          <w:lang w:val="sr-Cyrl-RS"/>
+        </w:rPr>
+        <w:t xml:space="preserve">Ако САП порасте између 20-50 </w:t>
+      </w:r>
+      <w:r>
+        <w:rPr>
+          <w:highlight w:val="green"/>
+        </w:rPr>
         <w:t>mmHg</w:t>
       </w:r>
       <w:r>
         <w:rPr>
-          <w:lang w:val="sr-Cyrl-RS"/>
-        </w:rPr>
-        <w:t xml:space="preserve"> од вредности преоперативног, применити инфузију вазопресора.</w:t>
-      </w:r>
-    </w:p>
-    <w:p>
-      <w:pPr>
-        <w:ind w:left="720"/>
-        <w:jc w:val="both"/>
-        <w:rPr>
-          <w:lang w:val="sr-Cyrl-RS"/>
-        </w:rPr>
-      </w:pPr>
-      <w:r>
-        <w:rPr>
-          <w:lang w:val="sr-Cyrl-RS"/>
-        </w:rPr>
-        <w:tab/>
-        <w:t xml:space="preserve">Ако САП остаје испод 50 </w:t>
-      </w:r>
-      <w:r>
-        <w:t>mmHg</w:t>
-      </w:r>
-      <w:r>
-        <w:rPr>
-          <w:lang w:val="sr-Cyrl-RS"/>
-        </w:rPr>
-        <w:t xml:space="preserve"> после 15 минута, одредити хемоглобин</w:t>
-      </w:r>
-    </w:p>
-    <w:p>
-      <w:pPr>
-        <w:ind w:left="720"/>
-        <w:jc w:val="both"/>
-        <w:rPr>
-          <w:lang w:val="sr-Cyrl-RS"/>
-        </w:rPr>
-      </w:pPr>
-      <w:r>
-        <w:rPr>
-          <w:lang w:val="sr-Cyrl-RS"/>
-        </w:rPr>
-        <w:tab/>
-      </w:r>
-      <w:r>
-        <w:rPr>
-          <w:lang w:val="sr-Cyrl-RS"/>
-        </w:rPr>
-        <w:tab/>
-        <w:t xml:space="preserve">Ако је хемоглобин испод 70 </w:t>
-      </w:r>
-      <w:r>
-        <w:t>g</w:t>
-      </w:r>
-      <w:r>
-        <w:rPr>
-          <w:lang w:val="ru-RU"/>
-        </w:rPr>
-        <w:t>/</w:t>
-      </w:r>
-      <w:r>
-        <w:t>dl</w:t>
-      </w:r>
-      <w:r>
-        <w:rPr>
-          <w:lang w:val="ru-RU"/>
-        </w:rPr>
-        <w:t xml:space="preserve"> </w:t>
-      </w:r>
-      <w:r>
-        <w:rPr>
-          <w:lang w:val="sr-Cyrl-RS"/>
-        </w:rPr>
-        <w:t>онда трансфузија еритроцита</w:t>
-      </w:r>
-    </w:p>
-    <w:p>
-      <w:pPr>
-        <w:ind w:left="720"/>
-        <w:jc w:val="both"/>
-        <w:rPr>
-          <w:lang w:val="sr-Cyrl-RS"/>
-        </w:rPr>
-      </w:pPr>
-      <w:r>
-        <w:rPr>
-          <w:lang w:val="sr-Cyrl-RS"/>
-        </w:rPr>
-        <w:t xml:space="preserve">Ако су САП вредности </w:t>
-      </w:r>
-      <w:r>
-        <w:rPr>
-          <w:rFonts w:cs="Times New Roman"/>
-          <w:lang w:val="sr-Cyrl-RS"/>
-        </w:rPr>
-        <w:t>±</w:t>
-      </w:r>
-      <w:r>
-        <w:rPr>
-          <w:lang w:val="sr-Cyrl-RS"/>
-        </w:rPr>
-        <w:t>20</w:t>
-      </w:r>
-      <w:r>
-        <w:rPr>
-          <w:kern w:val="0"/>
-          <w:lang w:val="ru-RU"/>
-          <w14:ligatures w14:val="none"/>
-        </w:rPr>
-        <w:t xml:space="preserve"> </w:t>
-      </w:r>
-      <w:r>
-        <w:t>mmHg</w:t>
-      </w:r>
-      <w:r>
-        <w:rPr>
-          <w:lang w:val="sr-Cyrl-RS"/>
-        </w:rPr>
-        <w:t xml:space="preserve"> од вредности преоперативног, пацијент се може отпустити из СПАНа.</w:t>
-      </w:r>
-    </w:p>
-    <w:p>
-      <w:pPr>
-        <w:ind w:left="720"/>
-        <w:jc w:val="both"/>
-        <w:rPr>
-          <w:lang w:val="sr-Cyrl-RS"/>
-        </w:rPr>
-      </w:pPr>
-      <w:r>
-        <w:rPr>
-          <w:lang w:val="sr-Cyrl-RS"/>
-        </w:rPr>
-        <w:t xml:space="preserve">Ако САП порасте између 20-50 </w:t>
-      </w:r>
-      <w:r>
-        <w:t>mmHg</w:t>
-      </w:r>
-      <w:r>
-        <w:rPr>
+          <w:highlight w:val="green"/>
           <w:lang w:val="sr-Cyrl-RS"/>
         </w:rPr>
         <w:t xml:space="preserve"> од вредности преоперативног</w:t>
@@ -2968,11 +3019,13 @@
         <w:ind w:left="1440"/>
         <w:jc w:val="both"/>
         <w:rPr>
-          <w:lang w:val="sr-Cyrl-RS"/>
-        </w:rPr>
-      </w:pPr>
-      <w:r>
-        <w:rPr>
+          <w:highlight w:val="green"/>
+          <w:lang w:val="sr-Cyrl-RS"/>
+        </w:rPr>
+      </w:pPr>
+      <w:r>
+        <w:rPr>
+          <w:highlight w:val="green"/>
           <w:lang w:val="sr-Cyrl-RS"/>
         </w:rPr>
         <w:t>Алармирати анестезиолога ради разматрања узрока (бол, делиријум, мучнина и повраћање, плитко дисање)</w:t>
@@ -2987,16 +3040,21 @@
       </w:pPr>
       <w:r>
         <w:rPr>
+          <w:highlight w:val="green"/>
           <w:lang w:val="sr-Cyrl-RS"/>
         </w:rPr>
         <w:tab/>
         <w:t xml:space="preserve">Ако САП порасте више од 50 </w:t>
       </w:r>
       <w:r>
+        <w:rPr>
+          <w:highlight w:val="green"/>
+        </w:rPr>
         <w:t>mmHg</w:t>
       </w:r>
       <w:r>
         <w:rPr>
+          <w:highlight w:val="green"/>
           <w:lang w:val="sr-Cyrl-RS"/>
         </w:rPr>
         <w:t xml:space="preserve"> од вредности преоперативног, дати хипертензив</w:t>
@@ -3533,6 +3591,7 @@
         <w:rPr>
           <w:lang w:val="sr-Cyrl-RS"/>
         </w:rPr>
+        <w:lastRenderedPageBreak/>
         <w:t xml:space="preserve">Тензиони пнеумоторакс </w:t>
       </w:r>
     </w:p>
@@ -4360,6 +4419,7 @@
         <w:rPr>
           <w:lang w:val="sr-Cyrl-RS"/>
         </w:rPr>
+        <w:lastRenderedPageBreak/>
         <w:t xml:space="preserve">Лекар може да </w:t>
       </w:r>
       <w:r>
@@ -4415,6 +4475,115 @@
     </w:sectPr>
   </w:body>
 </w:document>
+</file>
+
+<file path=word/comments.xml><?xml version="1.0" encoding="utf-8"?>
+<w:comments xmlns:wpc="http://schemas.microsoft.com/office/word/2010/wordprocessingCanvas" xmlns:cx="http://schemas.microsoft.com/office/drawing/2014/chartex" xmlns:cx1="http://schemas.microsoft.com/office/drawing/2015/9/8/chartex" xmlns:cx2="http://schemas.microsoft.com/office/drawing/2015/10/21/chartex" xmlns:cx3="http://schemas.microsoft.com/office/drawing/2016/5/9/chartex" xmlns:cx4="http://schemas.microsoft.com/office/drawing/2016/5/10/chartex" xmlns:cx5="http://schemas.microsoft.com/office/drawing/2016/5/11/chartex" xmlns:cx6="http://schemas.microsoft.com/office/drawing/2016/5/12/chartex" xmlns:cx7="http://schemas.microsoft.com/office/drawing/2016/5/13/chartex" xmlns:cx8="http://schemas.microsoft.com/office/drawing/2016/5/14/chartex" xmlns:mc="http://schemas.openxmlformats.org/markup-compatibility/2006" xmlns:aink="http://schemas.microsoft.com/office/drawing/2016/ink" xmlns:am3d="http://schemas.microsoft.com/office/drawing/2017/model3d" xmlns:o="urn:schemas-microsoft-com:office:office" xmlns:oel="http://schemas.microsoft.com/office/2019/extlst" xmlns:r="http://schemas.openxmlformats.org/officeDocument/2006/relationships" xmlns:m="http://schemas.openxmlformats.org/officeDocument/2006/math" xmlns:v="urn:schemas-microsoft-com:vml" xmlns:wp14="http://schemas.microsoft.com/office/word/2010/wordprocessingDrawing" xmlns:wp="http://schemas.openxmlformats.org/drawingml/2006/wordprocessingDrawing" xmlns:w10="urn:schemas-microsoft-com:office:word" xmlns:w="http://schemas.openxmlformats.org/wordprocessingml/2006/main" xmlns:w14="http://schemas.microsoft.com/office/word/2010/wordml" xmlns:w15="http://schemas.microsoft.com/office/word/2012/wordml" xmlns:w16cex="http://schemas.microsoft.com/office/word/2018/wordml/cex" xmlns:w16cid="http://schemas.microsoft.com/office/word/2016/wordml/cid" xmlns:w16="http://schemas.microsoft.com/office/word/2018/wordml" xmlns:w16du="http://schemas.microsoft.com/office/word/2023/wordml/word16du" xmlns:w16sdtdh="http://schemas.microsoft.com/office/word/2020/wordml/sdtdatahash" xmlns:w16se="http://schemas.microsoft.com/office/word/2015/wordml/symex" xmlns:wpg="http://schemas.microsoft.com/office/word/2010/wordprocessingGroup" xmlns:wpi="http://schemas.microsoft.com/office/word/2010/wordprocessingInk" xmlns:wne="http://schemas.microsoft.com/office/word/2006/wordml" xmlns:wps="http://schemas.microsoft.com/office/word/2010/wordprocessingShape" mc:Ignorable="w14 w15 w16se w16cid w16 w16cex w16sdtdh w16du wp14">
+  <w:comment w:id="0" w:author="Danica Gazdić" w:date="2024-05-17T18:34:00Z" w:initials="DG">
+    <w:p>
+      <w:pPr>
+        <w:pStyle w:val="CommentText"/>
+      </w:pPr>
+      <w:r>
+        <w:rPr>
+          <w:rStyle w:val="CommentReference"/>
+        </w:rPr>
+        <w:annotationRef/>
+      </w:r>
+      <w:r>
+        <w:t xml:space="preserve">Kako </w:t>
+      </w:r>
+      <w:proofErr w:type="spellStart"/>
+      <w:r>
+        <w:t>povezati</w:t>
+      </w:r>
+      <w:proofErr w:type="spellEnd"/>
+      <w:r>
+        <w:t>?</w:t>
+      </w:r>
+    </w:p>
+  </w:comment>
+  <w:comment w:id="1" w:author="Danica Gazdić" w:date="2024-05-17T18:34:00Z" w:initials="DG">
+    <w:p>
+      <w:pPr>
+        <w:pStyle w:val="CommentText"/>
+      </w:pPr>
+      <w:r>
+        <w:rPr>
+          <w:rStyle w:val="CommentReference"/>
+        </w:rPr>
+        <w:annotationRef/>
+      </w:r>
+      <w:r>
+        <w:t xml:space="preserve">Kako </w:t>
+      </w:r>
+      <w:proofErr w:type="spellStart"/>
+      <w:r>
+        <w:t>uneti</w:t>
+      </w:r>
+      <w:proofErr w:type="spellEnd"/>
+      <w:r>
+        <w:t xml:space="preserve"> </w:t>
+      </w:r>
+      <w:proofErr w:type="spellStart"/>
+      <w:r>
+        <w:t>rezultate</w:t>
+      </w:r>
+      <w:proofErr w:type="spellEnd"/>
+      <w:r>
+        <w:t>?</w:t>
+      </w:r>
+    </w:p>
+  </w:comment>
+  <w:comment w:id="2" w:author="Danica Gazdić" w:date="2024-05-17T18:35:00Z" w:initials="DG">
+    <w:p>
+      <w:pPr>
+        <w:pStyle w:val="CommentText"/>
+      </w:pPr>
+      <w:r>
+        <w:rPr>
+          <w:rStyle w:val="CommentReference"/>
+        </w:rPr>
+        <w:annotationRef/>
+      </w:r>
+      <w:r>
+        <w:t xml:space="preserve">Kako </w:t>
+      </w:r>
+      <w:proofErr w:type="spellStart"/>
+      <w:r>
+        <w:t>razdvojiti</w:t>
+      </w:r>
+      <w:proofErr w:type="spellEnd"/>
+      <w:r>
+        <w:t xml:space="preserve"> faze?</w:t>
+      </w:r>
+    </w:p>
+  </w:comment>
+</w:comments>
+</file>
+
+<file path=word/commentsExtended.xml><?xml version="1.0" encoding="utf-8"?>
+<w15:commentsEx xmlns:wpc="http://schemas.microsoft.com/office/word/2010/wordprocessingCanvas" xmlns:cx="http://schemas.microsoft.com/office/drawing/2014/chartex" xmlns:cx1="http://schemas.microsoft.com/office/drawing/2015/9/8/chartex" xmlns:cx2="http://schemas.microsoft.com/office/drawing/2015/10/21/chartex" xmlns:cx3="http://schemas.microsoft.com/office/drawing/2016/5/9/chartex" xmlns:cx4="http://schemas.microsoft.com/office/drawing/2016/5/10/chartex" xmlns:cx5="http://schemas.microsoft.com/office/drawing/2016/5/11/chartex" xmlns:cx6="http://schemas.microsoft.com/office/drawing/2016/5/12/chartex" xmlns:cx7="http://schemas.microsoft.com/office/drawing/2016/5/13/chartex" xmlns:cx8="http://schemas.microsoft.com/office/drawing/2016/5/14/chartex" xmlns:mc="http://schemas.openxmlformats.org/markup-compatibility/2006" xmlns:aink="http://schemas.microsoft.com/office/drawing/2016/ink" xmlns:am3d="http://schemas.microsoft.com/office/drawing/2017/model3d" xmlns:o="urn:schemas-microsoft-com:office:office" xmlns:oel="http://schemas.microsoft.com/office/2019/extlst" xmlns:r="http://schemas.openxmlformats.org/officeDocument/2006/relationships" xmlns:m="http://schemas.openxmlformats.org/officeDocument/2006/math" xmlns:v="urn:schemas-microsoft-com:vml" xmlns:wp14="http://schemas.microsoft.com/office/word/2010/wordprocessingDrawing" xmlns:wp="http://schemas.openxmlformats.org/drawingml/2006/wordprocessingDrawing" xmlns:w10="urn:schemas-microsoft-com:office:word" xmlns:w="http://schemas.openxmlformats.org/wordprocessingml/2006/main" xmlns:w14="http://schemas.microsoft.com/office/word/2010/wordml" xmlns:w15="http://schemas.microsoft.com/office/word/2012/wordml" xmlns:w16cex="http://schemas.microsoft.com/office/word/2018/wordml/cex" xmlns:w16cid="http://schemas.microsoft.com/office/word/2016/wordml/cid" xmlns:w16="http://schemas.microsoft.com/office/word/2018/wordml" xmlns:w16du="http://schemas.microsoft.com/office/word/2023/wordml/word16du" xmlns:w16sdtdh="http://schemas.microsoft.com/office/word/2020/wordml/sdtdatahash" xmlns:w16se="http://schemas.microsoft.com/office/word/2015/wordml/symex" xmlns:wpg="http://schemas.microsoft.com/office/word/2010/wordprocessingGroup" xmlns:wpi="http://schemas.microsoft.com/office/word/2010/wordprocessingInk" xmlns:wne="http://schemas.microsoft.com/office/word/2006/wordml" xmlns:wps="http://schemas.microsoft.com/office/word/2010/wordprocessingShape" mc:Ignorable="w14 w15 w16se w16cid w16 w16cex w16sdtdh w16du wp14">
+  <w15:commentEx w15:paraId="12B258BB" w15:done="0"/>
+  <w15:commentEx w15:paraId="523A3640" w15:done="0"/>
+  <w15:commentEx w15:paraId="0D3FF091" w15:done="0"/>
+</w15:commentsEx>
+</file>
+
+<file path=word/commentsExtensible.xml><?xml version="1.0" encoding="utf-8"?>
+<w16cex:commentsExtensible xmlns:wpc="http://schemas.microsoft.com/office/word/2010/wordprocessingCanvas" xmlns:cx="http://schemas.microsoft.com/office/drawing/2014/chartex" xmlns:cx1="http://schemas.microsoft.com/office/drawing/2015/9/8/chartex" xmlns:cx2="http://schemas.microsoft.com/office/drawing/2015/10/21/chartex" xmlns:cx3="http://schemas.microsoft.com/office/drawing/2016/5/9/chartex" xmlns:cx4="http://schemas.microsoft.com/office/drawing/2016/5/10/chartex" xmlns:cx5="http://schemas.microsoft.com/office/drawing/2016/5/11/chartex" xmlns:cx6="http://schemas.microsoft.com/office/drawing/2016/5/12/chartex" xmlns:cx7="http://schemas.microsoft.com/office/drawing/2016/5/13/chartex" xmlns:cx8="http://schemas.microsoft.com/office/drawing/2016/5/14/chartex" xmlns:cr="http://schemas.microsoft.com/office/comments/2020/reactions" xmlns:mc="http://schemas.openxmlformats.org/markup-compatibility/2006" xmlns:aink="http://schemas.microsoft.com/office/drawing/2016/ink" xmlns:am3d="http://schemas.microsoft.com/office/drawing/2017/model3d" xmlns:o="urn:schemas-microsoft-com:office:office" xmlns:oel="http://schemas.microsoft.com/office/2019/extlst" xmlns:r="http://schemas.openxmlformats.org/officeDocument/2006/relationships" xmlns:m="http://schemas.openxmlformats.org/officeDocument/2006/math" xmlns:v="urn:schemas-microsoft-com:vml" xmlns:wp14="http://schemas.microsoft.com/office/word/2010/wordprocessingDrawing" xmlns:wp="http://schemas.openxmlformats.org/drawingml/2006/wordprocessingDrawing" xmlns:w10="urn:schemas-microsoft-com:office:word" xmlns:w="http://schemas.openxmlformats.org/wordprocessingml/2006/main" xmlns:w14="http://schemas.microsoft.com/office/word/2010/wordml" xmlns:w15="http://schemas.microsoft.com/office/word/2012/wordml" xmlns:w16cex="http://schemas.microsoft.com/office/word/2018/wordml/cex" xmlns:w16cid="http://schemas.microsoft.com/office/word/2016/wordml/cid" xmlns:w16="http://schemas.microsoft.com/office/word/2018/wordml" xmlns:w16du="http://schemas.microsoft.com/office/word/2023/wordml/word16du" xmlns:w16sdtdh="http://schemas.microsoft.com/office/word/2020/wordml/sdtdatahash" xmlns:w16se="http://schemas.microsoft.com/office/word/2015/wordml/symex" xmlns:wpg="http://schemas.microsoft.com/office/word/2010/wordprocessingGroup" xmlns:wpi="http://schemas.microsoft.com/office/word/2010/wordprocessingInk" xmlns:wne="http://schemas.microsoft.com/office/word/2006/wordml" xmlns:wps="http://schemas.microsoft.com/office/word/2010/wordprocessingShape" mc:Ignorable="w14 w15 w16se w16cid w16 w16cex w16sdtdh cr w16du wp14">
+  <w16cex:commentExtensible w16cex:durableId="6FD09924" w16cex:dateUtc="2024-05-17T16:34:00Z"/>
+  <w16cex:commentExtensible w16cex:durableId="2CD8DFF4" w16cex:dateUtc="2024-05-17T16:34:00Z"/>
+  <w16cex:commentExtensible w16cex:durableId="172D8DE7" w16cex:dateUtc="2024-05-17T16:35:00Z"/>
+</w16cex:commentsExtensible>
+</file>
+
+<file path=word/commentsIds.xml><?xml version="1.0" encoding="utf-8"?>
+<w16cid:commentsIds xmlns:wpc="http://schemas.microsoft.com/office/word/2010/wordprocessingCanvas" xmlns:cx="http://schemas.microsoft.com/office/drawing/2014/chartex" xmlns:cx1="http://schemas.microsoft.com/office/drawing/2015/9/8/chartex" xmlns:cx2="http://schemas.microsoft.com/office/drawing/2015/10/21/chartex" xmlns:cx3="http://schemas.microsoft.com/office/drawing/2016/5/9/chartex" xmlns:cx4="http://schemas.microsoft.com/office/drawing/2016/5/10/chartex" xmlns:cx5="http://schemas.microsoft.com/office/drawing/2016/5/11/chartex" xmlns:cx6="http://schemas.microsoft.com/office/drawing/2016/5/12/chartex" xmlns:cx7="http://schemas.microsoft.com/office/drawing/2016/5/13/chartex" xmlns:cx8="http://schemas.microsoft.com/office/drawing/2016/5/14/chartex" xmlns:mc="http://schemas.openxmlformats.org/markup-compatibility/2006" xmlns:aink="http://schemas.microsoft.com/office/drawing/2016/ink" xmlns:am3d="http://schemas.microsoft.com/office/drawing/2017/model3d" xmlns:o="urn:schemas-microsoft-com:office:office" xmlns:oel="http://schemas.microsoft.com/office/2019/extlst" xmlns:r="http://schemas.openxmlformats.org/officeDocument/2006/relationships" xmlns:m="http://schemas.openxmlformats.org/officeDocument/2006/math" xmlns:v="urn:schemas-microsoft-com:vml" xmlns:wp14="http://schemas.microsoft.com/office/word/2010/wordprocessingDrawing" xmlns:wp="http://schemas.openxmlformats.org/drawingml/2006/wordprocessingDrawing" xmlns:w10="urn:schemas-microsoft-com:office:word" xmlns:w="http://schemas.openxmlformats.org/wordprocessingml/2006/main" xmlns:w14="http://schemas.microsoft.com/office/word/2010/wordml" xmlns:w15="http://schemas.microsoft.com/office/word/2012/wordml" xmlns:w16cex="http://schemas.microsoft.com/office/word/2018/wordml/cex" xmlns:w16cid="http://schemas.microsoft.com/office/word/2016/wordml/cid" xmlns:w16="http://schemas.microsoft.com/office/word/2018/wordml" xmlns:w16du="http://schemas.microsoft.com/office/word/2023/wordml/word16du" xmlns:w16sdtdh="http://schemas.microsoft.com/office/word/2020/wordml/sdtdatahash" xmlns:w16se="http://schemas.microsoft.com/office/word/2015/wordml/symex" xmlns:wpg="http://schemas.microsoft.com/office/word/2010/wordprocessingGroup" xmlns:wpi="http://schemas.microsoft.com/office/word/2010/wordprocessingInk" xmlns:wne="http://schemas.microsoft.com/office/word/2006/wordml" xmlns:wps="http://schemas.microsoft.com/office/word/2010/wordprocessingShape" mc:Ignorable="w14 w15 w16se w16cid w16 w16cex w16sdtdh w16du wp14">
+  <w16cid:commentId w16cid:paraId="12B258BB" w16cid:durableId="6FD09924"/>
+  <w16cid:commentId w16cid:paraId="523A3640" w16cid:durableId="2CD8DFF4"/>
+  <w16cid:commentId w16cid:paraId="0D3FF091" w16cid:durableId="172D8DE7"/>
+</w16cid:commentsIds>
 </file>
 
 <file path=word/numbering.xml><?xml version="1.0" encoding="utf-8"?>
@@ -6303,6 +6472,14 @@
     <w:abstractNumId w:val="13"/>
   </w:num>
 </w:numbering>
+</file>
+
+<file path=word/people.xml><?xml version="1.0" encoding="utf-8"?>
+<w15:people xmlns:wpc="http://schemas.microsoft.com/office/word/2010/wordprocessingCanvas" xmlns:cx="http://schemas.microsoft.com/office/drawing/2014/chartex" xmlns:cx1="http://schemas.microsoft.com/office/drawing/2015/9/8/chartex" xmlns:cx2="http://schemas.microsoft.com/office/drawing/2015/10/21/chartex" xmlns:cx3="http://schemas.microsoft.com/office/drawing/2016/5/9/chartex" xmlns:cx4="http://schemas.microsoft.com/office/drawing/2016/5/10/chartex" xmlns:cx5="http://schemas.microsoft.com/office/drawing/2016/5/11/chartex" xmlns:cx6="http://schemas.microsoft.com/office/drawing/2016/5/12/chartex" xmlns:cx7="http://schemas.microsoft.com/office/drawing/2016/5/13/chartex" xmlns:cx8="http://schemas.microsoft.com/office/drawing/2016/5/14/chartex" xmlns:mc="http://schemas.openxmlformats.org/markup-compatibility/2006" xmlns:aink="http://schemas.microsoft.com/office/drawing/2016/ink" xmlns:am3d="http://schemas.microsoft.com/office/drawing/2017/model3d" xmlns:o="urn:schemas-microsoft-com:office:office" xmlns:oel="http://schemas.microsoft.com/office/2019/extlst" xmlns:r="http://schemas.openxmlformats.org/officeDocument/2006/relationships" xmlns:m="http://schemas.openxmlformats.org/officeDocument/2006/math" xmlns:v="urn:schemas-microsoft-com:vml" xmlns:wp14="http://schemas.microsoft.com/office/word/2010/wordprocessingDrawing" xmlns:wp="http://schemas.openxmlformats.org/drawingml/2006/wordprocessingDrawing" xmlns:w10="urn:schemas-microsoft-com:office:word" xmlns:w="http://schemas.openxmlformats.org/wordprocessingml/2006/main" xmlns:w14="http://schemas.microsoft.com/office/word/2010/wordml" xmlns:w15="http://schemas.microsoft.com/office/word/2012/wordml" xmlns:w16cex="http://schemas.microsoft.com/office/word/2018/wordml/cex" xmlns:w16cid="http://schemas.microsoft.com/office/word/2016/wordml/cid" xmlns:w16="http://schemas.microsoft.com/office/word/2018/wordml" xmlns:w16du="http://schemas.microsoft.com/office/word/2023/wordml/word16du" xmlns:w16sdtdh="http://schemas.microsoft.com/office/word/2020/wordml/sdtdatahash" xmlns:w16se="http://schemas.microsoft.com/office/word/2015/wordml/symex" xmlns:wpg="http://schemas.microsoft.com/office/word/2010/wordprocessingGroup" xmlns:wpi="http://schemas.microsoft.com/office/word/2010/wordprocessingInk" xmlns:wne="http://schemas.microsoft.com/office/word/2006/wordml" xmlns:wps="http://schemas.microsoft.com/office/word/2010/wordprocessingShape" mc:Ignorable="w14 w15 w16se w16cid w16 w16cex w16sdtdh w16du wp14">
+  <w15:person w15:author="Danica Gazdić">
+    <w15:presenceInfo w15:providerId="Windows Live" w15:userId="160b9fcbca43b9a7"/>
+  </w15:person>
+</w15:people>
 </file>
 
 <file path=word/styles.xml><?xml version="1.0" encoding="utf-8"?>

</xml_diff>

<commit_message>
deleted unused imports and added one more symptom to respiratory insuficiency
</commit_message>
<xml_diff>
--- a/пројекат.DOCX
+++ b/пројекат.DOCX
@@ -4381,13 +4381,11 @@
         </w:numPr>
         <w:jc w:val="both"/>
         <w:rPr>
-          <w:highlight w:val="magenta"/>
-          <w:lang w:val="sr-Cyrl-RS"/>
-        </w:rPr>
-      </w:pPr>
-      <w:r>
-        <w:rPr>
-          <w:highlight w:val="magenta"/>
+          <w:lang w:val="sr-Cyrl-RS"/>
+        </w:rPr>
+      </w:pPr>
+      <w:r>
+        <w:rPr>
           <w:lang w:val="sr-Cyrl-RS"/>
         </w:rPr>
         <w:t>Бронхо спазам</w:t>
@@ -4488,13 +4486,11 @@
         </w:numPr>
         <w:jc w:val="both"/>
         <w:rPr>
-          <w:highlight w:val="magenta"/>
-          <w:lang w:val="sr-Cyrl-RS"/>
-        </w:rPr>
-      </w:pPr>
-      <w:r>
-        <w:rPr>
-          <w:highlight w:val="magenta"/>
+          <w:lang w:val="sr-Cyrl-RS"/>
+        </w:rPr>
+      </w:pPr>
+      <w:r>
+        <w:rPr>
           <w:lang w:val="sr-Cyrl-RS"/>
         </w:rPr>
         <w:t>Пнеумонија</w:t>

</xml_diff>

<commit_message>
tried to dockerize - no success
</commit_message>
<xml_diff>
--- a/пројекат.DOCX
+++ b/пројекат.DOCX
@@ -959,7 +959,6 @@
           <w:lang w:val="sr-Cyrl-RS"/>
         </w:rPr>
       </w:pPr>
-      <w:commentRangeStart w:id="0"/>
       <w:r>
         <w:rPr>
           <w:lang w:val="sr-Cyrl-RS"/>
@@ -980,13 +979,6 @@
           <w:lang w:val="sr-Cyrl-RS"/>
         </w:rPr>
         <w:tab/>
-      </w:r>
-      <w:commentRangeEnd w:id="0"/>
-      <w:r>
-        <w:rPr>
-          <w:rStyle w:val="CommentReference"/>
-        </w:rPr>
-        <w:commentReference w:id="0"/>
       </w:r>
     </w:p>
     <w:p>
@@ -1014,7 +1006,7 @@
                     <pic:cNvPicPr/>
                   </pic:nvPicPr>
                   <pic:blipFill>
-                    <a:blip r:embed="rId9"/>
+                    <a:blip r:embed="rId5"/>
                     <a:stretch>
                       <a:fillRect/>
                     </a:stretch>
@@ -1923,7 +1915,6 @@
         </w:rPr>
         <w:t xml:space="preserve"> висок ризик, а нема симптоме срчане инсуфицијенције </w:t>
       </w:r>
-      <w:commentRangeStart w:id="1"/>
       <w:r>
         <w:rPr>
           <w:highlight w:val="green"/>
@@ -1937,13 +1928,6 @@
           <w:lang w:val="ru-RU"/>
         </w:rPr>
         <w:t xml:space="preserve"> Б-тип натриуретског пептида</w:t>
-      </w:r>
-      <w:commentRangeEnd w:id="1"/>
-      <w:r>
-        <w:rPr>
-          <w:rStyle w:val="CommentReference"/>
-        </w:rPr>
-        <w:commentReference w:id="1"/>
       </w:r>
     </w:p>
     <w:p>
@@ -2184,25 +2168,11 @@
           <w:lang w:val="sr-Cyrl-RS"/>
         </w:rPr>
       </w:pPr>
-      <w:commentRangeStart w:id="2"/>
-      <w:r>
-        <w:rPr>
-          <w:lang w:val="sr-Cyrl-RS"/>
-        </w:rPr>
-        <w:t>Интраоперативна</w:t>
-      </w:r>
-      <w:commentRangeEnd w:id="2"/>
-      <w:r>
-        <w:rPr>
-          <w:rStyle w:val="CommentReference"/>
-        </w:rPr>
-        <w:commentReference w:id="2"/>
-      </w:r>
-      <w:r>
-        <w:rPr>
-          <w:lang w:val="sr-Cyrl-RS"/>
-        </w:rPr>
-        <w:t xml:space="preserve"> </w:t>
+      <w:r>
+        <w:rPr>
+          <w:lang w:val="sr-Cyrl-RS"/>
+        </w:rPr>
+        <w:t xml:space="preserve">Интраоперативна </w:t>
       </w:r>
       <w:r>
         <w:rPr>
@@ -3329,25 +3299,11 @@
     <w:p>
       <w:pPr>
         <w:jc w:val="both"/>
-        <w:rPr>
-          <w:lang w:val="sr-Cyrl-RS"/>
-        </w:rPr>
-      </w:pPr>
-    </w:p>
-    <w:p>
-      <w:pPr>
-        <w:jc w:val="both"/>
-        <w:rPr>
-          <w:lang w:val="sr-Cyrl-RS"/>
-        </w:rPr>
-      </w:pPr>
-    </w:p>
-    <w:p>
-      <w:pPr>
-        <w:jc w:val="both"/>
-        <w:rPr>
-          <w:lang w:val="sr-Cyrl-RS"/>
-        </w:rPr>
+      </w:pPr>
+    </w:p>
+    <w:p>
+      <w:pPr>
+        <w:jc w:val="both"/>
       </w:pPr>
       <w:r>
         <w:rPr>
@@ -3365,693 +3321,6 @@
     <w:p>
       <w:pPr>
         <w:jc w:val="both"/>
-        <w:rPr>
-          <w:lang w:val="sr-Cyrl-RS"/>
-        </w:rPr>
-      </w:pPr>
-    </w:p>
-    <w:tbl>
-      <w:tblPr>
-        <w:tblStyle w:val="TableGrid"/>
-        <w:tblW w:w="0" w:type="auto"/>
-        <w:tblLook w:val="04A0" w:firstRow="1" w:lastRow="0" w:firstColumn="1" w:lastColumn="0" w:noHBand="0" w:noVBand="1"/>
-      </w:tblPr>
-      <w:tblGrid>
-        <w:gridCol w:w="3192"/>
-        <w:gridCol w:w="3192"/>
-        <w:gridCol w:w="3192"/>
-      </w:tblGrid>
-      <w:tr>
-        <w:tc>
-          <w:tcPr>
-            <w:tcW w:w="3192" w:type="dxa"/>
-          </w:tcPr>
-          <w:p>
-            <w:pPr>
-              <w:jc w:val="both"/>
-              <w:rPr>
-                <w:b/>
-                <w:bCs/>
-                <w:lang w:val="sr-Cyrl-RS"/>
-              </w:rPr>
-            </w:pPr>
-            <w:r>
-              <w:rPr>
-                <w:b/>
-                <w:bCs/>
-                <w:lang w:val="sr-Cyrl-RS"/>
-              </w:rPr>
-              <w:t>КВС</w:t>
-            </w:r>
-          </w:p>
-        </w:tc>
-        <w:tc>
-          <w:tcPr>
-            <w:tcW w:w="3192" w:type="dxa"/>
-          </w:tcPr>
-          <w:p>
-            <w:pPr>
-              <w:jc w:val="both"/>
-              <w:rPr>
-                <w:b/>
-                <w:bCs/>
-                <w:lang w:val="sr-Cyrl-RS"/>
-              </w:rPr>
-            </w:pPr>
-            <w:r>
-              <w:rPr>
-                <w:b/>
-                <w:bCs/>
-                <w:lang w:val="sr-Cyrl-RS"/>
-              </w:rPr>
-              <w:t>Респираторни</w:t>
-            </w:r>
-          </w:p>
-        </w:tc>
-        <w:tc>
-          <w:tcPr>
-            <w:tcW w:w="3192" w:type="dxa"/>
-          </w:tcPr>
-          <w:p>
-            <w:pPr>
-              <w:jc w:val="both"/>
-              <w:rPr>
-                <w:b/>
-                <w:bCs/>
-                <w:lang w:val="sr-Cyrl-RS"/>
-              </w:rPr>
-            </w:pPr>
-            <w:r>
-              <w:rPr>
-                <w:b/>
-                <w:bCs/>
-                <w:lang w:val="sr-Cyrl-RS"/>
-              </w:rPr>
-              <w:t>Одлучујући</w:t>
-            </w:r>
-          </w:p>
-        </w:tc>
-      </w:tr>
-      <w:tr>
-        <w:tc>
-          <w:tcPr>
-            <w:tcW w:w="3192" w:type="dxa"/>
-          </w:tcPr>
-          <w:p>
-            <w:pPr>
-              <w:jc w:val="both"/>
-              <w:rPr>
-                <w:lang w:val="sr-Cyrl-RS"/>
-              </w:rPr>
-            </w:pPr>
-            <w:r>
-              <w:rPr>
-                <w:lang w:val="sr-Cyrl-RS"/>
-              </w:rPr>
-              <w:t>хипертензија</w:t>
-            </w:r>
-          </w:p>
-        </w:tc>
-        <w:tc>
-          <w:tcPr>
-            <w:tcW w:w="3192" w:type="dxa"/>
-          </w:tcPr>
-          <w:p>
-            <w:pPr>
-              <w:jc w:val="both"/>
-              <w:rPr>
-                <w:lang w:val="sr-Cyrl-RS"/>
-              </w:rPr>
-            </w:pPr>
-            <w:r>
-              <w:rPr>
-                <w:lang w:val="sr-Cyrl-RS"/>
-              </w:rPr>
-              <w:t>џипоксемија</w:t>
-            </w:r>
-          </w:p>
-        </w:tc>
-        <w:tc>
-          <w:tcPr>
-            <w:tcW w:w="3192" w:type="dxa"/>
-          </w:tcPr>
-          <w:p>
-            <w:pPr>
-              <w:jc w:val="both"/>
-              <w:rPr>
-                <w:lang w:val="sr-Cyrl-RS"/>
-              </w:rPr>
-            </w:pPr>
-            <w:r>
-              <w:rPr>
-                <w:lang w:val="sr-Cyrl-RS"/>
-              </w:rPr>
-              <w:t>кашаљ са крвавим испљувком</w:t>
-            </w:r>
-          </w:p>
-        </w:tc>
-      </w:tr>
-      <w:tr>
-        <w:tc>
-          <w:tcPr>
-            <w:tcW w:w="3192" w:type="dxa"/>
-          </w:tcPr>
-          <w:p>
-            <w:pPr>
-              <w:jc w:val="both"/>
-              <w:rPr>
-                <w:lang w:val="sr-Cyrl-RS"/>
-              </w:rPr>
-            </w:pPr>
-            <w:r>
-              <w:rPr>
-                <w:lang w:val="sr-Cyrl-RS"/>
-              </w:rPr>
-              <w:t xml:space="preserve">хипотензија </w:t>
-            </w:r>
-          </w:p>
-        </w:tc>
-        <w:tc>
-          <w:tcPr>
-            <w:tcW w:w="3192" w:type="dxa"/>
-          </w:tcPr>
-          <w:p>
-            <w:pPr>
-              <w:jc w:val="both"/>
-              <w:rPr>
-                <w:lang w:val="sr-Cyrl-RS"/>
-              </w:rPr>
-            </w:pPr>
-            <w:r>
-              <w:rPr>
-                <w:lang w:val="sr-Cyrl-RS"/>
-              </w:rPr>
-              <w:t xml:space="preserve">цијаноза </w:t>
-            </w:r>
-          </w:p>
-        </w:tc>
-        <w:tc>
-          <w:tcPr>
-            <w:tcW w:w="3192" w:type="dxa"/>
-          </w:tcPr>
-          <w:p>
-            <w:pPr>
-              <w:jc w:val="both"/>
-              <w:rPr>
-                <w:lang w:val="sr-Cyrl-RS"/>
-              </w:rPr>
-            </w:pPr>
-            <w:r>
-              <w:rPr>
-                <w:lang w:val="sr-Cyrl-RS"/>
-              </w:rPr>
-              <w:t>нечујно дисање на једној половини грудног коша</w:t>
-            </w:r>
-          </w:p>
-        </w:tc>
-      </w:tr>
-      <w:tr>
-        <w:tc>
-          <w:tcPr>
-            <w:tcW w:w="3192" w:type="dxa"/>
-          </w:tcPr>
-          <w:p>
-            <w:pPr>
-              <w:jc w:val="both"/>
-              <w:rPr>
-                <w:lang w:val="sr-Cyrl-RS"/>
-              </w:rPr>
-            </w:pPr>
-            <w:r>
-              <w:rPr>
-                <w:lang w:val="sr-Cyrl-RS"/>
-              </w:rPr>
-              <w:t xml:space="preserve">тахикардија </w:t>
-            </w:r>
-          </w:p>
-        </w:tc>
-        <w:tc>
-          <w:tcPr>
-            <w:tcW w:w="3192" w:type="dxa"/>
-          </w:tcPr>
-          <w:p>
-            <w:pPr>
-              <w:jc w:val="both"/>
-              <w:rPr>
-                <w:lang w:val="sr-Cyrl-RS"/>
-              </w:rPr>
-            </w:pPr>
-            <w:r>
-              <w:rPr>
-                <w:lang w:val="sr-Cyrl-RS"/>
-              </w:rPr>
-              <w:t xml:space="preserve">тахипнеа </w:t>
-            </w:r>
-          </w:p>
-        </w:tc>
-        <w:tc>
-          <w:tcPr>
-            <w:tcW w:w="3192" w:type="dxa"/>
-          </w:tcPr>
-          <w:p>
-            <w:pPr>
-              <w:jc w:val="both"/>
-              <w:rPr>
-                <w:lang w:val="sr-Cyrl-RS"/>
-              </w:rPr>
-            </w:pPr>
-            <w:r>
-              <w:rPr>
-                <w:lang w:val="sr-Cyrl-RS"/>
-              </w:rPr>
-              <w:t>Звиждање у грудима</w:t>
-            </w:r>
-          </w:p>
-        </w:tc>
-      </w:tr>
-      <w:tr>
-        <w:tc>
-          <w:tcPr>
-            <w:tcW w:w="3192" w:type="dxa"/>
-          </w:tcPr>
-          <w:p>
-            <w:pPr>
-              <w:jc w:val="both"/>
-              <w:rPr>
-                <w:lang w:val="sr-Cyrl-RS"/>
-              </w:rPr>
-            </w:pPr>
-            <w:r>
-              <w:rPr>
-                <w:lang w:val="sr-Cyrl-RS"/>
-              </w:rPr>
-              <w:t xml:space="preserve">брадикардија </w:t>
-            </w:r>
-          </w:p>
-        </w:tc>
-        <w:tc>
-          <w:tcPr>
-            <w:tcW w:w="3192" w:type="dxa"/>
-          </w:tcPr>
-          <w:p>
-            <w:pPr>
-              <w:jc w:val="both"/>
-              <w:rPr>
-                <w:lang w:val="sr-Cyrl-RS"/>
-              </w:rPr>
-            </w:pPr>
-            <w:r>
-              <w:rPr>
-                <w:lang w:val="sr-Cyrl-RS"/>
-              </w:rPr>
-              <w:t>брадипнеа</w:t>
-            </w:r>
-          </w:p>
-        </w:tc>
-        <w:tc>
-          <w:tcPr>
-            <w:tcW w:w="3192" w:type="dxa"/>
-          </w:tcPr>
-          <w:p>
-            <w:pPr>
-              <w:jc w:val="both"/>
-              <w:rPr>
-                <w:lang w:val="sr-Cyrl-RS"/>
-              </w:rPr>
-            </w:pPr>
-            <w:r>
-              <w:rPr>
-                <w:lang w:val="sr-Cyrl-RS"/>
-              </w:rPr>
-              <w:t>продужен издисај</w:t>
-            </w:r>
-          </w:p>
-        </w:tc>
-      </w:tr>
-      <w:tr>
-        <w:tc>
-          <w:tcPr>
-            <w:tcW w:w="3192" w:type="dxa"/>
-          </w:tcPr>
-          <w:p>
-            <w:pPr>
-              <w:jc w:val="both"/>
-              <w:rPr>
-                <w:lang w:val="sr-Cyrl-RS"/>
-              </w:rPr>
-            </w:pPr>
-            <w:r>
-              <w:rPr>
-                <w:lang w:val="sr-Cyrl-RS"/>
-              </w:rPr>
-              <w:t>срчане артимије</w:t>
-            </w:r>
-          </w:p>
-        </w:tc>
-        <w:tc>
-          <w:tcPr>
-            <w:tcW w:w="3192" w:type="dxa"/>
-          </w:tcPr>
-          <w:p>
-            <w:pPr>
-              <w:jc w:val="both"/>
-              <w:rPr>
-                <w:lang w:val="sr-Cyrl-RS"/>
-              </w:rPr>
-            </w:pPr>
-            <w:r>
-              <w:rPr>
-                <w:lang w:val="sr-Cyrl-RS"/>
-              </w:rPr>
-              <w:t>диспнеа</w:t>
-            </w:r>
-          </w:p>
-        </w:tc>
-        <w:tc>
-          <w:tcPr>
-            <w:tcW w:w="3192" w:type="dxa"/>
-          </w:tcPr>
-          <w:p>
-            <w:pPr>
-              <w:jc w:val="both"/>
-              <w:rPr>
-                <w:lang w:val="sr-Cyrl-RS"/>
-              </w:rPr>
-            </w:pPr>
-            <w:r>
-              <w:rPr>
-                <w:lang w:val="sr-Cyrl-RS"/>
-              </w:rPr>
-              <w:t>кашаљ са искашљавањем</w:t>
-            </w:r>
-          </w:p>
-        </w:tc>
-      </w:tr>
-      <w:tr>
-        <w:tc>
-          <w:tcPr>
-            <w:tcW w:w="3192" w:type="dxa"/>
-          </w:tcPr>
-          <w:p>
-            <w:pPr>
-              <w:jc w:val="both"/>
-              <w:rPr>
-                <w:lang w:val="sr-Cyrl-RS"/>
-              </w:rPr>
-            </w:pPr>
-          </w:p>
-        </w:tc>
-        <w:tc>
-          <w:tcPr>
-            <w:tcW w:w="3192" w:type="dxa"/>
-          </w:tcPr>
-          <w:p>
-            <w:pPr>
-              <w:jc w:val="both"/>
-              <w:rPr>
-                <w:lang w:val="sr-Cyrl-RS"/>
-              </w:rPr>
-            </w:pPr>
-          </w:p>
-        </w:tc>
-        <w:tc>
-          <w:tcPr>
-            <w:tcW w:w="3192" w:type="dxa"/>
-          </w:tcPr>
-          <w:p>
-            <w:pPr>
-              <w:jc w:val="both"/>
-              <w:rPr>
-                <w:lang w:val="sr-Cyrl-RS"/>
-              </w:rPr>
-            </w:pPr>
-            <w:r>
-              <w:rPr>
-                <w:lang w:val="sr-Cyrl-RS"/>
-              </w:rPr>
-              <w:t>температура</w:t>
-            </w:r>
-          </w:p>
-        </w:tc>
-      </w:tr>
-      <w:tr>
-        <w:tc>
-          <w:tcPr>
-            <w:tcW w:w="3192" w:type="dxa"/>
-          </w:tcPr>
-          <w:p>
-            <w:pPr>
-              <w:jc w:val="both"/>
-              <w:rPr>
-                <w:lang w:val="sr-Cyrl-RS"/>
-              </w:rPr>
-            </w:pPr>
-          </w:p>
-        </w:tc>
-        <w:tc>
-          <w:tcPr>
-            <w:tcW w:w="3192" w:type="dxa"/>
-          </w:tcPr>
-          <w:p>
-            <w:pPr>
-              <w:jc w:val="both"/>
-              <w:rPr>
-                <w:lang w:val="sr-Cyrl-RS"/>
-              </w:rPr>
-            </w:pPr>
-          </w:p>
-        </w:tc>
-        <w:tc>
-          <w:tcPr>
-            <w:tcW w:w="3192" w:type="dxa"/>
-          </w:tcPr>
-          <w:p>
-            <w:pPr>
-              <w:jc w:val="both"/>
-              <w:rPr>
-                <w:lang w:val="sr-Cyrl-RS"/>
-              </w:rPr>
-            </w:pPr>
-            <w:r>
-              <w:rPr>
-                <w:lang w:val="sr-Cyrl-RS"/>
-              </w:rPr>
-              <w:t>конфузија</w:t>
-            </w:r>
-          </w:p>
-        </w:tc>
-      </w:tr>
-      <w:tr>
-        <w:tc>
-          <w:tcPr>
-            <w:tcW w:w="3192" w:type="dxa"/>
-          </w:tcPr>
-          <w:p>
-            <w:pPr>
-              <w:jc w:val="both"/>
-              <w:rPr>
-                <w:lang w:val="sr-Cyrl-RS"/>
-              </w:rPr>
-            </w:pPr>
-          </w:p>
-        </w:tc>
-        <w:tc>
-          <w:tcPr>
-            <w:tcW w:w="3192" w:type="dxa"/>
-          </w:tcPr>
-          <w:p>
-            <w:pPr>
-              <w:jc w:val="both"/>
-              <w:rPr>
-                <w:lang w:val="sr-Cyrl-RS"/>
-              </w:rPr>
-            </w:pPr>
-          </w:p>
-        </w:tc>
-        <w:tc>
-          <w:tcPr>
-            <w:tcW w:w="3192" w:type="dxa"/>
-          </w:tcPr>
-          <w:p>
-            <w:pPr>
-              <w:jc w:val="both"/>
-              <w:rPr>
-                <w:lang w:val="sr-Cyrl-RS"/>
-              </w:rPr>
-            </w:pPr>
-            <w:r>
-              <w:rPr>
-                <w:lang w:val="sr-Cyrl-RS"/>
-              </w:rPr>
-              <w:t>агитација</w:t>
-            </w:r>
-          </w:p>
-        </w:tc>
-      </w:tr>
-      <w:tr>
-        <w:tc>
-          <w:tcPr>
-            <w:tcW w:w="3192" w:type="dxa"/>
-          </w:tcPr>
-          <w:p>
-            <w:pPr>
-              <w:jc w:val="both"/>
-              <w:rPr>
-                <w:lang w:val="sr-Cyrl-RS"/>
-              </w:rPr>
-            </w:pPr>
-          </w:p>
-        </w:tc>
-        <w:tc>
-          <w:tcPr>
-            <w:tcW w:w="3192" w:type="dxa"/>
-          </w:tcPr>
-          <w:p>
-            <w:pPr>
-              <w:jc w:val="both"/>
-              <w:rPr>
-                <w:lang w:val="sr-Cyrl-RS"/>
-              </w:rPr>
-            </w:pPr>
-          </w:p>
-        </w:tc>
-        <w:tc>
-          <w:tcPr>
-            <w:tcW w:w="3192" w:type="dxa"/>
-          </w:tcPr>
-          <w:p>
-            <w:pPr>
-              <w:jc w:val="both"/>
-              <w:rPr>
-                <w:lang w:val="sr-Cyrl-RS"/>
-              </w:rPr>
-            </w:pPr>
-            <w:r>
-              <w:rPr>
-                <w:lang w:val="sr-Cyrl-RS"/>
-              </w:rPr>
-              <w:t>бол у грудима</w:t>
-            </w:r>
-          </w:p>
-        </w:tc>
-      </w:tr>
-      <w:tr>
-        <w:tc>
-          <w:tcPr>
-            <w:tcW w:w="3192" w:type="dxa"/>
-          </w:tcPr>
-          <w:p>
-            <w:pPr>
-              <w:jc w:val="both"/>
-              <w:rPr>
-                <w:lang w:val="sr-Cyrl-RS"/>
-              </w:rPr>
-            </w:pPr>
-          </w:p>
-        </w:tc>
-        <w:tc>
-          <w:tcPr>
-            <w:tcW w:w="3192" w:type="dxa"/>
-          </w:tcPr>
-          <w:p>
-            <w:pPr>
-              <w:jc w:val="both"/>
-              <w:rPr>
-                <w:lang w:val="sr-Cyrl-RS"/>
-              </w:rPr>
-            </w:pPr>
-          </w:p>
-        </w:tc>
-        <w:tc>
-          <w:tcPr>
-            <w:tcW w:w="3192" w:type="dxa"/>
-          </w:tcPr>
-          <w:p>
-            <w:pPr>
-              <w:jc w:val="both"/>
-              <w:rPr>
-                <w:lang w:val="sr-Cyrl-RS"/>
-              </w:rPr>
-            </w:pPr>
-            <w:r>
-              <w:rPr>
-                <w:lang w:val="sr-Cyrl-RS"/>
-              </w:rPr>
-              <w:t>плућни едем</w:t>
-            </w:r>
-          </w:p>
-        </w:tc>
-      </w:tr>
-      <w:tr>
-        <w:tc>
-          <w:tcPr>
-            <w:tcW w:w="3192" w:type="dxa"/>
-          </w:tcPr>
-          <w:p>
-            <w:pPr>
-              <w:jc w:val="both"/>
-              <w:rPr>
-                <w:lang w:val="sr-Cyrl-RS"/>
-              </w:rPr>
-            </w:pPr>
-          </w:p>
-        </w:tc>
-        <w:tc>
-          <w:tcPr>
-            <w:tcW w:w="3192" w:type="dxa"/>
-          </w:tcPr>
-          <w:p>
-            <w:pPr>
-              <w:jc w:val="both"/>
-              <w:rPr>
-                <w:lang w:val="sr-Cyrl-RS"/>
-              </w:rPr>
-            </w:pPr>
-          </w:p>
-        </w:tc>
-        <w:tc>
-          <w:tcPr>
-            <w:tcW w:w="3192" w:type="dxa"/>
-          </w:tcPr>
-          <w:p>
-            <w:pPr>
-              <w:jc w:val="both"/>
-              <w:rPr>
-                <w:lang w:val="sr-Cyrl-RS"/>
-              </w:rPr>
-            </w:pPr>
-            <w:r>
-              <w:rPr>
-                <w:lang w:val="sr-Cyrl-RS"/>
-              </w:rPr>
-              <w:t>оток доњих екстремитета</w:t>
-            </w:r>
-          </w:p>
-        </w:tc>
-      </w:tr>
-    </w:tbl>
-    <w:p>
-      <w:pPr>
-        <w:jc w:val="both"/>
-        <w:rPr>
-          <w:lang w:val="sr-Cyrl-RS"/>
-        </w:rPr>
-      </w:pPr>
-    </w:p>
-    <w:p>
-      <w:pPr>
-        <w:jc w:val="both"/>
-        <w:rPr>
-          <w:lang w:val="sr-Cyrl-RS"/>
-        </w:rPr>
-      </w:pPr>
-    </w:p>
-    <w:p>
-      <w:pPr>
-        <w:jc w:val="both"/>
-        <w:rPr>
-          <w:lang w:val="sr-Cyrl-RS"/>
-        </w:rPr>
       </w:pPr>
     </w:p>
     <w:p>
@@ -4070,7 +3339,6 @@
         <w:rPr>
           <w:lang w:val="sr-Cyrl-RS"/>
         </w:rPr>
-        <w:lastRenderedPageBreak/>
         <w:t xml:space="preserve">Плућна </w:t>
       </w:r>
       <w:r>
@@ -4365,16 +3633,6 @@
     <w:p>
       <w:pPr>
         <w:pStyle w:val="ListParagraph"/>
-        <w:ind w:left="1440"/>
-        <w:jc w:val="both"/>
-        <w:rPr>
-          <w:lang w:val="sr-Cyrl-RS"/>
-        </w:rPr>
-      </w:pPr>
-    </w:p>
-    <w:p>
-      <w:pPr>
-        <w:pStyle w:val="ListParagraph"/>
         <w:numPr>
           <w:ilvl w:val="0"/>
           <w:numId w:val="7"/>
@@ -4388,6 +3646,7 @@
         <w:rPr>
           <w:lang w:val="sr-Cyrl-RS"/>
         </w:rPr>
+        <w:lastRenderedPageBreak/>
         <w:t>Бронхо спазам</w:t>
       </w:r>
     </w:p>
@@ -4925,20 +4184,6 @@
     <w:p>
       <w:pPr>
         <w:pStyle w:val="ListParagraph"/>
-        <w:ind w:left="1440"/>
-        <w:jc w:val="both"/>
-      </w:pPr>
-    </w:p>
-    <w:p>
-      <w:pPr>
-        <w:pStyle w:val="ListParagraph"/>
-        <w:ind w:left="1440"/>
-        <w:jc w:val="both"/>
-      </w:pPr>
-    </w:p>
-    <w:p>
-      <w:pPr>
-        <w:pStyle w:val="ListParagraph"/>
         <w:numPr>
           <w:ilvl w:val="0"/>
           <w:numId w:val="7"/>
@@ -5134,6 +4379,34 @@
     <w:p>
       <w:pPr>
         <w:pStyle w:val="ListParagraph"/>
+        <w:ind w:left="1440"/>
+        <w:jc w:val="both"/>
+      </w:pPr>
+    </w:p>
+    <w:p>
+      <w:pPr>
+        <w:pStyle w:val="ListParagraph"/>
+        <w:ind w:left="1440"/>
+        <w:jc w:val="both"/>
+      </w:pPr>
+    </w:p>
+    <w:p>
+      <w:pPr>
+        <w:pStyle w:val="ListParagraph"/>
+        <w:ind w:left="1440"/>
+        <w:jc w:val="both"/>
+      </w:pPr>
+    </w:p>
+    <w:p>
+      <w:pPr>
+        <w:pStyle w:val="ListParagraph"/>
+        <w:ind w:left="1440"/>
+        <w:jc w:val="both"/>
+      </w:pPr>
+    </w:p>
+    <w:p>
+      <w:pPr>
+        <w:pStyle w:val="ListParagraph"/>
         <w:ind w:left="0"/>
         <w:jc w:val="both"/>
         <w:rPr>
@@ -5144,6 +4417,7 @@
         <w:rPr>
           <w:lang w:val="sr-Cyrl-RS"/>
         </w:rPr>
+        <w:lastRenderedPageBreak/>
         <w:t>Извештаји:</w:t>
       </w:r>
     </w:p>
@@ -5218,118 +4492,6 @@
     </w:sectPr>
   </w:body>
 </w:document>
-</file>
-
-<file path=word/comments.xml><?xml version="1.0" encoding="utf-8"?>
-<w:comments xmlns:wpc="http://schemas.microsoft.com/office/word/2010/wordprocessingCanvas" xmlns:cx="http://schemas.microsoft.com/office/drawing/2014/chartex" xmlns:cx1="http://schemas.microsoft.com/office/drawing/2015/9/8/chartex" xmlns:cx2="http://schemas.microsoft.com/office/drawing/2015/10/21/chartex" xmlns:cx3="http://schemas.microsoft.com/office/drawing/2016/5/9/chartex" xmlns:cx4="http://schemas.microsoft.com/office/drawing/2016/5/10/chartex" xmlns:cx5="http://schemas.microsoft.com/office/drawing/2016/5/11/chartex" xmlns:cx6="http://schemas.microsoft.com/office/drawing/2016/5/12/chartex" xmlns:cx7="http://schemas.microsoft.com/office/drawing/2016/5/13/chartex" xmlns:cx8="http://schemas.microsoft.com/office/drawing/2016/5/14/chartex" xmlns:mc="http://schemas.openxmlformats.org/markup-compatibility/2006" xmlns:aink="http://schemas.microsoft.com/office/drawing/2016/ink" xmlns:am3d="http://schemas.microsoft.com/office/drawing/2017/model3d" xmlns:o="urn:schemas-microsoft-com:office:office" xmlns:oel="http://schemas.microsoft.com/office/2019/extlst" xmlns:r="http://schemas.openxmlformats.org/officeDocument/2006/relationships" xmlns:m="http://schemas.openxmlformats.org/officeDocument/2006/math" xmlns:v="urn:schemas-microsoft-com:vml" xmlns:wp14="http://schemas.microsoft.com/office/word/2010/wordprocessingDrawing" xmlns:wp="http://schemas.openxmlformats.org/drawingml/2006/wordprocessingDrawing" xmlns:w10="urn:schemas-microsoft-com:office:word" xmlns:w="http://schemas.openxmlformats.org/wordprocessingml/2006/main" xmlns:w14="http://schemas.microsoft.com/office/word/2010/wordml" xmlns:w15="http://schemas.microsoft.com/office/word/2012/wordml" xmlns:w16cex="http://schemas.microsoft.com/office/word/2018/wordml/cex" xmlns:w16cid="http://schemas.microsoft.com/office/word/2016/wordml/cid" xmlns:w16="http://schemas.microsoft.com/office/word/2018/wordml" xmlns:w16du="http://schemas.microsoft.com/office/word/2023/wordml/word16du" xmlns:w16sdtdh="http://schemas.microsoft.com/office/word/2020/wordml/sdtdatahash" xmlns:w16se="http://schemas.microsoft.com/office/word/2015/wordml/symex" xmlns:wpg="http://schemas.microsoft.com/office/word/2010/wordprocessingGroup" xmlns:wpi="http://schemas.microsoft.com/office/word/2010/wordprocessingInk" xmlns:wne="http://schemas.microsoft.com/office/word/2006/wordml" xmlns:wps="http://schemas.microsoft.com/office/word/2010/wordprocessingShape" mc:Ignorable="w14 w15 w16se w16cid w16 w16cex w16sdtdh w16du wp14">
-  <w:comment w:id="0" w:author="Danica Gazdić" w:date="2024-05-17T18:34:00Z" w:initials="DG">
-    <w:p>
-      <w:pPr>
-        <w:pStyle w:val="CommentText"/>
-      </w:pPr>
-      <w:r>
-        <w:rPr>
-          <w:rStyle w:val="CommentReference"/>
-        </w:rPr>
-        <w:annotationRef/>
-      </w:r>
-      <w:r>
-        <w:t xml:space="preserve">Agenda-group </w:t>
-      </w:r>
-      <w:r>
-        <w:t xml:space="preserve">Kako </w:t>
-      </w:r>
-      <w:proofErr w:type="spellStart"/>
-      <w:r>
-        <w:t>povezati</w:t>
-      </w:r>
-      <w:proofErr w:type="spellEnd"/>
-      <w:r>
-        <w:t>?</w:t>
-      </w:r>
-    </w:p>
-  </w:comment>
-  <w:comment w:id="1" w:author="Danica Gazdić" w:date="2024-05-17T18:34:00Z" w:initials="DG">
-    <w:p>
-      <w:pPr>
-        <w:pStyle w:val="CommentText"/>
-      </w:pPr>
-      <w:r>
-        <w:rPr>
-          <w:rStyle w:val="CommentReference"/>
-        </w:rPr>
-        <w:annotationRef/>
-      </w:r>
-      <w:r>
-        <w:t xml:space="preserve">Kako </w:t>
-      </w:r>
-      <w:proofErr w:type="spellStart"/>
-      <w:r>
-        <w:t>uneti</w:t>
-      </w:r>
-      <w:proofErr w:type="spellEnd"/>
-      <w:r>
-        <w:t xml:space="preserve"> </w:t>
-      </w:r>
-      <w:proofErr w:type="spellStart"/>
-      <w:r>
-        <w:t>rezultate</w:t>
-      </w:r>
-      <w:proofErr w:type="spellEnd"/>
-      <w:r>
-        <w:t>?</w:t>
-      </w:r>
-    </w:p>
-  </w:comment>
-  <w:comment w:id="2" w:author="Danica Gazdić" w:date="2024-05-17T18:35:00Z" w:initials="DG">
-    <w:p>
-      <w:pPr>
-        <w:pStyle w:val="CommentText"/>
-      </w:pPr>
-      <w:r>
-        <w:rPr>
-          <w:rStyle w:val="CommentReference"/>
-        </w:rPr>
-        <w:annotationRef/>
-      </w:r>
-      <w:r>
-        <w:t xml:space="preserve">Kako </w:t>
-      </w:r>
-      <w:proofErr w:type="spellStart"/>
-      <w:r>
-        <w:t>razdvojiti</w:t>
-      </w:r>
-      <w:proofErr w:type="spellEnd"/>
-      <w:r>
-        <w:t xml:space="preserve"> faze?</w:t>
-      </w:r>
-    </w:p>
-  </w:comment>
-</w:comments>
-</file>
-
-<file path=word/commentsExtended.xml><?xml version="1.0" encoding="utf-8"?>
-<w15:commentsEx xmlns:wpc="http://schemas.microsoft.com/office/word/2010/wordprocessingCanvas" xmlns:cx="http://schemas.microsoft.com/office/drawing/2014/chartex" xmlns:cx1="http://schemas.microsoft.com/office/drawing/2015/9/8/chartex" xmlns:cx2="http://schemas.microsoft.com/office/drawing/2015/10/21/chartex" xmlns:cx3="http://schemas.microsoft.com/office/drawing/2016/5/9/chartex" xmlns:cx4="http://schemas.microsoft.com/office/drawing/2016/5/10/chartex" xmlns:cx5="http://schemas.microsoft.com/office/drawing/2016/5/11/chartex" xmlns:cx6="http://schemas.microsoft.com/office/drawing/2016/5/12/chartex" xmlns:cx7="http://schemas.microsoft.com/office/drawing/2016/5/13/chartex" xmlns:cx8="http://schemas.microsoft.com/office/drawing/2016/5/14/chartex" xmlns:mc="http://schemas.openxmlformats.org/markup-compatibility/2006" xmlns:aink="http://schemas.microsoft.com/office/drawing/2016/ink" xmlns:am3d="http://schemas.microsoft.com/office/drawing/2017/model3d" xmlns:o="urn:schemas-microsoft-com:office:office" xmlns:oel="http://schemas.microsoft.com/office/2019/extlst" xmlns:r="http://schemas.openxmlformats.org/officeDocument/2006/relationships" xmlns:m="http://schemas.openxmlformats.org/officeDocument/2006/math" xmlns:v="urn:schemas-microsoft-com:vml" xmlns:wp14="http://schemas.microsoft.com/office/word/2010/wordprocessingDrawing" xmlns:wp="http://schemas.openxmlformats.org/drawingml/2006/wordprocessingDrawing" xmlns:w10="urn:schemas-microsoft-com:office:word" xmlns:w="http://schemas.openxmlformats.org/wordprocessingml/2006/main" xmlns:w14="http://schemas.microsoft.com/office/word/2010/wordml" xmlns:w15="http://schemas.microsoft.com/office/word/2012/wordml" xmlns:w16cex="http://schemas.microsoft.com/office/word/2018/wordml/cex" xmlns:w16cid="http://schemas.microsoft.com/office/word/2016/wordml/cid" xmlns:w16="http://schemas.microsoft.com/office/word/2018/wordml" xmlns:w16du="http://schemas.microsoft.com/office/word/2023/wordml/word16du" xmlns:w16sdtdh="http://schemas.microsoft.com/office/word/2020/wordml/sdtdatahash" xmlns:w16se="http://schemas.microsoft.com/office/word/2015/wordml/symex" xmlns:wpg="http://schemas.microsoft.com/office/word/2010/wordprocessingGroup" xmlns:wpi="http://schemas.microsoft.com/office/word/2010/wordprocessingInk" xmlns:wne="http://schemas.microsoft.com/office/word/2006/wordml" xmlns:wps="http://schemas.microsoft.com/office/word/2010/wordprocessingShape" mc:Ignorable="w14 w15 w16se w16cid w16 w16cex w16sdtdh w16du wp14">
-  <w15:commentEx w15:paraId="12B258BB" w15:done="0"/>
-  <w15:commentEx w15:paraId="523A3640" w15:done="0"/>
-  <w15:commentEx w15:paraId="0D3FF091" w15:done="0"/>
-</w15:commentsEx>
-</file>
-
-<file path=word/commentsExtensible.xml><?xml version="1.0" encoding="utf-8"?>
-<w16cex:commentsExtensible xmlns:wpc="http://schemas.microsoft.com/office/word/2010/wordprocessingCanvas" xmlns:cx="http://schemas.microsoft.com/office/drawing/2014/chartex" xmlns:cx1="http://schemas.microsoft.com/office/drawing/2015/9/8/chartex" xmlns:cx2="http://schemas.microsoft.com/office/drawing/2015/10/21/chartex" xmlns:cx3="http://schemas.microsoft.com/office/drawing/2016/5/9/chartex" xmlns:cx4="http://schemas.microsoft.com/office/drawing/2016/5/10/chartex" xmlns:cx5="http://schemas.microsoft.com/office/drawing/2016/5/11/chartex" xmlns:cx6="http://schemas.microsoft.com/office/drawing/2016/5/12/chartex" xmlns:cx7="http://schemas.microsoft.com/office/drawing/2016/5/13/chartex" xmlns:cx8="http://schemas.microsoft.com/office/drawing/2016/5/14/chartex" xmlns:cr="http://schemas.microsoft.com/office/comments/2020/reactions" xmlns:mc="http://schemas.openxmlformats.org/markup-compatibility/2006" xmlns:aink="http://schemas.microsoft.com/office/drawing/2016/ink" xmlns:am3d="http://schemas.microsoft.com/office/drawing/2017/model3d" xmlns:o="urn:schemas-microsoft-com:office:office" xmlns:oel="http://schemas.microsoft.com/office/2019/extlst" xmlns:r="http://schemas.openxmlformats.org/officeDocument/2006/relationships" xmlns:m="http://schemas.openxmlformats.org/officeDocument/2006/math" xmlns:v="urn:schemas-microsoft-com:vml" xmlns:wp14="http://schemas.microsoft.com/office/word/2010/wordprocessingDrawing" xmlns:wp="http://schemas.openxmlformats.org/drawingml/2006/wordprocessingDrawing" xmlns:w10="urn:schemas-microsoft-com:office:word" xmlns:w="http://schemas.openxmlformats.org/wordprocessingml/2006/main" xmlns:w14="http://schemas.microsoft.com/office/word/2010/wordml" xmlns:w15="http://schemas.microsoft.com/office/word/2012/wordml" xmlns:w16cex="http://schemas.microsoft.com/office/word/2018/wordml/cex" xmlns:w16cid="http://schemas.microsoft.com/office/word/2016/wordml/cid" xmlns:w16="http://schemas.microsoft.com/office/word/2018/wordml" xmlns:w16du="http://schemas.microsoft.com/office/word/2023/wordml/word16du" xmlns:w16sdtdh="http://schemas.microsoft.com/office/word/2020/wordml/sdtdatahash" xmlns:w16se="http://schemas.microsoft.com/office/word/2015/wordml/symex" xmlns:wpg="http://schemas.microsoft.com/office/word/2010/wordprocessingGroup" xmlns:wpi="http://schemas.microsoft.com/office/word/2010/wordprocessingInk" xmlns:wne="http://schemas.microsoft.com/office/word/2006/wordml" xmlns:wps="http://schemas.microsoft.com/office/word/2010/wordprocessingShape" mc:Ignorable="w14 w15 w16se w16cid w16 w16cex w16sdtdh cr w16du wp14">
-  <w16cex:commentExtensible w16cex:durableId="6FD09924" w16cex:dateUtc="2024-05-17T16:34:00Z"/>
-  <w16cex:commentExtensible w16cex:durableId="2CD8DFF4" w16cex:dateUtc="2024-05-17T16:34:00Z"/>
-  <w16cex:commentExtensible w16cex:durableId="172D8DE7" w16cex:dateUtc="2024-05-17T16:35:00Z"/>
-</w16cex:commentsExtensible>
-</file>
-
-<file path=word/commentsIds.xml><?xml version="1.0" encoding="utf-8"?>
-<w16cid:commentsIds xmlns:wpc="http://schemas.microsoft.com/office/word/2010/wordprocessingCanvas" xmlns:cx="http://schemas.microsoft.com/office/drawing/2014/chartex" xmlns:cx1="http://schemas.microsoft.com/office/drawing/2015/9/8/chartex" xmlns:cx2="http://schemas.microsoft.com/office/drawing/2015/10/21/chartex" xmlns:cx3="http://schemas.microsoft.com/office/drawing/2016/5/9/chartex" xmlns:cx4="http://schemas.microsoft.com/office/drawing/2016/5/10/chartex" xmlns:cx5="http://schemas.microsoft.com/office/drawing/2016/5/11/chartex" xmlns:cx6="http://schemas.microsoft.com/office/drawing/2016/5/12/chartex" xmlns:cx7="http://schemas.microsoft.com/office/drawing/2016/5/13/chartex" xmlns:cx8="http://schemas.microsoft.com/office/drawing/2016/5/14/chartex" xmlns:mc="http://schemas.openxmlformats.org/markup-compatibility/2006" xmlns:aink="http://schemas.microsoft.com/office/drawing/2016/ink" xmlns:am3d="http://schemas.microsoft.com/office/drawing/2017/model3d" xmlns:o="urn:schemas-microsoft-com:office:office" xmlns:oel="http://schemas.microsoft.com/office/2019/extlst" xmlns:r="http://schemas.openxmlformats.org/officeDocument/2006/relationships" xmlns:m="http://schemas.openxmlformats.org/officeDocument/2006/math" xmlns:v="urn:schemas-microsoft-com:vml" xmlns:wp14="http://schemas.microsoft.com/office/word/2010/wordprocessingDrawing" xmlns:wp="http://schemas.openxmlformats.org/drawingml/2006/wordprocessingDrawing" xmlns:w10="urn:schemas-microsoft-com:office:word" xmlns:w="http://schemas.openxmlformats.org/wordprocessingml/2006/main" xmlns:w14="http://schemas.microsoft.com/office/word/2010/wordml" xmlns:w15="http://schemas.microsoft.com/office/word/2012/wordml" xmlns:w16cex="http://schemas.microsoft.com/office/word/2018/wordml/cex" xmlns:w16cid="http://schemas.microsoft.com/office/word/2016/wordml/cid" xmlns:w16="http://schemas.microsoft.com/office/word/2018/wordml" xmlns:w16du="http://schemas.microsoft.com/office/word/2023/wordml/word16du" xmlns:w16sdtdh="http://schemas.microsoft.com/office/word/2020/wordml/sdtdatahash" xmlns:w16se="http://schemas.microsoft.com/office/word/2015/wordml/symex" xmlns:wpg="http://schemas.microsoft.com/office/word/2010/wordprocessingGroup" xmlns:wpi="http://schemas.microsoft.com/office/word/2010/wordprocessingInk" xmlns:wne="http://schemas.microsoft.com/office/word/2006/wordml" xmlns:wps="http://schemas.microsoft.com/office/word/2010/wordprocessingShape" mc:Ignorable="w14 w15 w16se w16cid w16 w16cex w16sdtdh w16du wp14">
-  <w16cid:commentId w16cid:paraId="12B258BB" w16cid:durableId="6FD09924"/>
-  <w16cid:commentId w16cid:paraId="523A3640" w16cid:durableId="2CD8DFF4"/>
-  <w16cid:commentId w16cid:paraId="0D3FF091" w16cid:durableId="172D8DE7"/>
-</w16cid:commentsIds>
 </file>
 
 <file path=word/numbering.xml><?xml version="1.0" encoding="utf-8"?>
@@ -7307,14 +6469,6 @@
     <w:abstractNumId w:val="10"/>
   </w:num>
 </w:numbering>
-</file>
-
-<file path=word/people.xml><?xml version="1.0" encoding="utf-8"?>
-<w15:people xmlns:wpc="http://schemas.microsoft.com/office/word/2010/wordprocessingCanvas" xmlns:cx="http://schemas.microsoft.com/office/drawing/2014/chartex" xmlns:cx1="http://schemas.microsoft.com/office/drawing/2015/9/8/chartex" xmlns:cx2="http://schemas.microsoft.com/office/drawing/2015/10/21/chartex" xmlns:cx3="http://schemas.microsoft.com/office/drawing/2016/5/9/chartex" xmlns:cx4="http://schemas.microsoft.com/office/drawing/2016/5/10/chartex" xmlns:cx5="http://schemas.microsoft.com/office/drawing/2016/5/11/chartex" xmlns:cx6="http://schemas.microsoft.com/office/drawing/2016/5/12/chartex" xmlns:cx7="http://schemas.microsoft.com/office/drawing/2016/5/13/chartex" xmlns:cx8="http://schemas.microsoft.com/office/drawing/2016/5/14/chartex" xmlns:mc="http://schemas.openxmlformats.org/markup-compatibility/2006" xmlns:aink="http://schemas.microsoft.com/office/drawing/2016/ink" xmlns:am3d="http://schemas.microsoft.com/office/drawing/2017/model3d" xmlns:o="urn:schemas-microsoft-com:office:office" xmlns:oel="http://schemas.microsoft.com/office/2019/extlst" xmlns:r="http://schemas.openxmlformats.org/officeDocument/2006/relationships" xmlns:m="http://schemas.openxmlformats.org/officeDocument/2006/math" xmlns:v="urn:schemas-microsoft-com:vml" xmlns:wp14="http://schemas.microsoft.com/office/word/2010/wordprocessingDrawing" xmlns:wp="http://schemas.openxmlformats.org/drawingml/2006/wordprocessingDrawing" xmlns:w10="urn:schemas-microsoft-com:office:word" xmlns:w="http://schemas.openxmlformats.org/wordprocessingml/2006/main" xmlns:w14="http://schemas.microsoft.com/office/word/2010/wordml" xmlns:w15="http://schemas.microsoft.com/office/word/2012/wordml" xmlns:w16cex="http://schemas.microsoft.com/office/word/2018/wordml/cex" xmlns:w16cid="http://schemas.microsoft.com/office/word/2016/wordml/cid" xmlns:w16="http://schemas.microsoft.com/office/word/2018/wordml" xmlns:w16du="http://schemas.microsoft.com/office/word/2023/wordml/word16du" xmlns:w16sdtdh="http://schemas.microsoft.com/office/word/2020/wordml/sdtdatahash" xmlns:w16se="http://schemas.microsoft.com/office/word/2015/wordml/symex" xmlns:wpg="http://schemas.microsoft.com/office/word/2010/wordprocessingGroup" xmlns:wpi="http://schemas.microsoft.com/office/word/2010/wordprocessingInk" xmlns:wne="http://schemas.microsoft.com/office/word/2006/wordml" xmlns:wps="http://schemas.microsoft.com/office/word/2010/wordprocessingShape" mc:Ignorable="w14 w15 w16se w16cid w16 w16cex w16sdtdh w16du wp14">
-  <w15:person w15:author="Danica Gazdić">
-    <w15:presenceInfo w15:providerId="Windows Live" w15:userId="160b9fcbca43b9a7"/>
-  </w15:person>
-</w15:people>
 </file>
 
 <file path=word/styles.xml><?xml version="1.0" encoding="utf-8"?>

</xml_diff>

<commit_message>
Forgot to save docx :(
</commit_message>
<xml_diff>
--- a/пројекат.DOCX
+++ b/пројекат.DOCX
@@ -439,13 +439,11 @@
       <w:pPr>
         <w:jc w:val="both"/>
         <w:rPr>
-          <w:highlight w:val="green"/>
-          <w:lang w:val="sr-Cyrl-RS"/>
-        </w:rPr>
-      </w:pPr>
-      <w:r>
-        <w:rPr>
-          <w:highlight w:val="green"/>
+          <w:lang w:val="sr-Cyrl-RS"/>
+        </w:rPr>
+      </w:pPr>
+      <w:r>
+        <w:rPr>
           <w:lang w:val="sr-Cyrl-RS"/>
         </w:rPr>
         <w:t>Дијабетичар</w:t>
@@ -455,13 +453,11 @@
       <w:pPr>
         <w:jc w:val="both"/>
         <w:rPr>
-          <w:highlight w:val="green"/>
-          <w:lang w:val="sr-Cyrl-RS"/>
-        </w:rPr>
-      </w:pPr>
-      <w:r>
-        <w:rPr>
-          <w:highlight w:val="green"/>
+          <w:lang w:val="sr-Cyrl-RS"/>
+        </w:rPr>
+      </w:pPr>
+      <w:r>
+        <w:rPr>
           <w:lang w:val="sr-Cyrl-RS"/>
         </w:rPr>
         <w:tab/>
@@ -469,74 +465,57 @@
       </w:r>
       <w:r>
         <w:rPr>
-          <w:highlight w:val="green"/>
           <w:lang w:val="sr-Cyrl-RS"/>
         </w:rPr>
         <w:t>8</w:t>
       </w:r>
       <w:r>
         <w:rPr>
-          <w:highlight w:val="green"/>
           <w:lang w:val="ru-RU"/>
         </w:rPr>
         <w:t xml:space="preserve"> </w:t>
       </w:r>
       <w:r>
-        <w:rPr>
-          <w:highlight w:val="green"/>
-        </w:rPr>
         <w:t>mmol</w:t>
       </w:r>
       <w:r>
         <w:rPr>
-          <w:highlight w:val="green"/>
           <w:lang w:val="ru-RU"/>
         </w:rPr>
         <w:t xml:space="preserve"> </w:t>
       </w:r>
       <w:r>
         <w:rPr>
-          <w:highlight w:val="green"/>
           <w:lang w:val="sr-Cyrl-RS"/>
         </w:rPr>
         <w:t xml:space="preserve">или </w:t>
       </w:r>
       <w:r>
-        <w:rPr>
-          <w:highlight w:val="green"/>
-        </w:rPr>
         <w:t>HbA</w:t>
       </w:r>
       <w:r>
         <w:rPr>
-          <w:highlight w:val="green"/>
           <w:lang w:val="ru-RU"/>
         </w:rPr>
         <w:t>1</w:t>
       </w:r>
       <w:r>
-        <w:rPr>
-          <w:highlight w:val="green"/>
-        </w:rPr>
         <w:t>c</w:t>
       </w:r>
       <w:r>
         <w:rPr>
-          <w:highlight w:val="green"/>
           <w:lang w:val="ru-RU"/>
         </w:rPr>
         <w:t xml:space="preserve"> &lt;= 7 %</w:t>
       </w:r>
       <w:r>
         <w:rPr>
-          <w:highlight w:val="green"/>
           <w:lang w:val="ru-RU"/>
         </w:rPr>
         <w:t xml:space="preserve"> </w:t>
       </w:r>
       <w:r>
         <w:rPr>
-          <w:highlight w:val="green"/>
           <w:lang w:val="sr-Cyrl-RS"/>
         </w:rPr>
         <w:t>– добро контролисан ДМ</w:t>
@@ -551,7 +530,6 @@
       </w:pPr>
       <w:r>
         <w:rPr>
-          <w:highlight w:val="green"/>
           <w:lang w:val="sr-Cyrl-RS"/>
         </w:rPr>
         <w:tab/>
@@ -559,53 +537,39 @@
       </w:r>
       <w:r>
         <w:rPr>
-          <w:highlight w:val="green"/>
           <w:lang w:val="ru-RU"/>
         </w:rPr>
         <w:t xml:space="preserve"> </w:t>
       </w:r>
       <w:r>
-        <w:rPr>
-          <w:highlight w:val="green"/>
-        </w:rPr>
         <w:t>mmol</w:t>
       </w:r>
       <w:r>
         <w:rPr>
-          <w:highlight w:val="green"/>
           <w:lang w:val="sr-Cyrl-RS"/>
         </w:rPr>
         <w:t xml:space="preserve"> или </w:t>
       </w:r>
       <w:r>
-        <w:rPr>
-          <w:highlight w:val="green"/>
-        </w:rPr>
         <w:t>HbA</w:t>
       </w:r>
       <w:r>
         <w:rPr>
-          <w:highlight w:val="green"/>
           <w:lang w:val="ru-RU"/>
         </w:rPr>
         <w:t>1</w:t>
       </w:r>
       <w:r>
-        <w:rPr>
-          <w:highlight w:val="green"/>
-        </w:rPr>
         <w:t>c</w:t>
       </w:r>
       <w:r>
         <w:rPr>
-          <w:highlight w:val="green"/>
           <w:lang w:val="sr-Cyrl-RS"/>
         </w:rPr>
         <w:t xml:space="preserve"> &gt; 7%</w:t>
       </w:r>
       <w:r>
         <w:rPr>
-          <w:highlight w:val="green"/>
           <w:lang w:val="sr-Cyrl-RS"/>
         </w:rPr>
         <w:t xml:space="preserve"> – лоше контролисан ДМ</w:t>
@@ -620,34 +584,27 @@
       </w:pPr>
       <w:r>
         <w:rPr>
-          <w:highlight w:val="green"/>
           <w:lang w:val="sr-Cyrl-RS"/>
         </w:rPr>
         <w:t>Није дијабетичар и вредности ШУК &gt; 6</w:t>
       </w:r>
       <w:r>
         <w:rPr>
-          <w:highlight w:val="green"/>
           <w:lang w:val="ru-RU"/>
         </w:rPr>
         <w:t xml:space="preserve"> </w:t>
       </w:r>
       <w:r>
-        <w:rPr>
-          <w:highlight w:val="green"/>
-        </w:rPr>
         <w:t>mmol</w:t>
       </w:r>
       <w:r>
         <w:rPr>
-          <w:highlight w:val="green"/>
           <w:lang w:val="ru-RU"/>
         </w:rPr>
         <w:t xml:space="preserve"> </w:t>
       </w:r>
       <w:r>
         <w:rPr>
-          <w:highlight w:val="green"/>
           <w:lang w:val="sr-Cyrl-RS"/>
         </w:rPr>
         <w:t>– одложи операцију</w:t>
@@ -808,13 +765,11 @@
         </w:numPr>
         <w:jc w:val="both"/>
         <w:rPr>
-          <w:highlight w:val="green"/>
-          <w:lang w:val="sr-Cyrl-RS"/>
-        </w:rPr>
-      </w:pPr>
-      <w:r>
-        <w:rPr>
-          <w:highlight w:val="green"/>
+          <w:lang w:val="sr-Cyrl-RS"/>
+        </w:rPr>
+      </w:pPr>
+      <w:r>
+        <w:rPr>
           <w:lang w:val="sr-Cyrl-RS"/>
         </w:rPr>
         <w:t>Операција високог ризика (интраперитонална, интраторакална, васкуларна)</w:t>
@@ -829,13 +784,11 @@
         </w:numPr>
         <w:jc w:val="both"/>
         <w:rPr>
-          <w:highlight w:val="green"/>
-          <w:lang w:val="sr-Cyrl-RS"/>
-        </w:rPr>
-      </w:pPr>
-      <w:r>
-        <w:rPr>
-          <w:highlight w:val="green"/>
+          <w:lang w:val="sr-Cyrl-RS"/>
+        </w:rPr>
+      </w:pPr>
+      <w:r>
+        <w:rPr>
           <w:lang w:val="sr-Cyrl-RS"/>
         </w:rPr>
         <w:t>Историја исхемијске болести срца (претходни инфаркт миокарда)</w:t>
@@ -850,13 +803,11 @@
         </w:numPr>
         <w:jc w:val="both"/>
         <w:rPr>
-          <w:highlight w:val="green"/>
-          <w:lang w:val="sr-Cyrl-RS"/>
-        </w:rPr>
-      </w:pPr>
-      <w:r>
-        <w:rPr>
-          <w:highlight w:val="green"/>
+          <w:lang w:val="sr-Cyrl-RS"/>
+        </w:rPr>
+      </w:pPr>
+      <w:r>
+        <w:rPr>
           <w:lang w:val="sr-Cyrl-RS"/>
         </w:rPr>
         <w:t>Историја срчане инсуфицијенције</w:t>
@@ -871,13 +822,11 @@
         </w:numPr>
         <w:jc w:val="both"/>
         <w:rPr>
-          <w:highlight w:val="green"/>
-          <w:lang w:val="sr-Cyrl-RS"/>
-        </w:rPr>
-      </w:pPr>
-      <w:r>
-        <w:rPr>
-          <w:highlight w:val="green"/>
+          <w:lang w:val="sr-Cyrl-RS"/>
+        </w:rPr>
+      </w:pPr>
+      <w:r>
+        <w:rPr>
           <w:lang w:val="sr-Cyrl-RS"/>
         </w:rPr>
         <w:t>Историја цереброваскуларне болести (мождани удар)</w:t>
@@ -892,13 +841,11 @@
         </w:numPr>
         <w:jc w:val="both"/>
         <w:rPr>
-          <w:highlight w:val="green"/>
-          <w:lang w:val="sr-Cyrl-RS"/>
-        </w:rPr>
-      </w:pPr>
-      <w:r>
-        <w:rPr>
-          <w:highlight w:val="green"/>
+          <w:lang w:val="sr-Cyrl-RS"/>
+        </w:rPr>
+      </w:pPr>
+      <w:r>
+        <w:rPr>
           <w:lang w:val="sr-Cyrl-RS"/>
         </w:rPr>
         <w:t>ДМ лечен инсулином</w:t>
@@ -913,39 +860,29 @@
         </w:numPr>
         <w:jc w:val="both"/>
         <w:rPr>
-          <w:highlight w:val="green"/>
-          <w:lang w:val="sr-Cyrl-RS"/>
-        </w:rPr>
-      </w:pPr>
-      <w:r>
-        <w:rPr>
-          <w:highlight w:val="green"/>
+          <w:lang w:val="sr-Cyrl-RS"/>
+        </w:rPr>
+      </w:pPr>
+      <w:r>
+        <w:rPr>
           <w:lang w:val="sr-Cyrl-RS"/>
         </w:rPr>
         <w:t>Креатинин &gt;</w:t>
       </w:r>
       <w:r>
-        <w:rPr>
-          <w:highlight w:val="green"/>
-        </w:rPr>
         <w:t xml:space="preserve"> </w:t>
       </w:r>
       <w:r>
         <w:rPr>
-          <w:highlight w:val="green"/>
           <w:lang w:val="sr-Cyrl-RS"/>
         </w:rPr>
         <w:t>2</w:t>
       </w:r>
       <w:r>
-        <w:rPr>
-          <w:highlight w:val="green"/>
-        </w:rPr>
         <w:t xml:space="preserve"> mg/dl</w:t>
       </w:r>
       <w:r>
         <w:rPr>
-          <w:highlight w:val="green"/>
           <w:lang w:val="sr-Cyrl-RS"/>
         </w:rPr>
         <w:t xml:space="preserve"> </w:t>
@@ -1040,73 +977,56 @@
       <w:pPr>
         <w:jc w:val="both"/>
         <w:rPr>
-          <w:highlight w:val="green"/>
-          <w:lang w:val="sr-Cyrl-RS"/>
-        </w:rPr>
-      </w:pPr>
-      <w:r>
-        <w:rPr>
-          <w:highlight w:val="green"/>
+          <w:lang w:val="sr-Cyrl-RS"/>
+        </w:rPr>
+      </w:pPr>
+      <w:r>
+        <w:rPr>
           <w:lang w:val="sr-Cyrl-RS"/>
         </w:rPr>
         <w:t>Затим следи</w:t>
       </w:r>
       <w:r>
         <w:rPr>
-          <w:highlight w:val="green"/>
           <w:lang w:val="sr-Cyrl-RS"/>
         </w:rPr>
         <w:t xml:space="preserve"> класификациј</w:t>
       </w:r>
       <w:r>
         <w:rPr>
-          <w:highlight w:val="green"/>
           <w:lang w:val="sr-Cyrl-RS"/>
         </w:rPr>
         <w:t>а</w:t>
       </w:r>
       <w:r>
         <w:rPr>
-          <w:highlight w:val="green"/>
           <w:lang w:val="sr-Cyrl-RS"/>
         </w:rPr>
         <w:t xml:space="preserve"> пацијента у једну од </w:t>
       </w:r>
       <w:r>
-        <w:rPr>
-          <w:highlight w:val="green"/>
-        </w:rPr>
         <w:t>ASA</w:t>
       </w:r>
       <w:r>
         <w:rPr>
-          <w:highlight w:val="green"/>
           <w:lang w:val="sr-Cyrl-RS"/>
         </w:rPr>
         <w:t xml:space="preserve"> </w:t>
       </w:r>
       <w:r>
-        <w:rPr>
-          <w:highlight w:val="green"/>
-        </w:rPr>
         <w:t>I</w:t>
       </w:r>
       <w:r>
         <w:rPr>
-          <w:highlight w:val="green"/>
           <w:lang w:val="sr-Cyrl-RS"/>
         </w:rPr>
         <w:t xml:space="preserve"> – </w:t>
       </w:r>
       <w:r>
-        <w:rPr>
-          <w:highlight w:val="green"/>
-        </w:rPr>
         <w:t>V</w:t>
       </w:r>
       <w:r>
         <w:rPr>
-          <w:highlight w:val="green"/>
           <w:lang w:val="sr-Cyrl-RS"/>
         </w:rPr>
         <w:t xml:space="preserve"> категорија које представљају процену укупног здравственог стања пацијента.</w:t>
@@ -1121,53 +1041,41 @@
         </w:numPr>
         <w:jc w:val="both"/>
         <w:rPr>
-          <w:highlight w:val="green"/>
-          <w:lang w:val="sr-Cyrl-RS"/>
-        </w:rPr>
-      </w:pPr>
-      <w:r>
-        <w:rPr>
-          <w:highlight w:val="green"/>
-        </w:rPr>
+          <w:lang w:val="sr-Cyrl-RS"/>
+        </w:rPr>
+      </w:pPr>
+      <w:r>
         <w:t>ASA</w:t>
       </w:r>
       <w:r>
         <w:rPr>
-          <w:highlight w:val="green"/>
           <w:lang w:val="ru-RU"/>
         </w:rPr>
         <w:t xml:space="preserve"> </w:t>
       </w:r>
       <w:r>
-        <w:rPr>
-          <w:highlight w:val="green"/>
-        </w:rPr>
         <w:t>V</w:t>
       </w:r>
       <w:r>
         <w:rPr>
-          <w:highlight w:val="green"/>
           <w:lang w:val="ru-RU"/>
         </w:rPr>
         <w:t xml:space="preserve"> – </w:t>
       </w:r>
       <w:r>
         <w:rPr>
-          <w:highlight w:val="green"/>
           <w:lang w:val="sr-Cyrl-RS"/>
         </w:rPr>
         <w:t xml:space="preserve">умирући пацијенти за које се не очекује да </w:t>
       </w:r>
       <w:r>
         <w:rPr>
-          <w:highlight w:val="green"/>
           <w:lang w:val="sr-Cyrl-RS"/>
         </w:rPr>
         <w:t>ћ</w:t>
       </w:r>
       <w:r>
         <w:rPr>
-          <w:highlight w:val="green"/>
           <w:lang w:val="sr-Cyrl-RS"/>
         </w:rPr>
         <w:t>е преживети без операције</w:t>
@@ -1182,53 +1090,41 @@
         </w:numPr>
         <w:jc w:val="both"/>
         <w:rPr>
-          <w:highlight w:val="green"/>
-          <w:lang w:val="sr-Cyrl-RS"/>
-        </w:rPr>
-      </w:pPr>
-      <w:r>
-        <w:rPr>
-          <w:highlight w:val="green"/>
-        </w:rPr>
+          <w:lang w:val="sr-Cyrl-RS"/>
+        </w:rPr>
+      </w:pPr>
+      <w:r>
         <w:t>ASA</w:t>
       </w:r>
       <w:r>
         <w:rPr>
-          <w:highlight w:val="green"/>
           <w:lang w:val="sr-Cyrl-RS"/>
         </w:rPr>
         <w:t xml:space="preserve"> </w:t>
       </w:r>
       <w:r>
-        <w:rPr>
-          <w:highlight w:val="green"/>
-        </w:rPr>
         <w:t>IV</w:t>
       </w:r>
       <w:r>
         <w:rPr>
-          <w:highlight w:val="green"/>
           <w:lang w:val="sr-Cyrl-RS"/>
         </w:rPr>
         <w:t xml:space="preserve"> – пацијенти са озбиљном системском болешћу</w:t>
       </w:r>
       <w:r>
         <w:rPr>
-          <w:highlight w:val="green"/>
           <w:lang w:val="sr-Cyrl-RS"/>
         </w:rPr>
         <w:t xml:space="preserve"> која је стална претња по живот (акутни инфаркт миокарда у последња 3 месеца, мождани удар, срчана слабост, </w:t>
       </w:r>
       <w:r>
         <w:rPr>
-          <w:highlight w:val="green"/>
           <w:lang w:val="sr-Cyrl-RS"/>
         </w:rPr>
         <w:t>тешка бубрежна инсуфицијенција</w:t>
       </w:r>
       <w:r>
         <w:rPr>
-          <w:highlight w:val="green"/>
           <w:lang w:val="sr-Cyrl-RS"/>
         </w:rPr>
         <w:t>)</w:t>
@@ -1243,53 +1139,41 @@
         </w:numPr>
         <w:jc w:val="both"/>
         <w:rPr>
-          <w:highlight w:val="green"/>
-          <w:lang w:val="sr-Cyrl-RS"/>
-        </w:rPr>
-      </w:pPr>
-      <w:r>
-        <w:rPr>
-          <w:highlight w:val="green"/>
-        </w:rPr>
+          <w:lang w:val="sr-Cyrl-RS"/>
+        </w:rPr>
+      </w:pPr>
+      <w:r>
         <w:t>ASA</w:t>
       </w:r>
       <w:r>
         <w:rPr>
-          <w:highlight w:val="green"/>
           <w:lang w:val="sr-Cyrl-RS"/>
         </w:rPr>
         <w:t xml:space="preserve"> </w:t>
       </w:r>
       <w:r>
-        <w:rPr>
-          <w:highlight w:val="green"/>
-        </w:rPr>
         <w:t>III</w:t>
       </w:r>
       <w:r>
         <w:rPr>
-          <w:highlight w:val="green"/>
           <w:lang w:val="sr-Cyrl-RS"/>
         </w:rPr>
         <w:t xml:space="preserve"> – пацијенти са озбиљном системском болешћу (лоше кон</w:t>
       </w:r>
       <w:r>
         <w:rPr>
-          <w:highlight w:val="green"/>
           <w:lang w:val="sr-Cyrl-RS"/>
         </w:rPr>
         <w:t>т</w:t>
       </w:r>
       <w:r>
         <w:rPr>
-          <w:highlight w:val="green"/>
           <w:lang w:val="sr-Cyrl-RS"/>
         </w:rPr>
         <w:t xml:space="preserve">ролисан ДМ/ХТА, </w:t>
       </w:r>
       <w:r>
         <w:rPr>
-          <w:highlight w:val="green"/>
           <w:lang w:val="sr-Cyrl-RS"/>
         </w:rPr>
         <w:t>морбидна гојазност [БМИ &gt;= 40], активни хепатитис, зависност од алкохола или наркотика, бубрежна инсуфицијенција на дијализи)</w:t>
@@ -1304,46 +1188,35 @@
         </w:numPr>
         <w:jc w:val="both"/>
         <w:rPr>
-          <w:highlight w:val="green"/>
-          <w:lang w:val="sr-Cyrl-RS"/>
-        </w:rPr>
-      </w:pPr>
-      <w:r>
-        <w:rPr>
-          <w:highlight w:val="green"/>
-        </w:rPr>
+          <w:lang w:val="sr-Cyrl-RS"/>
+        </w:rPr>
+      </w:pPr>
+      <w:r>
         <w:t>ASA</w:t>
       </w:r>
       <w:r>
         <w:rPr>
-          <w:highlight w:val="green"/>
           <w:lang w:val="sr-Cyrl-RS"/>
         </w:rPr>
         <w:t xml:space="preserve"> </w:t>
       </w:r>
       <w:r>
-        <w:rPr>
-          <w:highlight w:val="green"/>
-        </w:rPr>
         <w:t>II</w:t>
       </w:r>
       <w:r>
         <w:rPr>
-          <w:highlight w:val="green"/>
           <w:lang w:val="sr-Cyrl-RS"/>
         </w:rPr>
         <w:t xml:space="preserve"> – пацијент са благом системском болешћу (благе болести, пушач, алкохоличар, трудноћа, гојазност [30</w:t>
       </w:r>
       <w:r>
         <w:rPr>
-          <w:highlight w:val="green"/>
           <w:lang w:val="sr-Cyrl-RS"/>
         </w:rPr>
         <w:t xml:space="preserve"> </w:t>
       </w:r>
       <w:r>
         <w:rPr>
-          <w:highlight w:val="green"/>
           <w:lang w:val="sr-Cyrl-RS"/>
         </w:rPr>
         <w:t>&lt;= БМИ &lt; 40], добро контролисан ДМ/ХТА, блага болест плућа)</w:t>
@@ -1358,32 +1231,23 @@
         </w:numPr>
         <w:jc w:val="both"/>
         <w:rPr>
-          <w:highlight w:val="green"/>
-          <w:lang w:val="sr-Cyrl-RS"/>
-        </w:rPr>
-      </w:pPr>
-      <w:r>
-        <w:rPr>
-          <w:highlight w:val="green"/>
-        </w:rPr>
+          <w:lang w:val="sr-Cyrl-RS"/>
+        </w:rPr>
+      </w:pPr>
+      <w:r>
         <w:t>ASA</w:t>
       </w:r>
       <w:r>
         <w:rPr>
-          <w:highlight w:val="green"/>
           <w:lang w:val="sr-Cyrl-RS"/>
         </w:rPr>
         <w:t xml:space="preserve"> </w:t>
       </w:r>
       <w:r>
-        <w:rPr>
-          <w:highlight w:val="green"/>
-        </w:rPr>
         <w:t>I</w:t>
       </w:r>
       <w:r>
         <w:rPr>
-          <w:highlight w:val="green"/>
           <w:lang w:val="sr-Cyrl-RS"/>
         </w:rPr>
         <w:t xml:space="preserve"> – здрава особа (непушач, без уноса/минималан унос алкохола)</w:t>
@@ -1449,79 +1313,59 @@
         </w:numPr>
         <w:jc w:val="both"/>
         <w:rPr>
-          <w:highlight w:val="green"/>
-          <w:lang w:val="sr-Cyrl-RS"/>
-        </w:rPr>
-      </w:pPr>
-      <w:r>
-        <w:rPr>
-          <w:highlight w:val="green"/>
+          <w:lang w:val="sr-Cyrl-RS"/>
+        </w:rPr>
+      </w:pPr>
+      <w:r>
+        <w:rPr>
           <w:lang w:val="sr-Cyrl-RS"/>
         </w:rPr>
         <w:t xml:space="preserve">Пацијент </w:t>
       </w:r>
       <w:r>
-        <w:rPr>
-          <w:highlight w:val="green"/>
-        </w:rPr>
         <w:t>ASA</w:t>
       </w:r>
       <w:r>
         <w:rPr>
-          <w:highlight w:val="green"/>
           <w:lang w:val="sr-Cyrl-RS"/>
         </w:rPr>
         <w:t xml:space="preserve"> </w:t>
       </w:r>
       <w:r>
-        <w:rPr>
-          <w:highlight w:val="green"/>
-        </w:rPr>
         <w:t>I</w:t>
       </w:r>
       <w:r>
         <w:rPr>
-          <w:highlight w:val="green"/>
           <w:lang w:val="sr-Cyrl-RS"/>
         </w:rPr>
         <w:t xml:space="preserve"> и </w:t>
       </w:r>
       <w:r>
-        <w:rPr>
-          <w:highlight w:val="green"/>
-        </w:rPr>
         <w:t>ASA</w:t>
       </w:r>
       <w:r>
         <w:rPr>
-          <w:highlight w:val="green"/>
           <w:lang w:val="sr-Cyrl-RS"/>
         </w:rPr>
         <w:t xml:space="preserve"> </w:t>
       </w:r>
       <w:r>
-        <w:rPr>
-          <w:highlight w:val="green"/>
-        </w:rPr>
         <w:t>II</w:t>
       </w:r>
       <w:r>
         <w:rPr>
-          <w:highlight w:val="green"/>
           <w:lang w:val="sr-Cyrl-RS"/>
         </w:rPr>
         <w:t xml:space="preserve">, свака ургентност </w:t>
       </w:r>
       <w:r>
         <w:rPr>
-          <w:highlight w:val="green"/>
           <w:lang w:val="sr-Cyrl-RS"/>
         </w:rPr>
         <w:t xml:space="preserve">– </w:t>
       </w:r>
       <w:r>
         <w:rPr>
-          <w:highlight w:val="green"/>
           <w:lang w:val="sr-Cyrl-RS"/>
         </w:rPr>
         <w:t>започни оперативни захват</w:t>
@@ -1536,34 +1380,25 @@
         </w:numPr>
         <w:jc w:val="both"/>
         <w:rPr>
-          <w:highlight w:val="green"/>
-          <w:lang w:val="sr-Cyrl-RS"/>
-        </w:rPr>
-      </w:pPr>
-      <w:r>
-        <w:rPr>
-          <w:highlight w:val="green"/>
+          <w:lang w:val="sr-Cyrl-RS"/>
+        </w:rPr>
+      </w:pPr>
+      <w:r>
+        <w:rPr>
           <w:lang w:val="sr-Cyrl-RS"/>
         </w:rPr>
         <w:t xml:space="preserve">Пацијент </w:t>
       </w:r>
       <w:r>
-        <w:rPr>
-          <w:highlight w:val="green"/>
-        </w:rPr>
         <w:t>ASA</w:t>
       </w:r>
       <w:r>
         <w:rPr>
-          <w:highlight w:val="green"/>
           <w:lang w:val="sr-Cyrl-RS"/>
         </w:rPr>
         <w:t xml:space="preserve"> </w:t>
       </w:r>
       <w:r>
-        <w:rPr>
-          <w:highlight w:val="green"/>
-        </w:rPr>
         <w:t>III</w:t>
       </w:r>
     </w:p>
@@ -1576,48 +1411,41 @@
         </w:numPr>
         <w:jc w:val="both"/>
         <w:rPr>
-          <w:highlight w:val="green"/>
-          <w:lang w:val="sr-Cyrl-RS"/>
-        </w:rPr>
-      </w:pPr>
-      <w:r>
-        <w:rPr>
-          <w:highlight w:val="green"/>
+          <w:lang w:val="sr-Cyrl-RS"/>
+        </w:rPr>
+      </w:pPr>
+      <w:r>
+        <w:rPr>
           <w:lang w:val="sr-Cyrl-RS"/>
         </w:rPr>
         <w:t>Н</w:t>
       </w:r>
       <w:r>
         <w:rPr>
-          <w:highlight w:val="green"/>
           <w:lang w:val="sr-Cyrl-RS"/>
         </w:rPr>
         <w:t>епосредне</w:t>
       </w:r>
       <w:r>
         <w:rPr>
-          <w:highlight w:val="green"/>
           <w:lang w:val="sr-Cyrl-RS"/>
         </w:rPr>
         <w:t>,</w:t>
       </w:r>
       <w:r>
         <w:rPr>
-          <w:highlight w:val="green"/>
           <w:lang w:val="sr-Cyrl-RS"/>
         </w:rPr>
         <w:t xml:space="preserve"> ургентне</w:t>
       </w:r>
       <w:r>
         <w:rPr>
-          <w:highlight w:val="green"/>
           <w:lang w:val="sr-Cyrl-RS"/>
         </w:rPr>
         <w:t xml:space="preserve"> и</w:t>
       </w:r>
       <w:r>
         <w:rPr>
-          <w:highlight w:val="green"/>
           <w:lang w:val="sr-Cyrl-RS"/>
         </w:rPr>
         <w:t xml:space="preserve"> временски зависне – започни оперативни захват</w:t>
@@ -1632,13 +1460,11 @@
         </w:numPr>
         <w:jc w:val="both"/>
         <w:rPr>
-          <w:highlight w:val="green"/>
-          <w:lang w:val="sr-Cyrl-RS"/>
-        </w:rPr>
-      </w:pPr>
-      <w:r>
-        <w:rPr>
-          <w:highlight w:val="green"/>
+          <w:lang w:val="sr-Cyrl-RS"/>
+        </w:rPr>
+      </w:pPr>
+      <w:r>
+        <w:rPr>
           <w:lang w:val="sr-Cyrl-RS"/>
         </w:rPr>
         <w:t xml:space="preserve">елективне – одгађа се оперативни захват </w:t>
@@ -1653,13 +1479,11 @@
         </w:numPr>
         <w:jc w:val="both"/>
         <w:rPr>
-          <w:highlight w:val="green"/>
-          <w:lang w:val="sr-Cyrl-RS"/>
-        </w:rPr>
-      </w:pPr>
-      <w:r>
-        <w:rPr>
-          <w:highlight w:val="green"/>
+          <w:lang w:val="sr-Cyrl-RS"/>
+        </w:rPr>
+      </w:pPr>
+      <w:r>
+        <w:rPr>
           <w:lang w:val="sr-Cyrl-RS"/>
         </w:rPr>
         <w:t xml:space="preserve">пацијент има 1 поен према </w:t>
@@ -1668,7 +1492,6 @@
         <w:rPr>
           <w:i/>
           <w:iCs/>
-          <w:highlight w:val="green"/>
         </w:rPr>
         <w:t>RCRI</w:t>
       </w:r>
@@ -1676,14 +1499,12 @@
         <w:rPr>
           <w:i/>
           <w:iCs/>
-          <w:highlight w:val="green"/>
           <w:lang w:val="sr-Cyrl-RS"/>
         </w:rPr>
         <w:t xml:space="preserve"> </w:t>
       </w:r>
       <w:r>
         <w:rPr>
-          <w:highlight w:val="green"/>
           <w:lang w:val="sr-Cyrl-RS"/>
         </w:rPr>
         <w:t>због високоризичне операције (нема симптоме КВС), уради ехокардиографију</w:t>
@@ -1698,20 +1519,17 @@
         </w:numPr>
         <w:jc w:val="both"/>
         <w:rPr>
-          <w:highlight w:val="green"/>
-          <w:lang w:val="sr-Cyrl-RS"/>
-        </w:rPr>
-      </w:pPr>
-      <w:r>
-        <w:rPr>
-          <w:highlight w:val="green"/>
+          <w:lang w:val="sr-Cyrl-RS"/>
+        </w:rPr>
+      </w:pPr>
+      <w:r>
+        <w:rPr>
           <w:lang w:val="sr-Cyrl-RS"/>
         </w:rPr>
         <w:t>ако пацијент има 1 сродника 1. степена који је преминуо или добио КВС болест пре 55. године и</w:t>
       </w:r>
       <w:r>
         <w:rPr>
-          <w:highlight w:val="green"/>
           <w:lang w:val="sr-Cyrl-RS"/>
         </w:rPr>
         <w:t xml:space="preserve"> класификован као високо ризичан</w:t>
@@ -1720,7 +1538,6 @@
         <w:rPr>
           <w:i/>
           <w:iCs/>
-          <w:highlight w:val="green"/>
           <w:lang w:val="ru-RU"/>
         </w:rPr>
         <w:t>,</w:t>
@@ -1729,21 +1546,18 @@
         <w:rPr>
           <w:i/>
           <w:iCs/>
-          <w:highlight w:val="green"/>
           <w:lang w:val="ru-RU"/>
         </w:rPr>
         <w:t xml:space="preserve"> </w:t>
       </w:r>
       <w:r>
         <w:rPr>
-          <w:highlight w:val="green"/>
           <w:lang w:val="ru-RU"/>
         </w:rPr>
         <w:t>урадити</w:t>
       </w:r>
       <w:r>
         <w:rPr>
-          <w:highlight w:val="green"/>
           <w:lang w:val="ru-RU"/>
         </w:rPr>
         <w:t xml:space="preserve"> стрес тест и ехокардиографију</w:t>
@@ -1758,13 +1572,11 @@
         </w:numPr>
         <w:jc w:val="both"/>
         <w:rPr>
-          <w:highlight w:val="green"/>
-          <w:lang w:val="sr-Cyrl-RS"/>
-        </w:rPr>
-      </w:pPr>
-      <w:r>
-        <w:rPr>
-          <w:highlight w:val="green"/>
+          <w:lang w:val="sr-Cyrl-RS"/>
+        </w:rPr>
+      </w:pPr>
+      <w:r>
+        <w:rPr>
           <w:lang w:val="sr-Cyrl-RS"/>
         </w:rPr>
         <w:lastRenderedPageBreak/>
@@ -1772,28 +1584,20 @@
       </w:r>
       <w:r>
         <w:rPr>
-          <w:highlight w:val="green"/>
           <w:lang w:val="sr-Cyrl-RS"/>
         </w:rPr>
         <w:t xml:space="preserve">и </w:t>
       </w:r>
       <w:r>
-        <w:rPr>
-          <w:highlight w:val="green"/>
-        </w:rPr>
         <w:t>ASA</w:t>
       </w:r>
       <w:r>
         <w:rPr>
-          <w:highlight w:val="green"/>
           <w:lang w:val="sr-Cyrl-RS"/>
         </w:rPr>
         <w:t xml:space="preserve"> </w:t>
       </w:r>
       <w:r>
-        <w:rPr>
-          <w:highlight w:val="green"/>
-        </w:rPr>
         <w:t>IV</w:t>
       </w:r>
     </w:p>
@@ -1806,48 +1610,41 @@
         </w:numPr>
         <w:jc w:val="both"/>
         <w:rPr>
-          <w:highlight w:val="green"/>
-          <w:lang w:val="sr-Cyrl-RS"/>
-        </w:rPr>
-      </w:pPr>
-      <w:r>
-        <w:rPr>
-          <w:highlight w:val="green"/>
+          <w:lang w:val="sr-Cyrl-RS"/>
+        </w:rPr>
+      </w:pPr>
+      <w:r>
+        <w:rPr>
           <w:lang w:val="sr-Cyrl-RS"/>
         </w:rPr>
         <w:t>н</w:t>
       </w:r>
       <w:r>
         <w:rPr>
-          <w:highlight w:val="green"/>
           <w:lang w:val="sr-Cyrl-RS"/>
         </w:rPr>
         <w:t>епосредн</w:t>
       </w:r>
       <w:r>
         <w:rPr>
-          <w:highlight w:val="green"/>
           <w:lang w:val="sr-Cyrl-RS"/>
         </w:rPr>
         <w:t>е и ургентне</w:t>
       </w:r>
       <w:r>
         <w:rPr>
-          <w:highlight w:val="green"/>
           <w:lang w:val="sr-Cyrl-RS"/>
         </w:rPr>
         <w:t xml:space="preserve"> </w:t>
       </w:r>
       <w:r>
         <w:rPr>
-          <w:highlight w:val="green"/>
           <w:lang w:val="sr-Cyrl-RS"/>
         </w:rPr>
         <w:t xml:space="preserve">– </w:t>
       </w:r>
       <w:r>
         <w:rPr>
-          <w:highlight w:val="green"/>
           <w:lang w:val="sr-Cyrl-RS"/>
         </w:rPr>
         <w:t>започни оперативни захват</w:t>
@@ -1862,27 +1659,23 @@
         </w:numPr>
         <w:jc w:val="both"/>
         <w:rPr>
-          <w:highlight w:val="green"/>
-          <w:lang w:val="sr-Cyrl-RS"/>
-        </w:rPr>
-      </w:pPr>
-      <w:r>
-        <w:rPr>
-          <w:highlight w:val="green"/>
+          <w:lang w:val="sr-Cyrl-RS"/>
+        </w:rPr>
+      </w:pPr>
+      <w:r>
+        <w:rPr>
           <w:lang w:val="sr-Cyrl-RS"/>
         </w:rPr>
         <w:t xml:space="preserve">временски зависне и елективне – </w:t>
       </w:r>
       <w:r>
         <w:rPr>
-          <w:highlight w:val="green"/>
           <w:lang w:val="sr-Cyrl-RS"/>
         </w:rPr>
         <w:t>одгађа се оперативни захват</w:t>
       </w:r>
       <w:r>
         <w:rPr>
-          <w:highlight w:val="green"/>
           <w:lang w:val="sr-Cyrl-RS"/>
         </w:rPr>
         <w:t xml:space="preserve"> </w:t>
@@ -1897,34 +1690,29 @@
         </w:numPr>
         <w:jc w:val="both"/>
         <w:rPr>
-          <w:highlight w:val="green"/>
-          <w:lang w:val="sr-Cyrl-RS"/>
-        </w:rPr>
-      </w:pPr>
-      <w:r>
-        <w:rPr>
-          <w:highlight w:val="green"/>
+          <w:lang w:val="sr-Cyrl-RS"/>
+        </w:rPr>
+      </w:pPr>
+      <w:r>
+        <w:rPr>
           <w:lang w:val="sr-Cyrl-RS"/>
         </w:rPr>
         <w:t>ако пацијент има</w:t>
       </w:r>
       <w:r>
         <w:rPr>
-          <w:highlight w:val="green"/>
           <w:lang w:val="sr-Cyrl-RS"/>
         </w:rPr>
         <w:t xml:space="preserve"> висок ризик, а нема симптоме срчане инсуфицијенције </w:t>
       </w:r>
       <w:r>
         <w:rPr>
-          <w:highlight w:val="green"/>
           <w:lang w:val="ru-RU"/>
         </w:rPr>
         <w:t>урадити стрес тест, ехокардиографију и срчане биомаркере</w:t>
       </w:r>
       <w:r>
         <w:rPr>
-          <w:highlight w:val="green"/>
           <w:lang w:val="ru-RU"/>
         </w:rPr>
         <w:t xml:space="preserve"> Б-тип натриуретског пептида</w:t>
@@ -1939,39 +1727,38 @@
         </w:numPr>
         <w:jc w:val="both"/>
         <w:rPr>
+          <w:lang w:val="sr-Cyrl-RS"/>
+        </w:rPr>
+      </w:pPr>
+      <w:r>
+        <w:rPr>
+          <w:lang w:val="sr-Cyrl-RS"/>
+        </w:rPr>
+        <w:t>Да ли пацијент има срчану инсуфицијенцију тумачити на основу резултата теста за Б-тип натриуретског пептида и година старости.</w:t>
+      </w:r>
+    </w:p>
+    <w:p>
+      <w:pPr>
+        <w:pStyle w:val="ListParagraph"/>
+        <w:ind w:left="2880"/>
+        <w:jc w:val="both"/>
+        <w:rPr>
           <w:highlight w:val="green"/>
           <w:lang w:val="sr-Cyrl-RS"/>
         </w:rPr>
       </w:pPr>
-      <w:r>
+    </w:p>
+    <w:p>
+      <w:pPr>
+        <w:jc w:val="center"/>
         <w:rPr>
           <w:highlight w:val="green"/>
           <w:lang w:val="sr-Cyrl-RS"/>
         </w:rPr>
-        <w:t>Да ли пацијент има срчану инсуфицијенцију тумачити на основу резултата теста за Б-тип натриуретског пептида и година старости.</w:t>
-      </w:r>
-    </w:p>
-    <w:p>
-      <w:pPr>
-        <w:pStyle w:val="ListParagraph"/>
-        <w:ind w:left="2880"/>
-        <w:jc w:val="both"/>
-        <w:rPr>
-          <w:highlight w:val="green"/>
-          <w:lang w:val="sr-Cyrl-RS"/>
-        </w:rPr>
-      </w:pPr>
-    </w:p>
-    <w:p>
-      <w:pPr>
-        <w:jc w:val="center"/>
-        <w:rPr>
-          <w:highlight w:val="green"/>
-          <w:lang w:val="sr-Cyrl-RS"/>
-        </w:rPr>
-      </w:pPr>
-      <w:r>
-        <w:rPr>
+      </w:pPr>
+      <w:r>
+        <w:rPr>
+          <w:noProof/>
           <w:lang w:val="sr-Cyrl-RS"/>
         </w:rPr>
         <w:drawing>
@@ -2109,13 +1896,11 @@
         </w:numPr>
         <w:jc w:val="both"/>
         <w:rPr>
-          <w:highlight w:val="green"/>
-          <w:lang w:val="sr-Cyrl-RS"/>
-        </w:rPr>
-      </w:pPr>
-      <w:r>
-        <w:rPr>
-          <w:highlight w:val="green"/>
+          <w:lang w:val="sr-Cyrl-RS"/>
+        </w:rPr>
+      </w:pPr>
+      <w:r>
+        <w:rPr>
           <w:lang w:val="sr-Cyrl-RS"/>
         </w:rPr>
         <w:t>Ако је пацијент ниског или средњег ризика и операција ниског или средњег ризика, или пацијент високог ризика, а операција ниског ризика, примени неинвазивни мониторинг КП, срчане фреквенце, троканални ЕКГ, сатурација артеријске крви</w:t>
@@ -2130,27 +1915,23 @@
         </w:numPr>
         <w:jc w:val="both"/>
         <w:rPr>
-          <w:highlight w:val="green"/>
-          <w:lang w:val="sr-Cyrl-RS"/>
-        </w:rPr>
-      </w:pPr>
-      <w:r>
-        <w:rPr>
-          <w:highlight w:val="green"/>
+          <w:lang w:val="sr-Cyrl-RS"/>
+        </w:rPr>
+      </w:pPr>
+      <w:r>
+        <w:rPr>
           <w:lang w:val="sr-Cyrl-RS"/>
         </w:rPr>
         <w:t>Ако је пацијент високог ризика и операција средњег или високог ризика</w:t>
       </w:r>
       <w:r>
         <w:rPr>
-          <w:highlight w:val="green"/>
           <w:lang w:val="sr-Cyrl-RS"/>
         </w:rPr>
         <w:t>, или пацијент ниског или средњег ризика, а операција високог ризика</w:t>
       </w:r>
       <w:r>
         <w:rPr>
-          <w:highlight w:val="green"/>
           <w:lang w:val="sr-Cyrl-RS"/>
         </w:rPr>
         <w:t>, примени инвазивни мониторинг КП и петоканални ЕКГ</w:t>
@@ -2219,7 +2000,6 @@
       </w:pPr>
       <w:r>
         <w:rPr>
-          <w:highlight w:val="green"/>
           <w:lang w:val="sr-Cyrl-RS"/>
         </w:rPr>
         <w:t>Ако се региструје било који облик поремећаја вредности КП или пулса, алармирај анестезиолога</w:t>
@@ -2274,33 +2054,26 @@
         </w:numPr>
         <w:jc w:val="both"/>
         <w:rPr>
-          <w:highlight w:val="green"/>
-          <w:lang w:val="sr-Cyrl-RS"/>
-        </w:rPr>
-      </w:pPr>
-      <w:r>
-        <w:rPr>
-          <w:highlight w:val="green"/>
+          <w:lang w:val="sr-Cyrl-RS"/>
+        </w:rPr>
+      </w:pPr>
+      <w:r>
+        <w:rPr>
           <w:lang w:val="sr-Cyrl-RS"/>
         </w:rPr>
         <w:t xml:space="preserve">Ако је САП &lt; 80 </w:t>
       </w:r>
       <w:r>
-        <w:rPr>
-          <w:highlight w:val="green"/>
-        </w:rPr>
         <w:t>mmHg</w:t>
       </w:r>
       <w:r>
         <w:rPr>
-          <w:highlight w:val="green"/>
           <w:lang w:val="sr-Cyrl-RS"/>
         </w:rPr>
         <w:t xml:space="preserve"> или пад за више од 20% у односу на базалну вредност</w:t>
       </w:r>
       <w:r>
         <w:rPr>
-          <w:highlight w:val="green"/>
           <w:lang w:val="sr-Cyrl-RS"/>
         </w:rPr>
         <w:t xml:space="preserve"> – хипотензија</w:t>
@@ -2315,20 +2088,17 @@
         </w:numPr>
         <w:jc w:val="both"/>
         <w:rPr>
-          <w:highlight w:val="green"/>
-          <w:lang w:val="sr-Cyrl-RS"/>
-        </w:rPr>
-      </w:pPr>
-      <w:r>
-        <w:rPr>
-          <w:highlight w:val="green"/>
+          <w:lang w:val="sr-Cyrl-RS"/>
+        </w:rPr>
+      </w:pPr>
+      <w:r>
+        <w:rPr>
           <w:lang w:val="sr-Cyrl-RS"/>
         </w:rPr>
         <w:t>Хипотензија дужа од 10 минута је предиктор срчаних компликација</w:t>
       </w:r>
       <w:r>
         <w:rPr>
-          <w:highlight w:val="green"/>
           <w:lang w:val="sr-Cyrl-RS"/>
         </w:rPr>
         <w:t>, алармирај лекара</w:t>
@@ -2343,47 +2113,38 @@
         </w:numPr>
         <w:jc w:val="both"/>
         <w:rPr>
-          <w:highlight w:val="green"/>
-          <w:lang w:val="sr-Cyrl-RS"/>
-        </w:rPr>
-      </w:pPr>
-      <w:r>
-        <w:rPr>
-          <w:highlight w:val="green"/>
+          <w:lang w:val="sr-Cyrl-RS"/>
+        </w:rPr>
+      </w:pPr>
+      <w:r>
+        <w:rPr>
           <w:lang w:val="sr-Cyrl-RS"/>
         </w:rPr>
         <w:t>Ако је САП</w:t>
       </w:r>
       <w:r>
         <w:rPr>
-          <w:highlight w:val="green"/>
           <w:lang w:val="sr-Cyrl-RS"/>
         </w:rPr>
         <w:t xml:space="preserve"> &gt;</w:t>
       </w:r>
       <w:r>
         <w:rPr>
-          <w:highlight w:val="green"/>
           <w:lang w:val="sr-Cyrl-RS"/>
         </w:rPr>
         <w:t xml:space="preserve"> 130 </w:t>
       </w:r>
       <w:r>
-        <w:rPr>
-          <w:highlight w:val="green"/>
-        </w:rPr>
         <w:t>mmHg</w:t>
       </w:r>
       <w:r>
         <w:rPr>
-          <w:highlight w:val="green"/>
           <w:lang w:val="sr-Cyrl-RS"/>
         </w:rPr>
         <w:t xml:space="preserve"> или пораст за више од 20% у односу на базалну вредност</w:t>
       </w:r>
       <w:r>
         <w:rPr>
-          <w:highlight w:val="green"/>
           <w:lang w:val="sr-Cyrl-RS"/>
         </w:rPr>
         <w:t xml:space="preserve"> – хипертензија </w:t>
@@ -2398,26 +2159,20 @@
         </w:numPr>
         <w:jc w:val="both"/>
         <w:rPr>
-          <w:highlight w:val="green"/>
-          <w:lang w:val="sr-Cyrl-RS"/>
-        </w:rPr>
-      </w:pPr>
-      <w:r>
-        <w:rPr>
-          <w:highlight w:val="green"/>
+          <w:lang w:val="sr-Cyrl-RS"/>
+        </w:rPr>
+      </w:pPr>
+      <w:r>
+        <w:rPr>
           <w:lang w:val="sr-Cyrl-RS"/>
         </w:rPr>
         <w:t xml:space="preserve">Ако је </w:t>
       </w:r>
       <w:r>
-        <w:rPr>
-          <w:highlight w:val="green"/>
-        </w:rPr>
         <w:t>bpm</w:t>
       </w:r>
       <w:r>
         <w:rPr>
-          <w:highlight w:val="green"/>
           <w:lang w:val="sr-Cyrl-RS"/>
         </w:rPr>
         <w:t xml:space="preserve"> &gt; 80 – тахикардија</w:t>
@@ -2432,26 +2187,20 @@
         </w:numPr>
         <w:jc w:val="both"/>
         <w:rPr>
-          <w:highlight w:val="green"/>
-          <w:lang w:val="sr-Cyrl-RS"/>
-        </w:rPr>
-      </w:pPr>
-      <w:r>
-        <w:rPr>
-          <w:highlight w:val="green"/>
+          <w:lang w:val="sr-Cyrl-RS"/>
+        </w:rPr>
+      </w:pPr>
+      <w:r>
+        <w:rPr>
           <w:lang w:val="sr-Cyrl-RS"/>
         </w:rPr>
         <w:t xml:space="preserve">Ако је </w:t>
       </w:r>
       <w:r>
-        <w:rPr>
-          <w:highlight w:val="green"/>
-        </w:rPr>
         <w:t>bpm</w:t>
       </w:r>
       <w:r>
         <w:rPr>
-          <w:highlight w:val="green"/>
           <w:lang w:val="sr-Cyrl-RS"/>
         </w:rPr>
         <w:t xml:space="preserve"> &lt; 60 – брадикардија</w:t>
@@ -2466,13 +2215,11 @@
         </w:numPr>
         <w:jc w:val="both"/>
         <w:rPr>
-          <w:highlight w:val="green"/>
-          <w:lang w:val="sr-Cyrl-RS"/>
-        </w:rPr>
-      </w:pPr>
-      <w:r>
-        <w:rPr>
-          <w:highlight w:val="green"/>
+          <w:lang w:val="sr-Cyrl-RS"/>
+        </w:rPr>
+      </w:pPr>
+      <w:r>
+        <w:rPr>
           <w:lang w:val="sr-Cyrl-RS"/>
         </w:rPr>
         <w:t>Екстрасистоле (превремене контракције)</w:t>
@@ -2487,55 +2234,47 @@
         </w:numPr>
         <w:jc w:val="both"/>
         <w:rPr>
-          <w:highlight w:val="green"/>
-          <w:lang w:val="sr-Cyrl-RS"/>
-        </w:rPr>
-      </w:pPr>
-      <w:r>
-        <w:rPr>
-          <w:highlight w:val="green"/>
+          <w:lang w:val="sr-Cyrl-RS"/>
+        </w:rPr>
+      </w:pPr>
+      <w:r>
+        <w:rPr>
           <w:lang w:val="sr-Cyrl-RS"/>
         </w:rPr>
         <w:t>Ако их има &gt;</w:t>
       </w:r>
       <w:r>
         <w:rPr>
-          <w:highlight w:val="green"/>
           <w:lang w:val="sr-Cyrl-RS"/>
         </w:rPr>
         <w:t>=</w:t>
       </w:r>
       <w:r>
         <w:rPr>
-          <w:highlight w:val="green"/>
           <w:lang w:val="sr-Cyrl-RS"/>
         </w:rPr>
         <w:t xml:space="preserve"> </w:t>
       </w:r>
       <w:r>
         <w:rPr>
-          <w:highlight w:val="green"/>
           <w:lang w:val="ru-RU"/>
         </w:rPr>
         <w:t xml:space="preserve">25 </w:t>
       </w:r>
       <w:r>
         <w:rPr>
-          <w:highlight w:val="green"/>
           <w:lang w:val="sr-Cyrl-RS"/>
         </w:rPr>
         <w:t>у 5 минута</w:t>
       </w:r>
       <w:r>
         <w:rPr>
-          <w:highlight w:val="green"/>
           <w:lang w:val="sr-Cyrl-RS"/>
         </w:rPr>
         <w:t>, предиктор срчаних компликација</w:t>
       </w:r>
       <w:r>
         <w:rPr>
-          <w:highlight w:val="green"/>
           <w:lang w:val="sr-Cyrl-RS"/>
         </w:rPr>
         <w:t>, алармирај лекара</w:t>
@@ -2626,201 +2365,20 @@
         <w:ind w:left="720"/>
         <w:jc w:val="both"/>
         <w:rPr>
-          <w:highlight w:val="green"/>
-          <w:lang w:val="sr-Cyrl-RS"/>
-        </w:rPr>
-      </w:pPr>
-      <w:r>
-        <w:rPr>
-          <w:highlight w:val="green"/>
+          <w:lang w:val="sr-Cyrl-RS"/>
+        </w:rPr>
+      </w:pPr>
+      <w:r>
+        <w:rPr>
           <w:lang w:val="sr-Cyrl-RS"/>
         </w:rPr>
         <w:t>А</w:t>
       </w:r>
       <w:r>
         <w:rPr>
-          <w:highlight w:val="green"/>
           <w:lang w:val="sr-Cyrl-RS"/>
         </w:rPr>
         <w:t>ко САП падне између 20-50</w:t>
-      </w:r>
-      <w:r>
-        <w:rPr>
-          <w:kern w:val="0"/>
-          <w:highlight w:val="green"/>
-          <w:lang w:val="ru-RU"/>
-          <w14:ligatures w14:val="none"/>
-        </w:rPr>
-        <w:t xml:space="preserve"> </w:t>
-      </w:r>
-      <w:r>
-        <w:rPr>
-          <w:highlight w:val="green"/>
-        </w:rPr>
-        <w:t>mmHg</w:t>
-      </w:r>
-      <w:r>
-        <w:rPr>
-          <w:highlight w:val="green"/>
-          <w:lang w:val="sr-Cyrl-RS"/>
-        </w:rPr>
-        <w:t xml:space="preserve"> од вредности преоперативног, започиње интравенска примена изотоничних кристалоидних раствора</w:t>
-      </w:r>
-      <w:r>
-        <w:rPr>
-          <w:highlight w:val="green"/>
-          <w:lang w:val="sr-Cyrl-RS"/>
-        </w:rPr>
-        <w:t xml:space="preserve"> и алармирати анестезиолога ради разматрања узрока (крварење, сепса, шок, пнеумоторакс)</w:t>
-      </w:r>
-    </w:p>
-    <w:p>
-      <w:pPr>
-        <w:ind w:left="720"/>
-        <w:jc w:val="both"/>
-        <w:rPr>
-          <w:highlight w:val="green"/>
-          <w:lang w:val="sr-Cyrl-RS"/>
-        </w:rPr>
-      </w:pPr>
-      <w:r>
-        <w:rPr>
-          <w:highlight w:val="green"/>
-          <w:lang w:val="sr-Cyrl-RS"/>
-        </w:rPr>
-        <w:t xml:space="preserve">Ако САП падне за више од 50 </w:t>
-      </w:r>
-      <w:r>
-        <w:rPr>
-          <w:highlight w:val="green"/>
-        </w:rPr>
-        <w:t>mmHg</w:t>
-      </w:r>
-      <w:r>
-        <w:rPr>
-          <w:highlight w:val="green"/>
-          <w:lang w:val="sr-Cyrl-RS"/>
-        </w:rPr>
-        <w:t xml:space="preserve"> од вредности преоперативног, применити инфузију вазопресора.</w:t>
-      </w:r>
-    </w:p>
-    <w:p>
-      <w:pPr>
-        <w:ind w:left="720"/>
-        <w:jc w:val="both"/>
-        <w:rPr>
-          <w:lang w:val="sr-Cyrl-RS"/>
-        </w:rPr>
-      </w:pPr>
-      <w:r>
-        <w:rPr>
-          <w:highlight w:val="green"/>
-          <w:lang w:val="sr-Cyrl-RS"/>
-        </w:rPr>
-        <w:tab/>
-        <w:t xml:space="preserve">Ако САП остаје испод 50 </w:t>
-      </w:r>
-      <w:r>
-        <w:rPr>
-          <w:highlight w:val="green"/>
-        </w:rPr>
-        <w:t>mmHg</w:t>
-      </w:r>
-      <w:r>
-        <w:rPr>
-          <w:highlight w:val="green"/>
-          <w:lang w:val="sr-Cyrl-RS"/>
-        </w:rPr>
-        <w:t xml:space="preserve"> после 15 минута, одредити хемоглобин</w:t>
-      </w:r>
-    </w:p>
-    <w:p>
-      <w:pPr>
-        <w:ind w:left="720"/>
-        <w:jc w:val="both"/>
-        <w:rPr>
-          <w:lang w:val="sr-Cyrl-RS"/>
-        </w:rPr>
-      </w:pPr>
-      <w:r>
-        <w:rPr>
-          <w:lang w:val="sr-Cyrl-RS"/>
-        </w:rPr>
-        <w:tab/>
-      </w:r>
-      <w:r>
-        <w:rPr>
-          <w:lang w:val="sr-Cyrl-RS"/>
-        </w:rPr>
-        <w:tab/>
-      </w:r>
-      <w:r>
-        <w:rPr>
-          <w:highlight w:val="green"/>
-          <w:lang w:val="sr-Cyrl-RS"/>
-        </w:rPr>
-        <w:t xml:space="preserve">Ако је хемоглобин испод 70 </w:t>
-      </w:r>
-      <w:r>
-        <w:rPr>
-          <w:highlight w:val="green"/>
-        </w:rPr>
-        <w:t>g</w:t>
-      </w:r>
-      <w:r>
-        <w:rPr>
-          <w:highlight w:val="green"/>
-          <w:lang w:val="ru-RU"/>
-        </w:rPr>
-        <w:t>/</w:t>
-      </w:r>
-      <w:r>
-        <w:rPr>
-          <w:highlight w:val="green"/>
-        </w:rPr>
-        <w:t>dl</w:t>
-      </w:r>
-      <w:r>
-        <w:rPr>
-          <w:highlight w:val="green"/>
-          <w:lang w:val="ru-RU"/>
-        </w:rPr>
-        <w:t xml:space="preserve"> </w:t>
-      </w:r>
-      <w:r>
-        <w:rPr>
-          <w:highlight w:val="green"/>
-          <w:lang w:val="sr-Cyrl-RS"/>
-        </w:rPr>
-        <w:t>онда трансфузија еритроцита</w:t>
-      </w:r>
-    </w:p>
-    <w:p>
-      <w:pPr>
-        <w:ind w:left="720"/>
-        <w:jc w:val="both"/>
-        <w:rPr>
-          <w:lang w:val="sr-Cyrl-RS"/>
-        </w:rPr>
-      </w:pPr>
-      <w:r>
-        <w:rPr>
-          <w:lang w:val="sr-Cyrl-RS"/>
-        </w:rPr>
-        <w:t xml:space="preserve">Ако су САП вредности </w:t>
-      </w:r>
-      <w:r>
-        <w:rPr>
-          <w:rFonts w:cs="Times New Roman"/>
-          <w:lang w:val="sr-Cyrl-RS"/>
-        </w:rPr>
-        <w:t>±</w:t>
-      </w:r>
-      <w:r>
-        <w:rPr>
-          <w:lang w:val="sr-Cyrl-RS"/>
-        </w:rPr>
-        <w:t>20</w:t>
       </w:r>
       <w:r>
         <w:rPr>
@@ -2837,6 +2395,81 @@
         <w:rPr>
           <w:lang w:val="sr-Cyrl-RS"/>
         </w:rPr>
+        <w:t xml:space="preserve"> од вредности преоперативног, започиње интравенска примена изотоничних кристалоидних раствора</w:t>
+      </w:r>
+      <w:r>
+        <w:rPr>
+          <w:lang w:val="sr-Cyrl-RS"/>
+        </w:rPr>
+        <w:t xml:space="preserve"> и алармирати анестезиолога ради разматрања узрока (крварење, сепса, шок, пнеумоторакс)</w:t>
+      </w:r>
+    </w:p>
+    <w:p>
+      <w:pPr>
+        <w:ind w:left="720"/>
+        <w:jc w:val="both"/>
+        <w:rPr>
+          <w:lang w:val="sr-Cyrl-RS"/>
+        </w:rPr>
+      </w:pPr>
+      <w:r>
+        <w:rPr>
+          <w:lang w:val="sr-Cyrl-RS"/>
+        </w:rPr>
+        <w:t xml:space="preserve">Ако САП падне за више од 50 </w:t>
+      </w:r>
+      <w:r>
+        <w:t>mmHg</w:t>
+      </w:r>
+      <w:r>
+        <w:rPr>
+          <w:lang w:val="sr-Cyrl-RS"/>
+        </w:rPr>
+        <w:t xml:space="preserve"> од вредности преоперативног, применити инфузију вазопресора.</w:t>
+      </w:r>
+    </w:p>
+    <w:p>
+      <w:pPr>
+        <w:ind w:left="720"/>
+        <w:jc w:val="both"/>
+        <w:rPr>
+          <w:lang w:val="sr-Cyrl-RS"/>
+        </w:rPr>
+      </w:pPr>
+      <w:r>
+        <w:rPr>
+          <w:lang w:val="sr-Cyrl-RS"/>
+        </w:rPr>
+        <w:t xml:space="preserve">Ако су САП вредности </w:t>
+      </w:r>
+      <w:r>
+        <w:rPr>
+          <w:rFonts w:cs="Times New Roman"/>
+          <w:lang w:val="sr-Cyrl-RS"/>
+        </w:rPr>
+        <w:t>±</w:t>
+      </w:r>
+      <w:r>
+        <w:rPr>
+          <w:lang w:val="sr-Cyrl-RS"/>
+        </w:rPr>
+        <w:t>20</w:t>
+      </w:r>
+      <w:r>
+        <w:rPr>
+          <w:kern w:val="0"/>
+          <w:lang w:val="ru-RU"/>
+          <w14:ligatures w14:val="none"/>
+        </w:rPr>
+        <w:t xml:space="preserve"> </w:t>
+      </w:r>
+      <w:r>
+        <w:t>mmHg</w:t>
+      </w:r>
+      <w:r>
+        <w:rPr>
+          <w:lang w:val="sr-Cyrl-RS"/>
+        </w:rPr>
         <w:t xml:space="preserve"> од вредности преоперативног, пацијент се може отпустити из СПАНа.</w:t>
       </w:r>
     </w:p>
@@ -2845,72 +2478,53 @@
         <w:ind w:left="720"/>
         <w:jc w:val="both"/>
         <w:rPr>
-          <w:highlight w:val="green"/>
-          <w:lang w:val="sr-Cyrl-RS"/>
-        </w:rPr>
-      </w:pPr>
-      <w:r>
-        <w:rPr>
-          <w:highlight w:val="green"/>
+          <w:lang w:val="sr-Cyrl-RS"/>
+        </w:rPr>
+      </w:pPr>
+      <w:r>
+        <w:rPr>
           <w:lang w:val="sr-Cyrl-RS"/>
         </w:rPr>
         <w:t xml:space="preserve">Ако САП порасте између 20-50 </w:t>
       </w:r>
       <w:r>
-        <w:rPr>
-          <w:highlight w:val="green"/>
-        </w:rPr>
         <w:t>mmHg</w:t>
       </w:r>
       <w:r>
         <w:rPr>
-          <w:highlight w:val="green"/>
           <w:lang w:val="sr-Cyrl-RS"/>
         </w:rPr>
         <w:t xml:space="preserve"> од вредности преоперативног</w:t>
       </w:r>
-    </w:p>
-    <w:p>
-      <w:pPr>
-        <w:ind w:left="1440"/>
-        <w:jc w:val="both"/>
-        <w:rPr>
-          <w:highlight w:val="green"/>
-          <w:lang w:val="sr-Cyrl-RS"/>
-        </w:rPr>
-      </w:pPr>
-      <w:r>
-        <w:rPr>
-          <w:highlight w:val="green"/>
-          <w:lang w:val="sr-Cyrl-RS"/>
-        </w:rPr>
-        <w:t>Алармирати анестезиолога ради разматрања узрока (бол, делиријум, мучнина и повраћање, плитко дисање)</w:t>
-      </w:r>
-    </w:p>
-    <w:p>
-      <w:pPr>
-        <w:jc w:val="both"/>
-        <w:rPr>
-          <w:lang w:val="sr-Cyrl-RS"/>
-        </w:rPr>
-      </w:pPr>
-      <w:r>
-        <w:rPr>
-          <w:highlight w:val="green"/>
+      <w:r>
+        <w:t>, a</w:t>
+      </w:r>
+      <w:r>
+        <w:rPr>
+          <w:lang w:val="sr-Cyrl-RS"/>
+        </w:rPr>
+        <w:t>лармирати анестезиолога ради разматрања узрока (бол, делиријум, мучнина и повраћање, плитко дисање)</w:t>
+      </w:r>
+    </w:p>
+    <w:p>
+      <w:pPr>
+        <w:jc w:val="both"/>
+        <w:rPr>
+          <w:lang w:val="sr-Cyrl-RS"/>
+        </w:rPr>
+      </w:pPr>
+      <w:r>
+        <w:rPr>
           <w:lang w:val="sr-Cyrl-RS"/>
         </w:rPr>
         <w:tab/>
         <w:t xml:space="preserve">Ако САП порасте више од 50 </w:t>
       </w:r>
       <w:r>
-        <w:rPr>
-          <w:highlight w:val="green"/>
-        </w:rPr>
         <w:t>mmHg</w:t>
       </w:r>
       <w:r>
         <w:rPr>
-          <w:highlight w:val="green"/>
           <w:lang w:val="sr-Cyrl-RS"/>
         </w:rPr>
         <w:t xml:space="preserve"> од вредности преоперативног, дати хипертензив</w:t>
@@ -3002,24 +2616,16 @@
           <w:lang w:val="sr-Cyrl-RS"/>
         </w:rPr>
         <w:tab/>
-      </w:r>
-      <w:r>
-        <w:rPr>
-          <w:highlight w:val="green"/>
-          <w:lang w:val="sr-Cyrl-RS"/>
-        </w:rPr>
         <w:t>Засићеност &lt; 9</w:t>
       </w:r>
       <w:r>
         <w:rPr>
-          <w:highlight w:val="green"/>
           <w:lang w:val="sr-Cyrl-RS"/>
         </w:rPr>
         <w:t>2</w:t>
       </w:r>
       <w:r>
         <w:rPr>
-          <w:highlight w:val="green"/>
           <w:lang w:val="sr-Cyrl-RS"/>
         </w:rPr>
         <w:t>%, онда хипоксемија</w:t>
@@ -3070,24 +2676,16 @@
           <w:lang w:val="sr-Cyrl-RS"/>
         </w:rPr>
         <w:tab/>
-      </w:r>
-      <w:r>
-        <w:rPr>
-          <w:highlight w:val="green"/>
-          <w:lang w:val="sr-Cyrl-RS"/>
-        </w:rPr>
         <w:t>Ако још &lt; 90%</w:t>
       </w:r>
       <w:r>
         <w:rPr>
-          <w:highlight w:val="green"/>
           <w:lang w:val="sr-Cyrl-RS"/>
         </w:rPr>
         <w:t>, онда</w:t>
       </w:r>
       <w:r>
         <w:rPr>
-          <w:highlight w:val="green"/>
           <w:lang w:val="sr-Cyrl-RS"/>
         </w:rPr>
         <w:t xml:space="preserve"> респиратор</w:t>
@@ -3108,7 +2706,6 @@
       </w:r>
       <w:r>
         <w:rPr>
-          <w:highlight w:val="green"/>
           <w:lang w:val="sr-Cyrl-RS"/>
         </w:rPr>
         <w:t>Засићеност &lt; 67%, онда цијаноза</w:t>
@@ -3126,13 +2723,11 @@
       <w:pPr>
         <w:jc w:val="both"/>
         <w:rPr>
-          <w:highlight w:val="green"/>
-          <w:lang w:val="sr-Cyrl-RS"/>
-        </w:rPr>
-      </w:pPr>
-      <w:r>
-        <w:rPr>
-          <w:highlight w:val="green"/>
+          <w:lang w:val="sr-Cyrl-RS"/>
+        </w:rPr>
+      </w:pPr>
+      <w:r>
+        <w:rPr>
           <w:lang w:val="sr-Cyrl-RS"/>
         </w:rPr>
         <w:t>Фреквенца дисања</w:t>
@@ -3142,13 +2737,11 @@
       <w:pPr>
         <w:jc w:val="both"/>
         <w:rPr>
-          <w:highlight w:val="green"/>
-          <w:lang w:val="sr-Cyrl-RS"/>
-        </w:rPr>
-      </w:pPr>
-      <w:r>
-        <w:rPr>
-          <w:highlight w:val="green"/>
+          <w:lang w:val="sr-Cyrl-RS"/>
+        </w:rPr>
+      </w:pPr>
+      <w:r>
+        <w:rPr>
           <w:lang w:val="sr-Cyrl-RS"/>
         </w:rPr>
         <w:tab/>
@@ -3159,13 +2752,11 @@
       <w:pPr>
         <w:jc w:val="both"/>
         <w:rPr>
-          <w:highlight w:val="green"/>
-          <w:lang w:val="sr-Cyrl-RS"/>
-        </w:rPr>
-      </w:pPr>
-      <w:r>
-        <w:rPr>
-          <w:highlight w:val="green"/>
+          <w:lang w:val="sr-Cyrl-RS"/>
+        </w:rPr>
+      </w:pPr>
+      <w:r>
+        <w:rPr>
           <w:lang w:val="sr-Cyrl-RS"/>
         </w:rPr>
         <w:tab/>
@@ -3181,7 +2772,6 @@
       </w:pPr>
       <w:r>
         <w:rPr>
-          <w:highlight w:val="green"/>
           <w:lang w:val="sr-Cyrl-RS"/>
         </w:rPr>
         <w:tab/>
@@ -3466,7 +3056,6 @@
         <w:rPr>
           <w:lang w:val="sr-Cyrl-RS"/>
         </w:rPr>
-        <w:lastRenderedPageBreak/>
         <w:t>Диспнеа</w:t>
       </w:r>
     </w:p>
@@ -3505,6 +3094,7 @@
         <w:rPr>
           <w:lang w:val="sr-Cyrl-RS"/>
         </w:rPr>
+        <w:lastRenderedPageBreak/>
         <w:t>Хипотензија</w:t>
       </w:r>
     </w:p>
@@ -3549,6 +3139,16 @@
     <w:p>
       <w:pPr>
         <w:pStyle w:val="ListParagraph"/>
+        <w:ind w:left="1440"/>
+        <w:jc w:val="both"/>
+        <w:rPr>
+          <w:lang w:val="sr-Cyrl-RS"/>
+        </w:rPr>
+      </w:pPr>
+    </w:p>
+    <w:p>
+      <w:pPr>
+        <w:pStyle w:val="ListParagraph"/>
         <w:numPr>
           <w:ilvl w:val="0"/>
           <w:numId w:val="7"/>
@@ -4286,117 +3886,8 @@
     </w:p>
     <w:p>
       <w:pPr>
-        <w:pStyle w:val="ListParagraph"/>
-        <w:ind w:left="1440"/>
-        <w:jc w:val="both"/>
-      </w:pPr>
-    </w:p>
-    <w:p>
-      <w:pPr>
-        <w:pStyle w:val="ListParagraph"/>
-        <w:ind w:left="1440"/>
-        <w:jc w:val="both"/>
-      </w:pPr>
-    </w:p>
-    <w:p>
-      <w:pPr>
-        <w:pStyle w:val="ListParagraph"/>
-        <w:ind w:left="1440"/>
-        <w:jc w:val="both"/>
-      </w:pPr>
-    </w:p>
-    <w:p>
-      <w:pPr>
-        <w:pStyle w:val="ListParagraph"/>
-        <w:ind w:left="1440"/>
-        <w:jc w:val="both"/>
-      </w:pPr>
-    </w:p>
-    <w:p>
-      <w:pPr>
-        <w:pStyle w:val="ListParagraph"/>
-        <w:ind w:left="1440"/>
-        <w:jc w:val="both"/>
-      </w:pPr>
-    </w:p>
-    <w:p>
-      <w:pPr>
-        <w:pStyle w:val="ListParagraph"/>
-        <w:ind w:left="0"/>
-        <w:jc w:val="both"/>
-        <w:rPr>
-          <w:lang w:val="sr-Cyrl-RS"/>
-        </w:rPr>
-      </w:pPr>
-      <w:r>
-        <w:rPr>
-          <w:lang w:val="sr-Cyrl-RS"/>
-        </w:rPr>
-        <w:t>Извештаји:</w:t>
-      </w:r>
-    </w:p>
-    <w:p>
-      <w:pPr>
-        <w:pStyle w:val="ListParagraph"/>
-        <w:numPr>
-          <w:ilvl w:val="0"/>
-          <w:numId w:val="19"/>
-        </w:numPr>
-        <w:jc w:val="both"/>
-        <w:rPr>
-          <w:lang w:val="sr-Cyrl-RS"/>
-        </w:rPr>
-      </w:pPr>
-      <w:r>
-        <w:rPr>
-          <w:lang w:val="sr-Cyrl-RS"/>
-        </w:rPr>
-        <w:t xml:space="preserve">Лекар може да </w:t>
-      </w:r>
-      <w:r>
-        <w:rPr>
-          <w:lang w:val="sr-Cyrl-RS"/>
-        </w:rPr>
-        <w:t>изабере симптоме и биће му приказан проценат пацијената који су имали те симптоме</w:t>
-      </w:r>
-    </w:p>
-    <w:p>
-      <w:pPr>
-        <w:pStyle w:val="ListParagraph"/>
-        <w:numPr>
-          <w:ilvl w:val="0"/>
-          <w:numId w:val="19"/>
-        </w:numPr>
-        <w:jc w:val="both"/>
-        <w:rPr>
-          <w:lang w:val="sr-Cyrl-RS"/>
-        </w:rPr>
-      </w:pPr>
-      <w:r>
-        <w:rPr>
-          <w:lang w:val="sr-Cyrl-RS"/>
-        </w:rPr>
-        <w:t>Лекар може да изабере болести и биће му приказан проценат пацијената који су имали те болести као компликације изазване операцијом.</w:t>
-      </w:r>
-    </w:p>
-    <w:p>
-      <w:pPr>
-        <w:pStyle w:val="ListParagraph"/>
-        <w:numPr>
-          <w:ilvl w:val="0"/>
-          <w:numId w:val="19"/>
-        </w:numPr>
-        <w:jc w:val="both"/>
-        <w:rPr>
-          <w:lang w:val="sr-Cyrl-RS"/>
-        </w:rPr>
-      </w:pPr>
-      <w:r>
-        <w:rPr>
-          <w:lang w:val="sr-Cyrl-RS"/>
-        </w:rPr>
-        <w:t>Лекар може да изабере класу ризика пацијента и биће му приказан проценат пацијената који су имали компликације изазване операцијом</w:t>
-      </w:r>
+        <w:jc w:val="both"/>
+      </w:pPr>
     </w:p>
     <w:sectPr>
       <w:pgSz w:w="12240" w:h="15840"/>

</xml_diff>

<commit_message>
Little modifications to diagnosis rules
</commit_message>
<xml_diff>
--- a/пројекат.DOCX
+++ b/пројекат.DOCX
@@ -439,13 +439,11 @@
       <w:pPr>
         <w:jc w:val="both"/>
         <w:rPr>
-          <w:highlight w:val="green"/>
-          <w:lang w:val="sr-Cyrl-RS"/>
-        </w:rPr>
-      </w:pPr>
-      <w:r>
-        <w:rPr>
-          <w:highlight w:val="green"/>
+          <w:lang w:val="sr-Cyrl-RS"/>
+        </w:rPr>
+      </w:pPr>
+      <w:r>
+        <w:rPr>
           <w:lang w:val="sr-Cyrl-RS"/>
         </w:rPr>
         <w:t>Дијабетичар</w:t>
@@ -455,13 +453,11 @@
       <w:pPr>
         <w:jc w:val="both"/>
         <w:rPr>
-          <w:highlight w:val="green"/>
-          <w:lang w:val="sr-Cyrl-RS"/>
-        </w:rPr>
-      </w:pPr>
-      <w:r>
-        <w:rPr>
-          <w:highlight w:val="green"/>
+          <w:lang w:val="sr-Cyrl-RS"/>
+        </w:rPr>
+      </w:pPr>
+      <w:r>
+        <w:rPr>
           <w:lang w:val="sr-Cyrl-RS"/>
         </w:rPr>
         <w:tab/>
@@ -469,74 +465,57 @@
       </w:r>
       <w:r>
         <w:rPr>
-          <w:highlight w:val="green"/>
           <w:lang w:val="sr-Cyrl-RS"/>
         </w:rPr>
         <w:t>8</w:t>
       </w:r>
       <w:r>
         <w:rPr>
-          <w:highlight w:val="green"/>
           <w:lang w:val="ru-RU"/>
         </w:rPr>
         <w:t xml:space="preserve"> </w:t>
       </w:r>
       <w:r>
-        <w:rPr>
-          <w:highlight w:val="green"/>
-        </w:rPr>
         <w:t>mmol</w:t>
       </w:r>
       <w:r>
         <w:rPr>
-          <w:highlight w:val="green"/>
           <w:lang w:val="ru-RU"/>
         </w:rPr>
         <w:t xml:space="preserve"> </w:t>
       </w:r>
       <w:r>
         <w:rPr>
-          <w:highlight w:val="green"/>
           <w:lang w:val="sr-Cyrl-RS"/>
         </w:rPr>
         <w:t xml:space="preserve">или </w:t>
       </w:r>
       <w:r>
-        <w:rPr>
-          <w:highlight w:val="green"/>
-        </w:rPr>
         <w:t>HbA</w:t>
       </w:r>
       <w:r>
         <w:rPr>
-          <w:highlight w:val="green"/>
           <w:lang w:val="ru-RU"/>
         </w:rPr>
         <w:t>1</w:t>
       </w:r>
       <w:r>
-        <w:rPr>
-          <w:highlight w:val="green"/>
-        </w:rPr>
         <w:t>c</w:t>
       </w:r>
       <w:r>
         <w:rPr>
-          <w:highlight w:val="green"/>
           <w:lang w:val="ru-RU"/>
         </w:rPr>
         <w:t xml:space="preserve"> &lt;= 7 %</w:t>
       </w:r>
       <w:r>
         <w:rPr>
-          <w:highlight w:val="green"/>
           <w:lang w:val="ru-RU"/>
         </w:rPr>
         <w:t xml:space="preserve"> </w:t>
       </w:r>
       <w:r>
         <w:rPr>
-          <w:highlight w:val="green"/>
           <w:lang w:val="sr-Cyrl-RS"/>
         </w:rPr>
         <w:t>– добро контролисан ДМ</w:t>
@@ -551,7 +530,6 @@
       </w:pPr>
       <w:r>
         <w:rPr>
-          <w:highlight w:val="green"/>
           <w:lang w:val="sr-Cyrl-RS"/>
         </w:rPr>
         <w:tab/>
@@ -559,53 +537,39 @@
       </w:r>
       <w:r>
         <w:rPr>
-          <w:highlight w:val="green"/>
           <w:lang w:val="ru-RU"/>
         </w:rPr>
         <w:t xml:space="preserve"> </w:t>
       </w:r>
       <w:r>
-        <w:rPr>
-          <w:highlight w:val="green"/>
-        </w:rPr>
         <w:t>mmol</w:t>
       </w:r>
       <w:r>
         <w:rPr>
-          <w:highlight w:val="green"/>
           <w:lang w:val="sr-Cyrl-RS"/>
         </w:rPr>
         <w:t xml:space="preserve"> или </w:t>
       </w:r>
       <w:r>
-        <w:rPr>
-          <w:highlight w:val="green"/>
-        </w:rPr>
         <w:t>HbA</w:t>
       </w:r>
       <w:r>
         <w:rPr>
-          <w:highlight w:val="green"/>
           <w:lang w:val="ru-RU"/>
         </w:rPr>
         <w:t>1</w:t>
       </w:r>
       <w:r>
-        <w:rPr>
-          <w:highlight w:val="green"/>
-        </w:rPr>
         <w:t>c</w:t>
       </w:r>
       <w:r>
         <w:rPr>
-          <w:highlight w:val="green"/>
           <w:lang w:val="sr-Cyrl-RS"/>
         </w:rPr>
         <w:t xml:space="preserve"> &gt; 7%</w:t>
       </w:r>
       <w:r>
         <w:rPr>
-          <w:highlight w:val="green"/>
           <w:lang w:val="sr-Cyrl-RS"/>
         </w:rPr>
         <w:t xml:space="preserve"> – лоше контролисан ДМ</w:t>
@@ -620,34 +584,27 @@
       </w:pPr>
       <w:r>
         <w:rPr>
-          <w:highlight w:val="green"/>
           <w:lang w:val="sr-Cyrl-RS"/>
         </w:rPr>
         <w:t>Није дијабетичар и вредности ШУК &gt; 6</w:t>
       </w:r>
       <w:r>
         <w:rPr>
-          <w:highlight w:val="green"/>
           <w:lang w:val="ru-RU"/>
         </w:rPr>
         <w:t xml:space="preserve"> </w:t>
       </w:r>
       <w:r>
-        <w:rPr>
-          <w:highlight w:val="green"/>
-        </w:rPr>
         <w:t>mmol</w:t>
       </w:r>
       <w:r>
         <w:rPr>
-          <w:highlight w:val="green"/>
           <w:lang w:val="ru-RU"/>
         </w:rPr>
         <w:t xml:space="preserve"> </w:t>
       </w:r>
       <w:r>
         <w:rPr>
-          <w:highlight w:val="green"/>
           <w:lang w:val="sr-Cyrl-RS"/>
         </w:rPr>
         <w:t>– одложи операцију</w:t>
@@ -808,13 +765,11 @@
         </w:numPr>
         <w:jc w:val="both"/>
         <w:rPr>
-          <w:highlight w:val="green"/>
-          <w:lang w:val="sr-Cyrl-RS"/>
-        </w:rPr>
-      </w:pPr>
-      <w:r>
-        <w:rPr>
-          <w:highlight w:val="green"/>
+          <w:lang w:val="sr-Cyrl-RS"/>
+        </w:rPr>
+      </w:pPr>
+      <w:r>
+        <w:rPr>
           <w:lang w:val="sr-Cyrl-RS"/>
         </w:rPr>
         <w:t>Операција високог ризика (интраперитонална, интраторакална, васкуларна)</w:t>
@@ -829,13 +784,11 @@
         </w:numPr>
         <w:jc w:val="both"/>
         <w:rPr>
-          <w:highlight w:val="green"/>
-          <w:lang w:val="sr-Cyrl-RS"/>
-        </w:rPr>
-      </w:pPr>
-      <w:r>
-        <w:rPr>
-          <w:highlight w:val="green"/>
+          <w:lang w:val="sr-Cyrl-RS"/>
+        </w:rPr>
+      </w:pPr>
+      <w:r>
+        <w:rPr>
           <w:lang w:val="sr-Cyrl-RS"/>
         </w:rPr>
         <w:t>Историја исхемијске болести срца (претходни инфаркт миокарда)</w:t>
@@ -850,13 +803,11 @@
         </w:numPr>
         <w:jc w:val="both"/>
         <w:rPr>
-          <w:highlight w:val="green"/>
-          <w:lang w:val="sr-Cyrl-RS"/>
-        </w:rPr>
-      </w:pPr>
-      <w:r>
-        <w:rPr>
-          <w:highlight w:val="green"/>
+          <w:lang w:val="sr-Cyrl-RS"/>
+        </w:rPr>
+      </w:pPr>
+      <w:r>
+        <w:rPr>
           <w:lang w:val="sr-Cyrl-RS"/>
         </w:rPr>
         <w:t>Историја срчане инсуфицијенције</w:t>
@@ -871,13 +822,11 @@
         </w:numPr>
         <w:jc w:val="both"/>
         <w:rPr>
-          <w:highlight w:val="green"/>
-          <w:lang w:val="sr-Cyrl-RS"/>
-        </w:rPr>
-      </w:pPr>
-      <w:r>
-        <w:rPr>
-          <w:highlight w:val="green"/>
+          <w:lang w:val="sr-Cyrl-RS"/>
+        </w:rPr>
+      </w:pPr>
+      <w:r>
+        <w:rPr>
           <w:lang w:val="sr-Cyrl-RS"/>
         </w:rPr>
         <w:t>Историја цереброваскуларне болести (мождани удар)</w:t>
@@ -892,13 +841,11 @@
         </w:numPr>
         <w:jc w:val="both"/>
         <w:rPr>
-          <w:highlight w:val="green"/>
-          <w:lang w:val="sr-Cyrl-RS"/>
-        </w:rPr>
-      </w:pPr>
-      <w:r>
-        <w:rPr>
-          <w:highlight w:val="green"/>
+          <w:lang w:val="sr-Cyrl-RS"/>
+        </w:rPr>
+      </w:pPr>
+      <w:r>
+        <w:rPr>
           <w:lang w:val="sr-Cyrl-RS"/>
         </w:rPr>
         <w:t>ДМ лечен инсулином</w:t>
@@ -913,39 +860,29 @@
         </w:numPr>
         <w:jc w:val="both"/>
         <w:rPr>
-          <w:highlight w:val="green"/>
-          <w:lang w:val="sr-Cyrl-RS"/>
-        </w:rPr>
-      </w:pPr>
-      <w:r>
-        <w:rPr>
-          <w:highlight w:val="green"/>
+          <w:lang w:val="sr-Cyrl-RS"/>
+        </w:rPr>
+      </w:pPr>
+      <w:r>
+        <w:rPr>
           <w:lang w:val="sr-Cyrl-RS"/>
         </w:rPr>
         <w:t>Креатинин &gt;</w:t>
       </w:r>
       <w:r>
-        <w:rPr>
-          <w:highlight w:val="green"/>
-        </w:rPr>
         <w:t xml:space="preserve"> </w:t>
       </w:r>
       <w:r>
         <w:rPr>
-          <w:highlight w:val="green"/>
           <w:lang w:val="sr-Cyrl-RS"/>
         </w:rPr>
         <w:t>2</w:t>
       </w:r>
       <w:r>
-        <w:rPr>
-          <w:highlight w:val="green"/>
-        </w:rPr>
         <w:t xml:space="preserve"> mg/dl</w:t>
       </w:r>
       <w:r>
         <w:rPr>
-          <w:highlight w:val="green"/>
           <w:lang w:val="sr-Cyrl-RS"/>
         </w:rPr>
         <w:t xml:space="preserve"> </w:t>
@@ -1040,73 +977,56 @@
       <w:pPr>
         <w:jc w:val="both"/>
         <w:rPr>
-          <w:highlight w:val="green"/>
-          <w:lang w:val="sr-Cyrl-RS"/>
-        </w:rPr>
-      </w:pPr>
-      <w:r>
-        <w:rPr>
-          <w:highlight w:val="green"/>
+          <w:lang w:val="sr-Cyrl-RS"/>
+        </w:rPr>
+      </w:pPr>
+      <w:r>
+        <w:rPr>
           <w:lang w:val="sr-Cyrl-RS"/>
         </w:rPr>
         <w:t>Затим следи</w:t>
       </w:r>
       <w:r>
         <w:rPr>
-          <w:highlight w:val="green"/>
           <w:lang w:val="sr-Cyrl-RS"/>
         </w:rPr>
         <w:t xml:space="preserve"> класификациј</w:t>
       </w:r>
       <w:r>
         <w:rPr>
-          <w:highlight w:val="green"/>
           <w:lang w:val="sr-Cyrl-RS"/>
         </w:rPr>
         <w:t>а</w:t>
       </w:r>
       <w:r>
         <w:rPr>
-          <w:highlight w:val="green"/>
           <w:lang w:val="sr-Cyrl-RS"/>
         </w:rPr>
         <w:t xml:space="preserve"> пацијента у једну од </w:t>
       </w:r>
       <w:r>
-        <w:rPr>
-          <w:highlight w:val="green"/>
-        </w:rPr>
         <w:t>ASA</w:t>
       </w:r>
       <w:r>
         <w:rPr>
-          <w:highlight w:val="green"/>
           <w:lang w:val="sr-Cyrl-RS"/>
         </w:rPr>
         <w:t xml:space="preserve"> </w:t>
       </w:r>
       <w:r>
-        <w:rPr>
-          <w:highlight w:val="green"/>
-        </w:rPr>
         <w:t>I</w:t>
       </w:r>
       <w:r>
         <w:rPr>
-          <w:highlight w:val="green"/>
           <w:lang w:val="sr-Cyrl-RS"/>
         </w:rPr>
         <w:t xml:space="preserve"> – </w:t>
       </w:r>
       <w:r>
-        <w:rPr>
-          <w:highlight w:val="green"/>
-        </w:rPr>
         <w:t>V</w:t>
       </w:r>
       <w:r>
         <w:rPr>
-          <w:highlight w:val="green"/>
           <w:lang w:val="sr-Cyrl-RS"/>
         </w:rPr>
         <w:t xml:space="preserve"> категорија које представљају процену укупног здравственог стања пацијента.</w:t>
@@ -1121,53 +1041,41 @@
         </w:numPr>
         <w:jc w:val="both"/>
         <w:rPr>
-          <w:highlight w:val="green"/>
-          <w:lang w:val="sr-Cyrl-RS"/>
-        </w:rPr>
-      </w:pPr>
-      <w:r>
-        <w:rPr>
-          <w:highlight w:val="green"/>
-        </w:rPr>
+          <w:lang w:val="sr-Cyrl-RS"/>
+        </w:rPr>
+      </w:pPr>
+      <w:r>
         <w:t>ASA</w:t>
       </w:r>
       <w:r>
         <w:rPr>
-          <w:highlight w:val="green"/>
           <w:lang w:val="ru-RU"/>
         </w:rPr>
         <w:t xml:space="preserve"> </w:t>
       </w:r>
       <w:r>
-        <w:rPr>
-          <w:highlight w:val="green"/>
-        </w:rPr>
         <w:t>V</w:t>
       </w:r>
       <w:r>
         <w:rPr>
-          <w:highlight w:val="green"/>
           <w:lang w:val="ru-RU"/>
         </w:rPr>
         <w:t xml:space="preserve"> – </w:t>
       </w:r>
       <w:r>
         <w:rPr>
-          <w:highlight w:val="green"/>
           <w:lang w:val="sr-Cyrl-RS"/>
         </w:rPr>
         <w:t xml:space="preserve">умирући пацијенти за које се не очекује да </w:t>
       </w:r>
       <w:r>
         <w:rPr>
-          <w:highlight w:val="green"/>
           <w:lang w:val="sr-Cyrl-RS"/>
         </w:rPr>
         <w:t>ћ</w:t>
       </w:r>
       <w:r>
         <w:rPr>
-          <w:highlight w:val="green"/>
           <w:lang w:val="sr-Cyrl-RS"/>
         </w:rPr>
         <w:t>е преживети без операције</w:t>
@@ -1182,53 +1090,41 @@
         </w:numPr>
         <w:jc w:val="both"/>
         <w:rPr>
-          <w:highlight w:val="green"/>
-          <w:lang w:val="sr-Cyrl-RS"/>
-        </w:rPr>
-      </w:pPr>
-      <w:r>
-        <w:rPr>
-          <w:highlight w:val="green"/>
-        </w:rPr>
+          <w:lang w:val="sr-Cyrl-RS"/>
+        </w:rPr>
+      </w:pPr>
+      <w:r>
         <w:t>ASA</w:t>
       </w:r>
       <w:r>
         <w:rPr>
-          <w:highlight w:val="green"/>
           <w:lang w:val="sr-Cyrl-RS"/>
         </w:rPr>
         <w:t xml:space="preserve"> </w:t>
       </w:r>
       <w:r>
-        <w:rPr>
-          <w:highlight w:val="green"/>
-        </w:rPr>
         <w:t>IV</w:t>
       </w:r>
       <w:r>
         <w:rPr>
-          <w:highlight w:val="green"/>
           <w:lang w:val="sr-Cyrl-RS"/>
         </w:rPr>
         <w:t xml:space="preserve"> – пацијенти са озбиљном системском болешћу</w:t>
       </w:r>
       <w:r>
         <w:rPr>
-          <w:highlight w:val="green"/>
           <w:lang w:val="sr-Cyrl-RS"/>
         </w:rPr>
         <w:t xml:space="preserve"> која је стална претња по живот (акутни инфаркт миокарда у последња 3 месеца, мождани удар, срчана слабост, </w:t>
       </w:r>
       <w:r>
         <w:rPr>
-          <w:highlight w:val="green"/>
           <w:lang w:val="sr-Cyrl-RS"/>
         </w:rPr>
         <w:t>тешка бубрежна инсуфицијенција</w:t>
       </w:r>
       <w:r>
         <w:rPr>
-          <w:highlight w:val="green"/>
           <w:lang w:val="sr-Cyrl-RS"/>
         </w:rPr>
         <w:t>)</w:t>
@@ -1243,53 +1139,41 @@
         </w:numPr>
         <w:jc w:val="both"/>
         <w:rPr>
-          <w:highlight w:val="green"/>
-          <w:lang w:val="sr-Cyrl-RS"/>
-        </w:rPr>
-      </w:pPr>
-      <w:r>
-        <w:rPr>
-          <w:highlight w:val="green"/>
-        </w:rPr>
+          <w:lang w:val="sr-Cyrl-RS"/>
+        </w:rPr>
+      </w:pPr>
+      <w:r>
         <w:t>ASA</w:t>
       </w:r>
       <w:r>
         <w:rPr>
-          <w:highlight w:val="green"/>
           <w:lang w:val="sr-Cyrl-RS"/>
         </w:rPr>
         <w:t xml:space="preserve"> </w:t>
       </w:r>
       <w:r>
-        <w:rPr>
-          <w:highlight w:val="green"/>
-        </w:rPr>
         <w:t>III</w:t>
       </w:r>
       <w:r>
         <w:rPr>
-          <w:highlight w:val="green"/>
           <w:lang w:val="sr-Cyrl-RS"/>
         </w:rPr>
         <w:t xml:space="preserve"> – пацијенти са озбиљном системском болешћу (лоше кон</w:t>
       </w:r>
       <w:r>
         <w:rPr>
-          <w:highlight w:val="green"/>
           <w:lang w:val="sr-Cyrl-RS"/>
         </w:rPr>
         <w:t>т</w:t>
       </w:r>
       <w:r>
         <w:rPr>
-          <w:highlight w:val="green"/>
           <w:lang w:val="sr-Cyrl-RS"/>
         </w:rPr>
         <w:t xml:space="preserve">ролисан ДМ/ХТА, </w:t>
       </w:r>
       <w:r>
         <w:rPr>
-          <w:highlight w:val="green"/>
           <w:lang w:val="sr-Cyrl-RS"/>
         </w:rPr>
         <w:t>морбидна гојазност [БМИ &gt;= 40], активни хепатитис, зависност од алкохола или наркотика, бубрежна инсуфицијенција на дијализи)</w:t>
@@ -1304,46 +1188,35 @@
         </w:numPr>
         <w:jc w:val="both"/>
         <w:rPr>
-          <w:highlight w:val="green"/>
-          <w:lang w:val="sr-Cyrl-RS"/>
-        </w:rPr>
-      </w:pPr>
-      <w:r>
-        <w:rPr>
-          <w:highlight w:val="green"/>
-        </w:rPr>
+          <w:lang w:val="sr-Cyrl-RS"/>
+        </w:rPr>
+      </w:pPr>
+      <w:r>
         <w:t>ASA</w:t>
       </w:r>
       <w:r>
         <w:rPr>
-          <w:highlight w:val="green"/>
           <w:lang w:val="sr-Cyrl-RS"/>
         </w:rPr>
         <w:t xml:space="preserve"> </w:t>
       </w:r>
       <w:r>
-        <w:rPr>
-          <w:highlight w:val="green"/>
-        </w:rPr>
         <w:t>II</w:t>
       </w:r>
       <w:r>
         <w:rPr>
-          <w:highlight w:val="green"/>
           <w:lang w:val="sr-Cyrl-RS"/>
         </w:rPr>
         <w:t xml:space="preserve"> – пацијент са благом системском болешћу (благе болести, пушач, алкохоличар, трудноћа, гојазност [30</w:t>
       </w:r>
       <w:r>
         <w:rPr>
-          <w:highlight w:val="green"/>
           <w:lang w:val="sr-Cyrl-RS"/>
         </w:rPr>
         <w:t xml:space="preserve"> </w:t>
       </w:r>
       <w:r>
         <w:rPr>
-          <w:highlight w:val="green"/>
           <w:lang w:val="sr-Cyrl-RS"/>
         </w:rPr>
         <w:t>&lt;= БМИ &lt; 40], добро контролисан ДМ/ХТА, блага болест плућа)</w:t>
@@ -1358,32 +1231,23 @@
         </w:numPr>
         <w:jc w:val="both"/>
         <w:rPr>
-          <w:highlight w:val="green"/>
-          <w:lang w:val="sr-Cyrl-RS"/>
-        </w:rPr>
-      </w:pPr>
-      <w:r>
-        <w:rPr>
-          <w:highlight w:val="green"/>
-        </w:rPr>
+          <w:lang w:val="sr-Cyrl-RS"/>
+        </w:rPr>
+      </w:pPr>
+      <w:r>
         <w:t>ASA</w:t>
       </w:r>
       <w:r>
         <w:rPr>
-          <w:highlight w:val="green"/>
           <w:lang w:val="sr-Cyrl-RS"/>
         </w:rPr>
         <w:t xml:space="preserve"> </w:t>
       </w:r>
       <w:r>
-        <w:rPr>
-          <w:highlight w:val="green"/>
-        </w:rPr>
         <w:t>I</w:t>
       </w:r>
       <w:r>
         <w:rPr>
-          <w:highlight w:val="green"/>
           <w:lang w:val="sr-Cyrl-RS"/>
         </w:rPr>
         <w:t xml:space="preserve"> – здрава особа (непушач, без уноса/минималан унос алкохола)</w:t>
@@ -1449,79 +1313,59 @@
         </w:numPr>
         <w:jc w:val="both"/>
         <w:rPr>
-          <w:highlight w:val="green"/>
-          <w:lang w:val="sr-Cyrl-RS"/>
-        </w:rPr>
-      </w:pPr>
-      <w:r>
-        <w:rPr>
-          <w:highlight w:val="green"/>
+          <w:lang w:val="sr-Cyrl-RS"/>
+        </w:rPr>
+      </w:pPr>
+      <w:r>
+        <w:rPr>
           <w:lang w:val="sr-Cyrl-RS"/>
         </w:rPr>
         <w:t xml:space="preserve">Пацијент </w:t>
       </w:r>
       <w:r>
-        <w:rPr>
-          <w:highlight w:val="green"/>
-        </w:rPr>
         <w:t>ASA</w:t>
       </w:r>
       <w:r>
         <w:rPr>
-          <w:highlight w:val="green"/>
           <w:lang w:val="sr-Cyrl-RS"/>
         </w:rPr>
         <w:t xml:space="preserve"> </w:t>
       </w:r>
       <w:r>
-        <w:rPr>
-          <w:highlight w:val="green"/>
-        </w:rPr>
         <w:t>I</w:t>
       </w:r>
       <w:r>
         <w:rPr>
-          <w:highlight w:val="green"/>
           <w:lang w:val="sr-Cyrl-RS"/>
         </w:rPr>
         <w:t xml:space="preserve"> и </w:t>
       </w:r>
       <w:r>
-        <w:rPr>
-          <w:highlight w:val="green"/>
-        </w:rPr>
         <w:t>ASA</w:t>
       </w:r>
       <w:r>
         <w:rPr>
-          <w:highlight w:val="green"/>
           <w:lang w:val="sr-Cyrl-RS"/>
         </w:rPr>
         <w:t xml:space="preserve"> </w:t>
       </w:r>
       <w:r>
-        <w:rPr>
-          <w:highlight w:val="green"/>
-        </w:rPr>
         <w:t>II</w:t>
       </w:r>
       <w:r>
         <w:rPr>
-          <w:highlight w:val="green"/>
           <w:lang w:val="sr-Cyrl-RS"/>
         </w:rPr>
         <w:t xml:space="preserve">, свака ургентност </w:t>
       </w:r>
       <w:r>
         <w:rPr>
-          <w:highlight w:val="green"/>
           <w:lang w:val="sr-Cyrl-RS"/>
         </w:rPr>
         <w:t xml:space="preserve">– </w:t>
       </w:r>
       <w:r>
         <w:rPr>
-          <w:highlight w:val="green"/>
           <w:lang w:val="sr-Cyrl-RS"/>
         </w:rPr>
         <w:t>започни оперативни захват</w:t>
@@ -1536,34 +1380,25 @@
         </w:numPr>
         <w:jc w:val="both"/>
         <w:rPr>
-          <w:highlight w:val="green"/>
-          <w:lang w:val="sr-Cyrl-RS"/>
-        </w:rPr>
-      </w:pPr>
-      <w:r>
-        <w:rPr>
-          <w:highlight w:val="green"/>
+          <w:lang w:val="sr-Cyrl-RS"/>
+        </w:rPr>
+      </w:pPr>
+      <w:r>
+        <w:rPr>
           <w:lang w:val="sr-Cyrl-RS"/>
         </w:rPr>
         <w:t xml:space="preserve">Пацијент </w:t>
       </w:r>
       <w:r>
-        <w:rPr>
-          <w:highlight w:val="green"/>
-        </w:rPr>
         <w:t>ASA</w:t>
       </w:r>
       <w:r>
         <w:rPr>
-          <w:highlight w:val="green"/>
           <w:lang w:val="sr-Cyrl-RS"/>
         </w:rPr>
         <w:t xml:space="preserve"> </w:t>
       </w:r>
       <w:r>
-        <w:rPr>
-          <w:highlight w:val="green"/>
-        </w:rPr>
         <w:t>III</w:t>
       </w:r>
     </w:p>
@@ -1576,48 +1411,41 @@
         </w:numPr>
         <w:jc w:val="both"/>
         <w:rPr>
-          <w:highlight w:val="green"/>
-          <w:lang w:val="sr-Cyrl-RS"/>
-        </w:rPr>
-      </w:pPr>
-      <w:r>
-        <w:rPr>
-          <w:highlight w:val="green"/>
+          <w:lang w:val="sr-Cyrl-RS"/>
+        </w:rPr>
+      </w:pPr>
+      <w:r>
+        <w:rPr>
           <w:lang w:val="sr-Cyrl-RS"/>
         </w:rPr>
         <w:t>Н</w:t>
       </w:r>
       <w:r>
         <w:rPr>
-          <w:highlight w:val="green"/>
           <w:lang w:val="sr-Cyrl-RS"/>
         </w:rPr>
         <w:t>епосредне</w:t>
       </w:r>
       <w:r>
         <w:rPr>
-          <w:highlight w:val="green"/>
           <w:lang w:val="sr-Cyrl-RS"/>
         </w:rPr>
         <w:t>,</w:t>
       </w:r>
       <w:r>
         <w:rPr>
-          <w:highlight w:val="green"/>
           <w:lang w:val="sr-Cyrl-RS"/>
         </w:rPr>
         <w:t xml:space="preserve"> ургентне</w:t>
       </w:r>
       <w:r>
         <w:rPr>
-          <w:highlight w:val="green"/>
           <w:lang w:val="sr-Cyrl-RS"/>
         </w:rPr>
         <w:t xml:space="preserve"> и</w:t>
       </w:r>
       <w:r>
         <w:rPr>
-          <w:highlight w:val="green"/>
           <w:lang w:val="sr-Cyrl-RS"/>
         </w:rPr>
         <w:t xml:space="preserve"> временски зависне – започни оперативни захват</w:t>
@@ -1632,13 +1460,11 @@
         </w:numPr>
         <w:jc w:val="both"/>
         <w:rPr>
-          <w:highlight w:val="green"/>
-          <w:lang w:val="sr-Cyrl-RS"/>
-        </w:rPr>
-      </w:pPr>
-      <w:r>
-        <w:rPr>
-          <w:highlight w:val="green"/>
+          <w:lang w:val="sr-Cyrl-RS"/>
+        </w:rPr>
+      </w:pPr>
+      <w:r>
+        <w:rPr>
           <w:lang w:val="sr-Cyrl-RS"/>
         </w:rPr>
         <w:t xml:space="preserve">елективне – одгађа се оперативни захват </w:t>
@@ -1653,13 +1479,11 @@
         </w:numPr>
         <w:jc w:val="both"/>
         <w:rPr>
-          <w:highlight w:val="green"/>
-          <w:lang w:val="sr-Cyrl-RS"/>
-        </w:rPr>
-      </w:pPr>
-      <w:r>
-        <w:rPr>
-          <w:highlight w:val="green"/>
+          <w:lang w:val="sr-Cyrl-RS"/>
+        </w:rPr>
+      </w:pPr>
+      <w:r>
+        <w:rPr>
           <w:lang w:val="sr-Cyrl-RS"/>
         </w:rPr>
         <w:t xml:space="preserve">пацијент има 1 поен према </w:t>
@@ -1668,7 +1492,6 @@
         <w:rPr>
           <w:i/>
           <w:iCs/>
-          <w:highlight w:val="green"/>
         </w:rPr>
         <w:t>RCRI</w:t>
       </w:r>
@@ -1676,14 +1499,12 @@
         <w:rPr>
           <w:i/>
           <w:iCs/>
-          <w:highlight w:val="green"/>
           <w:lang w:val="sr-Cyrl-RS"/>
         </w:rPr>
         <w:t xml:space="preserve"> </w:t>
       </w:r>
       <w:r>
         <w:rPr>
-          <w:highlight w:val="green"/>
           <w:lang w:val="sr-Cyrl-RS"/>
         </w:rPr>
         <w:t>због високоризичне операције (нема симптоме КВС), уради ехокардиографију</w:t>
@@ -1698,20 +1519,17 @@
         </w:numPr>
         <w:jc w:val="both"/>
         <w:rPr>
-          <w:highlight w:val="green"/>
-          <w:lang w:val="sr-Cyrl-RS"/>
-        </w:rPr>
-      </w:pPr>
-      <w:r>
-        <w:rPr>
-          <w:highlight w:val="green"/>
+          <w:lang w:val="sr-Cyrl-RS"/>
+        </w:rPr>
+      </w:pPr>
+      <w:r>
+        <w:rPr>
           <w:lang w:val="sr-Cyrl-RS"/>
         </w:rPr>
         <w:t>ако пацијент има 1 сродника 1. степена који је преминуо или добио КВС болест пре 55. године и</w:t>
       </w:r>
       <w:r>
         <w:rPr>
-          <w:highlight w:val="green"/>
           <w:lang w:val="sr-Cyrl-RS"/>
         </w:rPr>
         <w:t xml:space="preserve"> класификован као високо ризичан</w:t>
@@ -1720,7 +1538,6 @@
         <w:rPr>
           <w:i/>
           <w:iCs/>
-          <w:highlight w:val="green"/>
           <w:lang w:val="ru-RU"/>
         </w:rPr>
         <w:t>,</w:t>
@@ -1729,21 +1546,18 @@
         <w:rPr>
           <w:i/>
           <w:iCs/>
-          <w:highlight w:val="green"/>
           <w:lang w:val="ru-RU"/>
         </w:rPr>
         <w:t xml:space="preserve"> </w:t>
       </w:r>
       <w:r>
         <w:rPr>
-          <w:highlight w:val="green"/>
           <w:lang w:val="ru-RU"/>
         </w:rPr>
         <w:t>урадити</w:t>
       </w:r>
       <w:r>
         <w:rPr>
-          <w:highlight w:val="green"/>
           <w:lang w:val="ru-RU"/>
         </w:rPr>
         <w:t xml:space="preserve"> стрес тест и ехокардиографију</w:t>
@@ -1758,13 +1572,11 @@
         </w:numPr>
         <w:jc w:val="both"/>
         <w:rPr>
-          <w:highlight w:val="green"/>
-          <w:lang w:val="sr-Cyrl-RS"/>
-        </w:rPr>
-      </w:pPr>
-      <w:r>
-        <w:rPr>
-          <w:highlight w:val="green"/>
+          <w:lang w:val="sr-Cyrl-RS"/>
+        </w:rPr>
+      </w:pPr>
+      <w:r>
+        <w:rPr>
           <w:lang w:val="sr-Cyrl-RS"/>
         </w:rPr>
         <w:lastRenderedPageBreak/>
@@ -1772,28 +1584,20 @@
       </w:r>
       <w:r>
         <w:rPr>
-          <w:highlight w:val="green"/>
           <w:lang w:val="sr-Cyrl-RS"/>
         </w:rPr>
         <w:t xml:space="preserve">и </w:t>
       </w:r>
       <w:r>
-        <w:rPr>
-          <w:highlight w:val="green"/>
-        </w:rPr>
         <w:t>ASA</w:t>
       </w:r>
       <w:r>
         <w:rPr>
-          <w:highlight w:val="green"/>
           <w:lang w:val="sr-Cyrl-RS"/>
         </w:rPr>
         <w:t xml:space="preserve"> </w:t>
       </w:r>
       <w:r>
-        <w:rPr>
-          <w:highlight w:val="green"/>
-        </w:rPr>
         <w:t>IV</w:t>
       </w:r>
     </w:p>
@@ -1806,48 +1610,41 @@
         </w:numPr>
         <w:jc w:val="both"/>
         <w:rPr>
-          <w:highlight w:val="green"/>
-          <w:lang w:val="sr-Cyrl-RS"/>
-        </w:rPr>
-      </w:pPr>
-      <w:r>
-        <w:rPr>
-          <w:highlight w:val="green"/>
+          <w:lang w:val="sr-Cyrl-RS"/>
+        </w:rPr>
+      </w:pPr>
+      <w:r>
+        <w:rPr>
           <w:lang w:val="sr-Cyrl-RS"/>
         </w:rPr>
         <w:t>н</w:t>
       </w:r>
       <w:r>
         <w:rPr>
-          <w:highlight w:val="green"/>
           <w:lang w:val="sr-Cyrl-RS"/>
         </w:rPr>
         <w:t>епосредн</w:t>
       </w:r>
       <w:r>
         <w:rPr>
-          <w:highlight w:val="green"/>
           <w:lang w:val="sr-Cyrl-RS"/>
         </w:rPr>
         <w:t>е и ургентне</w:t>
       </w:r>
       <w:r>
         <w:rPr>
-          <w:highlight w:val="green"/>
           <w:lang w:val="sr-Cyrl-RS"/>
         </w:rPr>
         <w:t xml:space="preserve"> </w:t>
       </w:r>
       <w:r>
         <w:rPr>
-          <w:highlight w:val="green"/>
           <w:lang w:val="sr-Cyrl-RS"/>
         </w:rPr>
         <w:t xml:space="preserve">– </w:t>
       </w:r>
       <w:r>
         <w:rPr>
-          <w:highlight w:val="green"/>
           <w:lang w:val="sr-Cyrl-RS"/>
         </w:rPr>
         <w:t>започни оперативни захват</w:t>
@@ -1862,27 +1659,23 @@
         </w:numPr>
         <w:jc w:val="both"/>
         <w:rPr>
-          <w:highlight w:val="green"/>
-          <w:lang w:val="sr-Cyrl-RS"/>
-        </w:rPr>
-      </w:pPr>
-      <w:r>
-        <w:rPr>
-          <w:highlight w:val="green"/>
+          <w:lang w:val="sr-Cyrl-RS"/>
+        </w:rPr>
+      </w:pPr>
+      <w:r>
+        <w:rPr>
           <w:lang w:val="sr-Cyrl-RS"/>
         </w:rPr>
         <w:t xml:space="preserve">временски зависне и елективне – </w:t>
       </w:r>
       <w:r>
         <w:rPr>
-          <w:highlight w:val="green"/>
           <w:lang w:val="sr-Cyrl-RS"/>
         </w:rPr>
         <w:t>одгађа се оперативни захват</w:t>
       </w:r>
       <w:r>
         <w:rPr>
-          <w:highlight w:val="green"/>
           <w:lang w:val="sr-Cyrl-RS"/>
         </w:rPr>
         <w:t xml:space="preserve"> </w:t>
@@ -1897,34 +1690,29 @@
         </w:numPr>
         <w:jc w:val="both"/>
         <w:rPr>
-          <w:highlight w:val="green"/>
-          <w:lang w:val="sr-Cyrl-RS"/>
-        </w:rPr>
-      </w:pPr>
-      <w:r>
-        <w:rPr>
-          <w:highlight w:val="green"/>
+          <w:lang w:val="sr-Cyrl-RS"/>
+        </w:rPr>
+      </w:pPr>
+      <w:r>
+        <w:rPr>
           <w:lang w:val="sr-Cyrl-RS"/>
         </w:rPr>
         <w:t>ако пацијент има</w:t>
       </w:r>
       <w:r>
         <w:rPr>
-          <w:highlight w:val="green"/>
           <w:lang w:val="sr-Cyrl-RS"/>
         </w:rPr>
         <w:t xml:space="preserve"> висок ризик, а нема симптоме срчане инсуфицијенције </w:t>
       </w:r>
       <w:r>
         <w:rPr>
-          <w:highlight w:val="green"/>
           <w:lang w:val="ru-RU"/>
         </w:rPr>
         <w:t>урадити стрес тест, ехокардиографију и срчане биомаркере</w:t>
       </w:r>
       <w:r>
         <w:rPr>
-          <w:highlight w:val="green"/>
           <w:lang w:val="ru-RU"/>
         </w:rPr>
         <w:t xml:space="preserve"> Б-тип натриуретског пептида</w:t>
@@ -1939,39 +1727,38 @@
         </w:numPr>
         <w:jc w:val="both"/>
         <w:rPr>
+          <w:lang w:val="sr-Cyrl-RS"/>
+        </w:rPr>
+      </w:pPr>
+      <w:r>
+        <w:rPr>
+          <w:lang w:val="sr-Cyrl-RS"/>
+        </w:rPr>
+        <w:t>Да ли пацијент има срчану инсуфицијенцију тумачити на основу резултата теста за Б-тип натриуретског пептида и година старости.</w:t>
+      </w:r>
+    </w:p>
+    <w:p>
+      <w:pPr>
+        <w:pStyle w:val="ListParagraph"/>
+        <w:ind w:left="2880"/>
+        <w:jc w:val="both"/>
+        <w:rPr>
           <w:highlight w:val="green"/>
           <w:lang w:val="sr-Cyrl-RS"/>
         </w:rPr>
       </w:pPr>
-      <w:r>
+    </w:p>
+    <w:p>
+      <w:pPr>
+        <w:jc w:val="center"/>
         <w:rPr>
           <w:highlight w:val="green"/>
           <w:lang w:val="sr-Cyrl-RS"/>
         </w:rPr>
-        <w:t>Да ли пацијент има срчану инсуфицијенцију тумачити на основу резултата теста за Б-тип натриуретског пептида и година старости.</w:t>
-      </w:r>
-    </w:p>
-    <w:p>
-      <w:pPr>
-        <w:pStyle w:val="ListParagraph"/>
-        <w:ind w:left="2880"/>
-        <w:jc w:val="both"/>
-        <w:rPr>
-          <w:highlight w:val="green"/>
-          <w:lang w:val="sr-Cyrl-RS"/>
-        </w:rPr>
-      </w:pPr>
-    </w:p>
-    <w:p>
-      <w:pPr>
-        <w:jc w:val="center"/>
-        <w:rPr>
-          <w:highlight w:val="green"/>
-          <w:lang w:val="sr-Cyrl-RS"/>
-        </w:rPr>
-      </w:pPr>
-      <w:r>
-        <w:rPr>
+      </w:pPr>
+      <w:r>
+        <w:rPr>
+          <w:noProof/>
           <w:lang w:val="sr-Cyrl-RS"/>
         </w:rPr>
         <w:drawing>
@@ -2109,13 +1896,11 @@
         </w:numPr>
         <w:jc w:val="both"/>
         <w:rPr>
-          <w:highlight w:val="green"/>
-          <w:lang w:val="sr-Cyrl-RS"/>
-        </w:rPr>
-      </w:pPr>
-      <w:r>
-        <w:rPr>
-          <w:highlight w:val="green"/>
+          <w:lang w:val="sr-Cyrl-RS"/>
+        </w:rPr>
+      </w:pPr>
+      <w:r>
+        <w:rPr>
           <w:lang w:val="sr-Cyrl-RS"/>
         </w:rPr>
         <w:t>Ако је пацијент ниског или средњег ризика и операција ниског или средњег ризика, или пацијент високог ризика, а операција ниског ризика, примени неинвазивни мониторинг КП, срчане фреквенце, троканални ЕКГ, сатурација артеријске крви</w:t>
@@ -2130,27 +1915,23 @@
         </w:numPr>
         <w:jc w:val="both"/>
         <w:rPr>
-          <w:highlight w:val="green"/>
-          <w:lang w:val="sr-Cyrl-RS"/>
-        </w:rPr>
-      </w:pPr>
-      <w:r>
-        <w:rPr>
-          <w:highlight w:val="green"/>
+          <w:lang w:val="sr-Cyrl-RS"/>
+        </w:rPr>
+      </w:pPr>
+      <w:r>
+        <w:rPr>
           <w:lang w:val="sr-Cyrl-RS"/>
         </w:rPr>
         <w:t>Ако је пацијент високог ризика и операција средњег или високог ризика</w:t>
       </w:r>
       <w:r>
         <w:rPr>
-          <w:highlight w:val="green"/>
           <w:lang w:val="sr-Cyrl-RS"/>
         </w:rPr>
         <w:t>, или пацијент ниског или средњег ризика, а операција високог ризика</w:t>
       </w:r>
       <w:r>
         <w:rPr>
-          <w:highlight w:val="green"/>
           <w:lang w:val="sr-Cyrl-RS"/>
         </w:rPr>
         <w:t>, примени инвазивни мониторинг КП и петоканални ЕКГ</w:t>
@@ -2219,7 +2000,6 @@
       </w:pPr>
       <w:r>
         <w:rPr>
-          <w:highlight w:val="green"/>
           <w:lang w:val="sr-Cyrl-RS"/>
         </w:rPr>
         <w:t>Ако се региструје било који облик поремећаја вредности КП или пулса, алармирај анестезиолога</w:t>
@@ -2274,33 +2054,26 @@
         </w:numPr>
         <w:jc w:val="both"/>
         <w:rPr>
-          <w:highlight w:val="green"/>
-          <w:lang w:val="sr-Cyrl-RS"/>
-        </w:rPr>
-      </w:pPr>
-      <w:r>
-        <w:rPr>
-          <w:highlight w:val="green"/>
+          <w:lang w:val="sr-Cyrl-RS"/>
+        </w:rPr>
+      </w:pPr>
+      <w:r>
+        <w:rPr>
           <w:lang w:val="sr-Cyrl-RS"/>
         </w:rPr>
         <w:t xml:space="preserve">Ако је САП &lt; 80 </w:t>
       </w:r>
       <w:r>
-        <w:rPr>
-          <w:highlight w:val="green"/>
-        </w:rPr>
         <w:t>mmHg</w:t>
       </w:r>
       <w:r>
         <w:rPr>
-          <w:highlight w:val="green"/>
           <w:lang w:val="sr-Cyrl-RS"/>
         </w:rPr>
         <w:t xml:space="preserve"> или пад за више од 20% у односу на базалну вредност</w:t>
       </w:r>
       <w:r>
         <w:rPr>
-          <w:highlight w:val="green"/>
           <w:lang w:val="sr-Cyrl-RS"/>
         </w:rPr>
         <w:t xml:space="preserve"> – хипотензија</w:t>
@@ -2315,20 +2088,17 @@
         </w:numPr>
         <w:jc w:val="both"/>
         <w:rPr>
-          <w:highlight w:val="green"/>
-          <w:lang w:val="sr-Cyrl-RS"/>
-        </w:rPr>
-      </w:pPr>
-      <w:r>
-        <w:rPr>
-          <w:highlight w:val="green"/>
+          <w:lang w:val="sr-Cyrl-RS"/>
+        </w:rPr>
+      </w:pPr>
+      <w:r>
+        <w:rPr>
           <w:lang w:val="sr-Cyrl-RS"/>
         </w:rPr>
         <w:t>Хипотензија дужа од 10 минута је предиктор срчаних компликација</w:t>
       </w:r>
       <w:r>
         <w:rPr>
-          <w:highlight w:val="green"/>
           <w:lang w:val="sr-Cyrl-RS"/>
         </w:rPr>
         <w:t>, алармирај лекара</w:t>
@@ -2343,47 +2113,38 @@
         </w:numPr>
         <w:jc w:val="both"/>
         <w:rPr>
-          <w:highlight w:val="green"/>
-          <w:lang w:val="sr-Cyrl-RS"/>
-        </w:rPr>
-      </w:pPr>
-      <w:r>
-        <w:rPr>
-          <w:highlight w:val="green"/>
+          <w:lang w:val="sr-Cyrl-RS"/>
+        </w:rPr>
+      </w:pPr>
+      <w:r>
+        <w:rPr>
           <w:lang w:val="sr-Cyrl-RS"/>
         </w:rPr>
         <w:t>Ако је САП</w:t>
       </w:r>
       <w:r>
         <w:rPr>
-          <w:highlight w:val="green"/>
           <w:lang w:val="sr-Cyrl-RS"/>
         </w:rPr>
         <w:t xml:space="preserve"> &gt;</w:t>
       </w:r>
       <w:r>
         <w:rPr>
-          <w:highlight w:val="green"/>
           <w:lang w:val="sr-Cyrl-RS"/>
         </w:rPr>
         <w:t xml:space="preserve"> 130 </w:t>
       </w:r>
       <w:r>
-        <w:rPr>
-          <w:highlight w:val="green"/>
-        </w:rPr>
         <w:t>mmHg</w:t>
       </w:r>
       <w:r>
         <w:rPr>
-          <w:highlight w:val="green"/>
           <w:lang w:val="sr-Cyrl-RS"/>
         </w:rPr>
         <w:t xml:space="preserve"> или пораст за више од 20% у односу на базалну вредност</w:t>
       </w:r>
       <w:r>
         <w:rPr>
-          <w:highlight w:val="green"/>
           <w:lang w:val="sr-Cyrl-RS"/>
         </w:rPr>
         <w:t xml:space="preserve"> – хипертензија </w:t>
@@ -2398,26 +2159,20 @@
         </w:numPr>
         <w:jc w:val="both"/>
         <w:rPr>
-          <w:highlight w:val="green"/>
-          <w:lang w:val="sr-Cyrl-RS"/>
-        </w:rPr>
-      </w:pPr>
-      <w:r>
-        <w:rPr>
-          <w:highlight w:val="green"/>
+          <w:lang w:val="sr-Cyrl-RS"/>
+        </w:rPr>
+      </w:pPr>
+      <w:r>
+        <w:rPr>
           <w:lang w:val="sr-Cyrl-RS"/>
         </w:rPr>
         <w:t xml:space="preserve">Ако је </w:t>
       </w:r>
       <w:r>
-        <w:rPr>
-          <w:highlight w:val="green"/>
-        </w:rPr>
         <w:t>bpm</w:t>
       </w:r>
       <w:r>
         <w:rPr>
-          <w:highlight w:val="green"/>
           <w:lang w:val="sr-Cyrl-RS"/>
         </w:rPr>
         <w:t xml:space="preserve"> &gt; 80 – тахикардија</w:t>
@@ -2432,26 +2187,20 @@
         </w:numPr>
         <w:jc w:val="both"/>
         <w:rPr>
-          <w:highlight w:val="green"/>
-          <w:lang w:val="sr-Cyrl-RS"/>
-        </w:rPr>
-      </w:pPr>
-      <w:r>
-        <w:rPr>
-          <w:highlight w:val="green"/>
+          <w:lang w:val="sr-Cyrl-RS"/>
+        </w:rPr>
+      </w:pPr>
+      <w:r>
+        <w:rPr>
           <w:lang w:val="sr-Cyrl-RS"/>
         </w:rPr>
         <w:t xml:space="preserve">Ако је </w:t>
       </w:r>
       <w:r>
-        <w:rPr>
-          <w:highlight w:val="green"/>
-        </w:rPr>
         <w:t>bpm</w:t>
       </w:r>
       <w:r>
         <w:rPr>
-          <w:highlight w:val="green"/>
           <w:lang w:val="sr-Cyrl-RS"/>
         </w:rPr>
         <w:t xml:space="preserve"> &lt; 60 – брадикардија</w:t>
@@ -2466,13 +2215,11 @@
         </w:numPr>
         <w:jc w:val="both"/>
         <w:rPr>
-          <w:highlight w:val="green"/>
-          <w:lang w:val="sr-Cyrl-RS"/>
-        </w:rPr>
-      </w:pPr>
-      <w:r>
-        <w:rPr>
-          <w:highlight w:val="green"/>
+          <w:lang w:val="sr-Cyrl-RS"/>
+        </w:rPr>
+      </w:pPr>
+      <w:r>
+        <w:rPr>
           <w:lang w:val="sr-Cyrl-RS"/>
         </w:rPr>
         <w:t>Екстрасистоле (превремене контракције)</w:t>
@@ -2487,55 +2234,47 @@
         </w:numPr>
         <w:jc w:val="both"/>
         <w:rPr>
-          <w:highlight w:val="green"/>
-          <w:lang w:val="sr-Cyrl-RS"/>
-        </w:rPr>
-      </w:pPr>
-      <w:r>
-        <w:rPr>
-          <w:highlight w:val="green"/>
+          <w:lang w:val="sr-Cyrl-RS"/>
+        </w:rPr>
+      </w:pPr>
+      <w:r>
+        <w:rPr>
           <w:lang w:val="sr-Cyrl-RS"/>
         </w:rPr>
         <w:t>Ако их има &gt;</w:t>
       </w:r>
       <w:r>
         <w:rPr>
-          <w:highlight w:val="green"/>
           <w:lang w:val="sr-Cyrl-RS"/>
         </w:rPr>
         <w:t>=</w:t>
       </w:r>
       <w:r>
         <w:rPr>
-          <w:highlight w:val="green"/>
           <w:lang w:val="sr-Cyrl-RS"/>
         </w:rPr>
         <w:t xml:space="preserve"> </w:t>
       </w:r>
       <w:r>
         <w:rPr>
-          <w:highlight w:val="green"/>
           <w:lang w:val="ru-RU"/>
         </w:rPr>
         <w:t xml:space="preserve">25 </w:t>
       </w:r>
       <w:r>
         <w:rPr>
-          <w:highlight w:val="green"/>
           <w:lang w:val="sr-Cyrl-RS"/>
         </w:rPr>
         <w:t>у 5 минута</w:t>
       </w:r>
       <w:r>
         <w:rPr>
-          <w:highlight w:val="green"/>
           <w:lang w:val="sr-Cyrl-RS"/>
         </w:rPr>
         <w:t>, предиктор срчаних компликација</w:t>
       </w:r>
       <w:r>
         <w:rPr>
-          <w:highlight w:val="green"/>
           <w:lang w:val="sr-Cyrl-RS"/>
         </w:rPr>
         <w:t>, алармирај лекара</w:t>
@@ -2626,201 +2365,20 @@
         <w:ind w:left="720"/>
         <w:jc w:val="both"/>
         <w:rPr>
-          <w:highlight w:val="green"/>
-          <w:lang w:val="sr-Cyrl-RS"/>
-        </w:rPr>
-      </w:pPr>
-      <w:r>
-        <w:rPr>
-          <w:highlight w:val="green"/>
+          <w:lang w:val="sr-Cyrl-RS"/>
+        </w:rPr>
+      </w:pPr>
+      <w:r>
+        <w:rPr>
           <w:lang w:val="sr-Cyrl-RS"/>
         </w:rPr>
         <w:t>А</w:t>
       </w:r>
       <w:r>
         <w:rPr>
-          <w:highlight w:val="green"/>
           <w:lang w:val="sr-Cyrl-RS"/>
         </w:rPr>
         <w:t>ко САП падне између 20-50</w:t>
-      </w:r>
-      <w:r>
-        <w:rPr>
-          <w:kern w:val="0"/>
-          <w:highlight w:val="green"/>
-          <w:lang w:val="ru-RU"/>
-          <w14:ligatures w14:val="none"/>
-        </w:rPr>
-        <w:t xml:space="preserve"> </w:t>
-      </w:r>
-      <w:r>
-        <w:rPr>
-          <w:highlight w:val="green"/>
-        </w:rPr>
-        <w:t>mmHg</w:t>
-      </w:r>
-      <w:r>
-        <w:rPr>
-          <w:highlight w:val="green"/>
-          <w:lang w:val="sr-Cyrl-RS"/>
-        </w:rPr>
-        <w:t xml:space="preserve"> од вредности преоперативног, започиње интравенска примена изотоничних кристалоидних раствора</w:t>
-      </w:r>
-      <w:r>
-        <w:rPr>
-          <w:highlight w:val="green"/>
-          <w:lang w:val="sr-Cyrl-RS"/>
-        </w:rPr>
-        <w:t xml:space="preserve"> и алармирати анестезиолога ради разматрања узрока (крварење, сепса, шок, пнеумоторакс)</w:t>
-      </w:r>
-    </w:p>
-    <w:p>
-      <w:pPr>
-        <w:ind w:left="720"/>
-        <w:jc w:val="both"/>
-        <w:rPr>
-          <w:highlight w:val="green"/>
-          <w:lang w:val="sr-Cyrl-RS"/>
-        </w:rPr>
-      </w:pPr>
-      <w:r>
-        <w:rPr>
-          <w:highlight w:val="green"/>
-          <w:lang w:val="sr-Cyrl-RS"/>
-        </w:rPr>
-        <w:t xml:space="preserve">Ако САП падне за више од 50 </w:t>
-      </w:r>
-      <w:r>
-        <w:rPr>
-          <w:highlight w:val="green"/>
-        </w:rPr>
-        <w:t>mmHg</w:t>
-      </w:r>
-      <w:r>
-        <w:rPr>
-          <w:highlight w:val="green"/>
-          <w:lang w:val="sr-Cyrl-RS"/>
-        </w:rPr>
-        <w:t xml:space="preserve"> од вредности преоперативног, применити инфузију вазопресора.</w:t>
-      </w:r>
-    </w:p>
-    <w:p>
-      <w:pPr>
-        <w:ind w:left="720"/>
-        <w:jc w:val="both"/>
-        <w:rPr>
-          <w:lang w:val="sr-Cyrl-RS"/>
-        </w:rPr>
-      </w:pPr>
-      <w:r>
-        <w:rPr>
-          <w:highlight w:val="green"/>
-          <w:lang w:val="sr-Cyrl-RS"/>
-        </w:rPr>
-        <w:tab/>
-        <w:t xml:space="preserve">Ако САП остаје испод 50 </w:t>
-      </w:r>
-      <w:r>
-        <w:rPr>
-          <w:highlight w:val="green"/>
-        </w:rPr>
-        <w:t>mmHg</w:t>
-      </w:r>
-      <w:r>
-        <w:rPr>
-          <w:highlight w:val="green"/>
-          <w:lang w:val="sr-Cyrl-RS"/>
-        </w:rPr>
-        <w:t xml:space="preserve"> после 15 минута, одредити хемоглобин</w:t>
-      </w:r>
-    </w:p>
-    <w:p>
-      <w:pPr>
-        <w:ind w:left="720"/>
-        <w:jc w:val="both"/>
-        <w:rPr>
-          <w:lang w:val="sr-Cyrl-RS"/>
-        </w:rPr>
-      </w:pPr>
-      <w:r>
-        <w:rPr>
-          <w:lang w:val="sr-Cyrl-RS"/>
-        </w:rPr>
-        <w:tab/>
-      </w:r>
-      <w:r>
-        <w:rPr>
-          <w:lang w:val="sr-Cyrl-RS"/>
-        </w:rPr>
-        <w:tab/>
-      </w:r>
-      <w:r>
-        <w:rPr>
-          <w:highlight w:val="green"/>
-          <w:lang w:val="sr-Cyrl-RS"/>
-        </w:rPr>
-        <w:t xml:space="preserve">Ако је хемоглобин испод 70 </w:t>
-      </w:r>
-      <w:r>
-        <w:rPr>
-          <w:highlight w:val="green"/>
-        </w:rPr>
-        <w:t>g</w:t>
-      </w:r>
-      <w:r>
-        <w:rPr>
-          <w:highlight w:val="green"/>
-          <w:lang w:val="ru-RU"/>
-        </w:rPr>
-        <w:t>/</w:t>
-      </w:r>
-      <w:r>
-        <w:rPr>
-          <w:highlight w:val="green"/>
-        </w:rPr>
-        <w:t>dl</w:t>
-      </w:r>
-      <w:r>
-        <w:rPr>
-          <w:highlight w:val="green"/>
-          <w:lang w:val="ru-RU"/>
-        </w:rPr>
-        <w:t xml:space="preserve"> </w:t>
-      </w:r>
-      <w:r>
-        <w:rPr>
-          <w:highlight w:val="green"/>
-          <w:lang w:val="sr-Cyrl-RS"/>
-        </w:rPr>
-        <w:t>онда трансфузија еритроцита</w:t>
-      </w:r>
-    </w:p>
-    <w:p>
-      <w:pPr>
-        <w:ind w:left="720"/>
-        <w:jc w:val="both"/>
-        <w:rPr>
-          <w:lang w:val="sr-Cyrl-RS"/>
-        </w:rPr>
-      </w:pPr>
-      <w:r>
-        <w:rPr>
-          <w:lang w:val="sr-Cyrl-RS"/>
-        </w:rPr>
-        <w:t xml:space="preserve">Ако су САП вредности </w:t>
-      </w:r>
-      <w:r>
-        <w:rPr>
-          <w:rFonts w:cs="Times New Roman"/>
-          <w:lang w:val="sr-Cyrl-RS"/>
-        </w:rPr>
-        <w:t>±</w:t>
-      </w:r>
-      <w:r>
-        <w:rPr>
-          <w:lang w:val="sr-Cyrl-RS"/>
-        </w:rPr>
-        <w:t>20</w:t>
       </w:r>
       <w:r>
         <w:rPr>
@@ -2837,6 +2395,81 @@
         <w:rPr>
           <w:lang w:val="sr-Cyrl-RS"/>
         </w:rPr>
+        <w:t xml:space="preserve"> од вредности преоперативног, започиње интравенска примена изотоничних кристалоидних раствора</w:t>
+      </w:r>
+      <w:r>
+        <w:rPr>
+          <w:lang w:val="sr-Cyrl-RS"/>
+        </w:rPr>
+        <w:t xml:space="preserve"> и алармирати анестезиолога ради разматрања узрока (крварење, сепса, шок, пнеумоторакс)</w:t>
+      </w:r>
+    </w:p>
+    <w:p>
+      <w:pPr>
+        <w:ind w:left="720"/>
+        <w:jc w:val="both"/>
+        <w:rPr>
+          <w:lang w:val="sr-Cyrl-RS"/>
+        </w:rPr>
+      </w:pPr>
+      <w:r>
+        <w:rPr>
+          <w:lang w:val="sr-Cyrl-RS"/>
+        </w:rPr>
+        <w:t xml:space="preserve">Ако САП падне за више од 50 </w:t>
+      </w:r>
+      <w:r>
+        <w:t>mmHg</w:t>
+      </w:r>
+      <w:r>
+        <w:rPr>
+          <w:lang w:val="sr-Cyrl-RS"/>
+        </w:rPr>
+        <w:t xml:space="preserve"> од вредности преоперативног, применити инфузију вазопресора.</w:t>
+      </w:r>
+    </w:p>
+    <w:p>
+      <w:pPr>
+        <w:ind w:left="720"/>
+        <w:jc w:val="both"/>
+        <w:rPr>
+          <w:lang w:val="sr-Cyrl-RS"/>
+        </w:rPr>
+      </w:pPr>
+      <w:r>
+        <w:rPr>
+          <w:lang w:val="sr-Cyrl-RS"/>
+        </w:rPr>
+        <w:t xml:space="preserve">Ако су САП вредности </w:t>
+      </w:r>
+      <w:r>
+        <w:rPr>
+          <w:rFonts w:cs="Times New Roman"/>
+          <w:lang w:val="sr-Cyrl-RS"/>
+        </w:rPr>
+        <w:t>±</w:t>
+      </w:r>
+      <w:r>
+        <w:rPr>
+          <w:lang w:val="sr-Cyrl-RS"/>
+        </w:rPr>
+        <w:t>20</w:t>
+      </w:r>
+      <w:r>
+        <w:rPr>
+          <w:kern w:val="0"/>
+          <w:lang w:val="ru-RU"/>
+          <w14:ligatures w14:val="none"/>
+        </w:rPr>
+        <w:t xml:space="preserve"> </w:t>
+      </w:r>
+      <w:r>
+        <w:t>mmHg</w:t>
+      </w:r>
+      <w:r>
+        <w:rPr>
+          <w:lang w:val="sr-Cyrl-RS"/>
+        </w:rPr>
         <w:t xml:space="preserve"> од вредности преоперативног, пацијент се може отпустити из СПАНа.</w:t>
       </w:r>
     </w:p>
@@ -2845,72 +2478,53 @@
         <w:ind w:left="720"/>
         <w:jc w:val="both"/>
         <w:rPr>
-          <w:highlight w:val="green"/>
-          <w:lang w:val="sr-Cyrl-RS"/>
-        </w:rPr>
-      </w:pPr>
-      <w:r>
-        <w:rPr>
-          <w:highlight w:val="green"/>
+          <w:lang w:val="sr-Cyrl-RS"/>
+        </w:rPr>
+      </w:pPr>
+      <w:r>
+        <w:rPr>
           <w:lang w:val="sr-Cyrl-RS"/>
         </w:rPr>
         <w:t xml:space="preserve">Ако САП порасте између 20-50 </w:t>
       </w:r>
       <w:r>
-        <w:rPr>
-          <w:highlight w:val="green"/>
-        </w:rPr>
         <w:t>mmHg</w:t>
       </w:r>
       <w:r>
         <w:rPr>
-          <w:highlight w:val="green"/>
           <w:lang w:val="sr-Cyrl-RS"/>
         </w:rPr>
         <w:t xml:space="preserve"> од вредности преоперативног</w:t>
       </w:r>
-    </w:p>
-    <w:p>
-      <w:pPr>
-        <w:ind w:left="1440"/>
-        <w:jc w:val="both"/>
-        <w:rPr>
-          <w:highlight w:val="green"/>
-          <w:lang w:val="sr-Cyrl-RS"/>
-        </w:rPr>
-      </w:pPr>
-      <w:r>
-        <w:rPr>
-          <w:highlight w:val="green"/>
-          <w:lang w:val="sr-Cyrl-RS"/>
-        </w:rPr>
-        <w:t>Алармирати анестезиолога ради разматрања узрока (бол, делиријум, мучнина и повраћање, плитко дисање)</w:t>
-      </w:r>
-    </w:p>
-    <w:p>
-      <w:pPr>
-        <w:jc w:val="both"/>
-        <w:rPr>
-          <w:lang w:val="sr-Cyrl-RS"/>
-        </w:rPr>
-      </w:pPr>
-      <w:r>
-        <w:rPr>
-          <w:highlight w:val="green"/>
+      <w:r>
+        <w:t>, a</w:t>
+      </w:r>
+      <w:r>
+        <w:rPr>
+          <w:lang w:val="sr-Cyrl-RS"/>
+        </w:rPr>
+        <w:t>лармирати анестезиолога ради разматрања узрока (бол, делиријум, мучнина и повраћање, плитко дисање)</w:t>
+      </w:r>
+    </w:p>
+    <w:p>
+      <w:pPr>
+        <w:jc w:val="both"/>
+        <w:rPr>
+          <w:lang w:val="sr-Cyrl-RS"/>
+        </w:rPr>
+      </w:pPr>
+      <w:r>
+        <w:rPr>
           <w:lang w:val="sr-Cyrl-RS"/>
         </w:rPr>
         <w:tab/>
         <w:t xml:space="preserve">Ако САП порасте више од 50 </w:t>
       </w:r>
       <w:r>
-        <w:rPr>
-          <w:highlight w:val="green"/>
-        </w:rPr>
         <w:t>mmHg</w:t>
       </w:r>
       <w:r>
         <w:rPr>
-          <w:highlight w:val="green"/>
           <w:lang w:val="sr-Cyrl-RS"/>
         </w:rPr>
         <w:t xml:space="preserve"> од вредности преоперативног, дати хипертензив</w:t>
@@ -3002,24 +2616,16 @@
           <w:lang w:val="sr-Cyrl-RS"/>
         </w:rPr>
         <w:tab/>
-      </w:r>
-      <w:r>
-        <w:rPr>
-          <w:highlight w:val="green"/>
-          <w:lang w:val="sr-Cyrl-RS"/>
-        </w:rPr>
         <w:t>Засићеност &lt; 9</w:t>
       </w:r>
       <w:r>
         <w:rPr>
-          <w:highlight w:val="green"/>
           <w:lang w:val="sr-Cyrl-RS"/>
         </w:rPr>
         <w:t>2</w:t>
       </w:r>
       <w:r>
         <w:rPr>
-          <w:highlight w:val="green"/>
           <w:lang w:val="sr-Cyrl-RS"/>
         </w:rPr>
         <w:t>%, онда хипоксемија</w:t>
@@ -3070,24 +2676,16 @@
           <w:lang w:val="sr-Cyrl-RS"/>
         </w:rPr>
         <w:tab/>
-      </w:r>
-      <w:r>
-        <w:rPr>
-          <w:highlight w:val="green"/>
-          <w:lang w:val="sr-Cyrl-RS"/>
-        </w:rPr>
         <w:t>Ако још &lt; 90%</w:t>
       </w:r>
       <w:r>
         <w:rPr>
-          <w:highlight w:val="green"/>
           <w:lang w:val="sr-Cyrl-RS"/>
         </w:rPr>
         <w:t>, онда</w:t>
       </w:r>
       <w:r>
         <w:rPr>
-          <w:highlight w:val="green"/>
           <w:lang w:val="sr-Cyrl-RS"/>
         </w:rPr>
         <w:t xml:space="preserve"> респиратор</w:t>
@@ -3108,7 +2706,6 @@
       </w:r>
       <w:r>
         <w:rPr>
-          <w:highlight w:val="green"/>
           <w:lang w:val="sr-Cyrl-RS"/>
         </w:rPr>
         <w:t>Засићеност &lt; 67%, онда цијаноза</w:t>
@@ -3126,13 +2723,11 @@
       <w:pPr>
         <w:jc w:val="both"/>
         <w:rPr>
-          <w:highlight w:val="green"/>
-          <w:lang w:val="sr-Cyrl-RS"/>
-        </w:rPr>
-      </w:pPr>
-      <w:r>
-        <w:rPr>
-          <w:highlight w:val="green"/>
+          <w:lang w:val="sr-Cyrl-RS"/>
+        </w:rPr>
+      </w:pPr>
+      <w:r>
+        <w:rPr>
           <w:lang w:val="sr-Cyrl-RS"/>
         </w:rPr>
         <w:t>Фреквенца дисања</w:t>
@@ -3142,13 +2737,11 @@
       <w:pPr>
         <w:jc w:val="both"/>
         <w:rPr>
-          <w:highlight w:val="green"/>
-          <w:lang w:val="sr-Cyrl-RS"/>
-        </w:rPr>
-      </w:pPr>
-      <w:r>
-        <w:rPr>
-          <w:highlight w:val="green"/>
+          <w:lang w:val="sr-Cyrl-RS"/>
+        </w:rPr>
+      </w:pPr>
+      <w:r>
+        <w:rPr>
           <w:lang w:val="sr-Cyrl-RS"/>
         </w:rPr>
         <w:tab/>
@@ -3159,13 +2752,11 @@
       <w:pPr>
         <w:jc w:val="both"/>
         <w:rPr>
-          <w:highlight w:val="green"/>
-          <w:lang w:val="sr-Cyrl-RS"/>
-        </w:rPr>
-      </w:pPr>
-      <w:r>
-        <w:rPr>
-          <w:highlight w:val="green"/>
+          <w:lang w:val="sr-Cyrl-RS"/>
+        </w:rPr>
+      </w:pPr>
+      <w:r>
+        <w:rPr>
           <w:lang w:val="sr-Cyrl-RS"/>
         </w:rPr>
         <w:tab/>
@@ -3181,7 +2772,6 @@
       </w:pPr>
       <w:r>
         <w:rPr>
-          <w:highlight w:val="green"/>
           <w:lang w:val="sr-Cyrl-RS"/>
         </w:rPr>
         <w:tab/>
@@ -3359,9 +2949,15 @@
       </w:pPr>
       <w:r>
         <w:rPr>
-          <w:lang w:val="sr-Cyrl-RS"/>
-        </w:rPr>
-        <w:t>Кашаљ са крвавим испљувком</w:t>
+          <w:lang w:val="sr-Latn-RS"/>
+        </w:rPr>
+        <w:t>Ka</w:t>
+      </w:r>
+      <w:r>
+        <w:rPr>
+          <w:lang w:val="sr-Cyrl-RS"/>
+        </w:rPr>
+        <w:t>шаљ са крвавим испљувком</w:t>
       </w:r>
     </w:p>
     <w:p>
@@ -3466,7 +3062,6 @@
         <w:rPr>
           <w:lang w:val="sr-Cyrl-RS"/>
         </w:rPr>
-        <w:lastRenderedPageBreak/>
         <w:t>Диспнеа</w:t>
       </w:r>
     </w:p>
@@ -3505,6 +3100,7 @@
         <w:rPr>
           <w:lang w:val="sr-Cyrl-RS"/>
         </w:rPr>
+        <w:lastRenderedPageBreak/>
         <w:t>Хипотензија</w:t>
       </w:r>
     </w:p>
@@ -3549,6 +3145,16 @@
     <w:p>
       <w:pPr>
         <w:pStyle w:val="ListParagraph"/>
+        <w:ind w:left="1440"/>
+        <w:jc w:val="both"/>
+        <w:rPr>
+          <w:lang w:val="sr-Cyrl-RS"/>
+        </w:rPr>
+      </w:pPr>
+    </w:p>
+    <w:p>
+      <w:pPr>
+        <w:pStyle w:val="ListParagraph"/>
         <w:numPr>
           <w:ilvl w:val="0"/>
           <w:numId w:val="7"/>
@@ -3625,6 +3231,35 @@
     <w:p>
       <w:pPr>
         <w:pStyle w:val="ListParagraph"/>
+        <w:ind w:left="1440"/>
+        <w:jc w:val="both"/>
+        <w:rPr>
+          <w:lang w:val="sr-Cyrl-RS"/>
+        </w:rPr>
+      </w:pPr>
+    </w:p>
+    <w:p>
+      <w:pPr>
+        <w:pStyle w:val="ListParagraph"/>
+        <w:numPr>
+          <w:ilvl w:val="0"/>
+          <w:numId w:val="7"/>
+        </w:numPr>
+        <w:jc w:val="both"/>
+        <w:rPr>
+          <w:lang w:val="sr-Cyrl-RS"/>
+        </w:rPr>
+      </w:pPr>
+      <w:r>
+        <w:rPr>
+          <w:lang w:val="sr-Cyrl-RS"/>
+        </w:rPr>
+        <w:t>Пнеумонија</w:t>
+      </w:r>
+    </w:p>
+    <w:p>
+      <w:pPr>
+        <w:pStyle w:val="ListParagraph"/>
         <w:numPr>
           <w:ilvl w:val="1"/>
           <w:numId w:val="7"/>
@@ -3638,7 +3273,64 @@
         <w:rPr>
           <w:lang w:val="sr-Cyrl-RS"/>
         </w:rPr>
-        <w:t>Продужен издисај</w:t>
+        <w:t>Диспнеа</w:t>
+      </w:r>
+    </w:p>
+    <w:p>
+      <w:pPr>
+        <w:pStyle w:val="ListParagraph"/>
+        <w:numPr>
+          <w:ilvl w:val="1"/>
+          <w:numId w:val="7"/>
+        </w:numPr>
+        <w:jc w:val="both"/>
+        <w:rPr>
+          <w:lang w:val="sr-Cyrl-RS"/>
+        </w:rPr>
+      </w:pPr>
+      <w:r>
+        <w:rPr>
+          <w:lang w:val="sr-Cyrl-RS"/>
+        </w:rPr>
+        <w:t>Тахипнеа</w:t>
+      </w:r>
+    </w:p>
+    <w:p>
+      <w:pPr>
+        <w:pStyle w:val="ListParagraph"/>
+        <w:numPr>
+          <w:ilvl w:val="1"/>
+          <w:numId w:val="7"/>
+        </w:numPr>
+        <w:jc w:val="both"/>
+        <w:rPr>
+          <w:lang w:val="sr-Cyrl-RS"/>
+        </w:rPr>
+      </w:pPr>
+      <w:r>
+        <w:rPr>
+          <w:lang w:val="sr-Cyrl-RS"/>
+        </w:rPr>
+        <w:t>Хипоксемија</w:t>
+      </w:r>
+    </w:p>
+    <w:p>
+      <w:pPr>
+        <w:pStyle w:val="ListParagraph"/>
+        <w:numPr>
+          <w:ilvl w:val="1"/>
+          <w:numId w:val="7"/>
+        </w:numPr>
+        <w:jc w:val="both"/>
+        <w:rPr>
+          <w:lang w:val="sr-Cyrl-RS"/>
+        </w:rPr>
+      </w:pPr>
+      <w:r>
+        <w:rPr>
+          <w:lang w:val="sr-Cyrl-RS"/>
+        </w:rPr>
+        <w:t>Температура</w:t>
       </w:r>
     </w:p>
     <w:p>
@@ -3667,7 +3359,7 @@
         <w:rPr>
           <w:lang w:val="sr-Cyrl-RS"/>
         </w:rPr>
-        <w:t>Пнеумонија</w:t>
+        <w:t>Респираторна инсуфицијенција</w:t>
       </w:r>
     </w:p>
     <w:p>
@@ -3686,7 +3378,7 @@
         <w:rPr>
           <w:lang w:val="sr-Cyrl-RS"/>
         </w:rPr>
-        <w:t>Кашаљ са искашљавањем</w:t>
+        <w:t>Тахипнеа</w:t>
       </w:r>
     </w:p>
     <w:p>
@@ -3705,7 +3397,7 @@
         <w:rPr>
           <w:lang w:val="sr-Cyrl-RS"/>
         </w:rPr>
-        <w:t>Диспнеа</w:t>
+        <w:t>Брадипнеа</w:t>
       </w:r>
     </w:p>
     <w:p>
@@ -3724,7 +3416,7 @@
         <w:rPr>
           <w:lang w:val="sr-Cyrl-RS"/>
         </w:rPr>
-        <w:t>Тахипнеа</w:t>
+        <w:t>Хипоксемија</w:t>
       </w:r>
     </w:p>
     <w:p>
@@ -3743,7 +3435,7 @@
         <w:rPr>
           <w:lang w:val="sr-Cyrl-RS"/>
         </w:rPr>
-        <w:t>Хипоксемија</w:t>
+        <w:t>Цијаноза</w:t>
       </w:r>
     </w:p>
     <w:p>
@@ -3762,7 +3454,26 @@
         <w:rPr>
           <w:lang w:val="sr-Cyrl-RS"/>
         </w:rPr>
-        <w:t>Температура</w:t>
+        <w:t>Тахикардија</w:t>
+      </w:r>
+    </w:p>
+    <w:p>
+      <w:pPr>
+        <w:pStyle w:val="ListParagraph"/>
+        <w:numPr>
+          <w:ilvl w:val="1"/>
+          <w:numId w:val="7"/>
+        </w:numPr>
+        <w:jc w:val="both"/>
+        <w:rPr>
+          <w:lang w:val="sr-Cyrl-RS"/>
+        </w:rPr>
+      </w:pPr>
+      <w:r>
+        <w:rPr>
+          <w:lang w:val="sr-Cyrl-RS"/>
+        </w:rPr>
+        <w:t>Хипертензија</w:t>
       </w:r>
     </w:p>
     <w:p>
@@ -3791,7 +3502,147 @@
         <w:rPr>
           <w:lang w:val="sr-Cyrl-RS"/>
         </w:rPr>
-        <w:t>Респираторна инсуфицијенција</w:t>
+        <w:t>Инфаркт срца</w:t>
+      </w:r>
+    </w:p>
+    <w:p>
+      <w:pPr>
+        <w:pStyle w:val="ListParagraph"/>
+        <w:numPr>
+          <w:ilvl w:val="0"/>
+          <w:numId w:val="13"/>
+        </w:numPr>
+        <w:jc w:val="both"/>
+        <w:rPr>
+          <w:lang w:val="sr-Cyrl-RS"/>
+        </w:rPr>
+      </w:pPr>
+      <w:r>
+        <w:rPr>
+          <w:lang w:val="sr-Cyrl-RS"/>
+        </w:rPr>
+        <w:t>Бол у грудима</w:t>
+      </w:r>
+    </w:p>
+    <w:p>
+      <w:pPr>
+        <w:pStyle w:val="ListParagraph"/>
+        <w:numPr>
+          <w:ilvl w:val="0"/>
+          <w:numId w:val="13"/>
+        </w:numPr>
+        <w:jc w:val="both"/>
+        <w:rPr>
+          <w:lang w:val="sr-Cyrl-RS"/>
+        </w:rPr>
+      </w:pPr>
+      <w:r>
+        <w:rPr>
+          <w:lang w:val="sr-Cyrl-RS"/>
+        </w:rPr>
+        <w:t>Хипотензија</w:t>
+      </w:r>
+    </w:p>
+    <w:p>
+      <w:pPr>
+        <w:pStyle w:val="ListParagraph"/>
+        <w:numPr>
+          <w:ilvl w:val="0"/>
+          <w:numId w:val="13"/>
+        </w:numPr>
+        <w:jc w:val="both"/>
+        <w:rPr>
+          <w:lang w:val="sr-Cyrl-RS"/>
+        </w:rPr>
+      </w:pPr>
+      <w:r>
+        <w:rPr>
+          <w:lang w:val="sr-Cyrl-RS"/>
+        </w:rPr>
+        <w:t>Хипертензија</w:t>
+      </w:r>
+    </w:p>
+    <w:p>
+      <w:pPr>
+        <w:pStyle w:val="ListParagraph"/>
+        <w:numPr>
+          <w:ilvl w:val="0"/>
+          <w:numId w:val="13"/>
+        </w:numPr>
+        <w:jc w:val="both"/>
+        <w:rPr>
+          <w:lang w:val="sr-Cyrl-RS"/>
+        </w:rPr>
+      </w:pPr>
+      <w:r>
+        <w:rPr>
+          <w:lang w:val="sr-Cyrl-RS"/>
+        </w:rPr>
+        <w:t>Брадикардија</w:t>
+      </w:r>
+    </w:p>
+    <w:p>
+      <w:pPr>
+        <w:pStyle w:val="ListParagraph"/>
+        <w:numPr>
+          <w:ilvl w:val="0"/>
+          <w:numId w:val="13"/>
+        </w:numPr>
+        <w:jc w:val="both"/>
+        <w:rPr>
+          <w:lang w:val="sr-Cyrl-RS"/>
+        </w:rPr>
+      </w:pPr>
+      <w:r>
+        <w:rPr>
+          <w:lang w:val="sr-Cyrl-RS"/>
+        </w:rPr>
+        <w:t>Тахикардија</w:t>
+      </w:r>
+    </w:p>
+    <w:p>
+      <w:pPr>
+        <w:pStyle w:val="ListParagraph"/>
+        <w:numPr>
+          <w:ilvl w:val="0"/>
+          <w:numId w:val="13"/>
+        </w:numPr>
+        <w:jc w:val="both"/>
+        <w:rPr>
+          <w:lang w:val="sr-Cyrl-RS"/>
+        </w:rPr>
+      </w:pPr>
+      <w:r>
+        <w:rPr>
+          <w:lang w:val="sr-Cyrl-RS"/>
+        </w:rPr>
+        <w:t>Аритмије</w:t>
+      </w:r>
+    </w:p>
+    <w:p>
+      <w:pPr>
+        <w:pStyle w:val="ListParagraph"/>
+        <w:ind w:left="1440"/>
+        <w:jc w:val="both"/>
+      </w:pPr>
+    </w:p>
+    <w:p>
+      <w:pPr>
+        <w:pStyle w:val="ListParagraph"/>
+        <w:numPr>
+          <w:ilvl w:val="0"/>
+          <w:numId w:val="7"/>
+        </w:numPr>
+        <w:jc w:val="both"/>
+        <w:rPr>
+          <w:lang w:val="sr-Cyrl-RS"/>
+        </w:rPr>
+      </w:pPr>
+      <w:r>
+        <w:rPr>
+          <w:lang w:val="sr-Cyrl-RS"/>
+        </w:rPr>
+        <w:t>Срчана декомпензација</w:t>
       </w:r>
     </w:p>
     <w:p>
@@ -3810,7 +3661,7 @@
         <w:rPr>
           <w:lang w:val="sr-Cyrl-RS"/>
         </w:rPr>
-        <w:t>Тахипнеа</w:t>
+        <w:t>Диспнеа</w:t>
       </w:r>
     </w:p>
     <w:p>
@@ -3829,7 +3680,7 @@
         <w:rPr>
           <w:lang w:val="sr-Cyrl-RS"/>
         </w:rPr>
-        <w:t>Брадипнеа</w:t>
+        <w:t>Тахипнеа</w:t>
       </w:r>
     </w:p>
     <w:p>
@@ -3867,7 +3718,7 @@
         <w:rPr>
           <w:lang w:val="sr-Cyrl-RS"/>
         </w:rPr>
-        <w:t>Цијаноза</w:t>
+        <w:t>Тахикардија</w:t>
       </w:r>
     </w:p>
     <w:p>
@@ -3886,7 +3737,7 @@
         <w:rPr>
           <w:lang w:val="sr-Cyrl-RS"/>
         </w:rPr>
-        <w:t>Конфузија</w:t>
+        <w:t>Хипотензија</w:t>
       </w:r>
     </w:p>
     <w:p>
@@ -3905,7 +3756,7 @@
         <w:rPr>
           <w:lang w:val="sr-Cyrl-RS"/>
         </w:rPr>
-        <w:t>Агитација</w:t>
+        <w:t>Хипертензија</w:t>
       </w:r>
     </w:p>
     <w:p>
@@ -3924,26 +3775,7 @@
         <w:rPr>
           <w:lang w:val="sr-Cyrl-RS"/>
         </w:rPr>
-        <w:t>Тахикардија</w:t>
-      </w:r>
-    </w:p>
-    <w:p>
-      <w:pPr>
-        <w:pStyle w:val="ListParagraph"/>
-        <w:numPr>
-          <w:ilvl w:val="1"/>
-          <w:numId w:val="7"/>
-        </w:numPr>
-        <w:jc w:val="both"/>
-        <w:rPr>
-          <w:lang w:val="sr-Cyrl-RS"/>
-        </w:rPr>
-      </w:pPr>
-      <w:r>
-        <w:rPr>
-          <w:lang w:val="sr-Cyrl-RS"/>
-        </w:rPr>
-        <w:t>Хипертензија</w:t>
+        <w:t>Плућни едем</w:t>
       </w:r>
     </w:p>
     <w:p>
@@ -3951,452 +3783,12 @@
         <w:pStyle w:val="ListParagraph"/>
         <w:ind w:left="1440"/>
         <w:jc w:val="both"/>
-        <w:rPr>
-          <w:lang w:val="sr-Cyrl-RS"/>
-        </w:rPr>
-      </w:pPr>
-    </w:p>
-    <w:p>
-      <w:pPr>
-        <w:pStyle w:val="ListParagraph"/>
-        <w:numPr>
-          <w:ilvl w:val="0"/>
-          <w:numId w:val="7"/>
-        </w:numPr>
-        <w:jc w:val="both"/>
-        <w:rPr>
-          <w:lang w:val="sr-Cyrl-RS"/>
-        </w:rPr>
-      </w:pPr>
-      <w:r>
-        <w:rPr>
-          <w:lang w:val="sr-Cyrl-RS"/>
-        </w:rPr>
-        <w:t>Инфаркт срца</w:t>
-      </w:r>
-    </w:p>
-    <w:p>
-      <w:pPr>
-        <w:pStyle w:val="ListParagraph"/>
-        <w:numPr>
-          <w:ilvl w:val="0"/>
-          <w:numId w:val="13"/>
-        </w:numPr>
-        <w:jc w:val="both"/>
-        <w:rPr>
-          <w:lang w:val="sr-Cyrl-RS"/>
-        </w:rPr>
-      </w:pPr>
-      <w:r>
-        <w:rPr>
-          <w:lang w:val="sr-Cyrl-RS"/>
-        </w:rPr>
-        <w:t>Бол у грудима</w:t>
-      </w:r>
-    </w:p>
-    <w:p>
-      <w:pPr>
-        <w:pStyle w:val="ListParagraph"/>
-        <w:numPr>
-          <w:ilvl w:val="0"/>
-          <w:numId w:val="13"/>
-        </w:numPr>
-        <w:jc w:val="both"/>
-        <w:rPr>
-          <w:lang w:val="sr-Cyrl-RS"/>
-        </w:rPr>
-      </w:pPr>
-      <w:r>
-        <w:rPr>
-          <w:lang w:val="sr-Cyrl-RS"/>
-        </w:rPr>
-        <w:t>Хипотензија</w:t>
-      </w:r>
-    </w:p>
-    <w:p>
-      <w:pPr>
-        <w:pStyle w:val="ListParagraph"/>
-        <w:numPr>
-          <w:ilvl w:val="0"/>
-          <w:numId w:val="13"/>
-        </w:numPr>
-        <w:jc w:val="both"/>
-        <w:rPr>
-          <w:lang w:val="sr-Cyrl-RS"/>
-        </w:rPr>
-      </w:pPr>
-      <w:r>
-        <w:rPr>
-          <w:lang w:val="sr-Cyrl-RS"/>
-        </w:rPr>
-        <w:t>Хипертензија</w:t>
-      </w:r>
-    </w:p>
-    <w:p>
-      <w:pPr>
-        <w:pStyle w:val="ListParagraph"/>
-        <w:numPr>
-          <w:ilvl w:val="0"/>
-          <w:numId w:val="13"/>
-        </w:numPr>
-        <w:jc w:val="both"/>
-        <w:rPr>
-          <w:lang w:val="sr-Cyrl-RS"/>
-        </w:rPr>
-      </w:pPr>
-      <w:r>
-        <w:rPr>
-          <w:lang w:val="sr-Cyrl-RS"/>
-        </w:rPr>
-        <w:t>Брадикардија</w:t>
-      </w:r>
-    </w:p>
-    <w:p>
-      <w:pPr>
-        <w:pStyle w:val="ListParagraph"/>
-        <w:numPr>
-          <w:ilvl w:val="0"/>
-          <w:numId w:val="13"/>
-        </w:numPr>
-        <w:jc w:val="both"/>
-        <w:rPr>
-          <w:lang w:val="sr-Cyrl-RS"/>
-        </w:rPr>
-      </w:pPr>
-      <w:r>
-        <w:rPr>
-          <w:lang w:val="sr-Cyrl-RS"/>
-        </w:rPr>
-        <w:t>Тахикардија</w:t>
-      </w:r>
-    </w:p>
-    <w:p>
-      <w:pPr>
-        <w:pStyle w:val="ListParagraph"/>
-        <w:numPr>
-          <w:ilvl w:val="0"/>
-          <w:numId w:val="13"/>
-        </w:numPr>
-        <w:jc w:val="both"/>
-        <w:rPr>
-          <w:lang w:val="sr-Cyrl-RS"/>
-        </w:rPr>
-      </w:pPr>
-      <w:r>
-        <w:rPr>
-          <w:lang w:val="sr-Cyrl-RS"/>
-        </w:rPr>
-        <w:t>Аритмије</w:t>
-      </w:r>
-    </w:p>
-    <w:p>
-      <w:pPr>
-        <w:pStyle w:val="ListParagraph"/>
-        <w:ind w:left="1440"/>
-        <w:jc w:val="both"/>
-      </w:pPr>
-    </w:p>
-    <w:p>
-      <w:pPr>
-        <w:pStyle w:val="ListParagraph"/>
-        <w:numPr>
-          <w:ilvl w:val="0"/>
-          <w:numId w:val="7"/>
-        </w:numPr>
-        <w:jc w:val="both"/>
-        <w:rPr>
-          <w:lang w:val="sr-Cyrl-RS"/>
-        </w:rPr>
-      </w:pPr>
-      <w:r>
-        <w:rPr>
-          <w:lang w:val="sr-Cyrl-RS"/>
-        </w:rPr>
-        <w:t>Срчана декомпензација</w:t>
-      </w:r>
-    </w:p>
-    <w:p>
-      <w:pPr>
-        <w:pStyle w:val="ListParagraph"/>
-        <w:numPr>
-          <w:ilvl w:val="1"/>
-          <w:numId w:val="7"/>
-        </w:numPr>
-        <w:jc w:val="both"/>
-        <w:rPr>
-          <w:lang w:val="sr-Cyrl-RS"/>
-        </w:rPr>
-      </w:pPr>
-      <w:r>
-        <w:rPr>
-          <w:lang w:val="sr-Cyrl-RS"/>
-        </w:rPr>
-        <w:t>Диспнеа</w:t>
-      </w:r>
-    </w:p>
-    <w:p>
-      <w:pPr>
-        <w:pStyle w:val="ListParagraph"/>
-        <w:numPr>
-          <w:ilvl w:val="1"/>
-          <w:numId w:val="7"/>
-        </w:numPr>
-        <w:jc w:val="both"/>
-        <w:rPr>
-          <w:lang w:val="sr-Cyrl-RS"/>
-        </w:rPr>
-      </w:pPr>
-      <w:r>
-        <w:rPr>
-          <w:lang w:val="sr-Cyrl-RS"/>
-        </w:rPr>
-        <w:t>Тахипнеа</w:t>
-      </w:r>
-    </w:p>
-    <w:p>
-      <w:pPr>
-        <w:pStyle w:val="ListParagraph"/>
-        <w:numPr>
-          <w:ilvl w:val="1"/>
-          <w:numId w:val="7"/>
-        </w:numPr>
-        <w:jc w:val="both"/>
-        <w:rPr>
-          <w:lang w:val="sr-Cyrl-RS"/>
-        </w:rPr>
-      </w:pPr>
-      <w:r>
-        <w:rPr>
-          <w:lang w:val="sr-Cyrl-RS"/>
-        </w:rPr>
-        <w:t>Хипоксемија</w:t>
-      </w:r>
-    </w:p>
-    <w:p>
-      <w:pPr>
-        <w:pStyle w:val="ListParagraph"/>
-        <w:numPr>
-          <w:ilvl w:val="1"/>
-          <w:numId w:val="7"/>
-        </w:numPr>
-        <w:jc w:val="both"/>
-        <w:rPr>
-          <w:lang w:val="sr-Cyrl-RS"/>
-        </w:rPr>
-      </w:pPr>
-      <w:r>
-        <w:rPr>
-          <w:lang w:val="sr-Cyrl-RS"/>
-        </w:rPr>
-        <w:t>Тахикардија</w:t>
-      </w:r>
-    </w:p>
-    <w:p>
-      <w:pPr>
-        <w:pStyle w:val="ListParagraph"/>
-        <w:numPr>
-          <w:ilvl w:val="1"/>
-          <w:numId w:val="7"/>
-        </w:numPr>
-        <w:jc w:val="both"/>
-        <w:rPr>
-          <w:lang w:val="sr-Cyrl-RS"/>
-        </w:rPr>
-      </w:pPr>
-      <w:r>
-        <w:rPr>
-          <w:lang w:val="sr-Cyrl-RS"/>
-        </w:rPr>
-        <w:t>Хипотензија</w:t>
-      </w:r>
-    </w:p>
-    <w:p>
-      <w:pPr>
-        <w:pStyle w:val="ListParagraph"/>
-        <w:numPr>
-          <w:ilvl w:val="1"/>
-          <w:numId w:val="7"/>
-        </w:numPr>
-        <w:jc w:val="both"/>
-        <w:rPr>
-          <w:lang w:val="sr-Cyrl-RS"/>
-        </w:rPr>
-      </w:pPr>
-      <w:r>
-        <w:rPr>
-          <w:lang w:val="sr-Cyrl-RS"/>
-        </w:rPr>
-        <w:t>Хипертензија</w:t>
-      </w:r>
-    </w:p>
-    <w:p>
-      <w:pPr>
-        <w:pStyle w:val="ListParagraph"/>
-        <w:numPr>
-          <w:ilvl w:val="1"/>
-          <w:numId w:val="7"/>
-        </w:numPr>
-        <w:jc w:val="both"/>
-        <w:rPr>
-          <w:lang w:val="sr-Cyrl-RS"/>
-        </w:rPr>
-      </w:pPr>
-      <w:r>
-        <w:rPr>
-          <w:lang w:val="sr-Cyrl-RS"/>
-        </w:rPr>
-        <w:t>Плућни едем</w:t>
-      </w:r>
-    </w:p>
-    <w:p>
-      <w:pPr>
-        <w:pStyle w:val="ListParagraph"/>
-        <w:numPr>
-          <w:ilvl w:val="1"/>
-          <w:numId w:val="7"/>
-        </w:numPr>
-        <w:jc w:val="both"/>
-        <w:rPr>
-          <w:lang w:val="sr-Cyrl-RS"/>
-        </w:rPr>
-      </w:pPr>
-      <w:r>
-        <w:rPr>
-          <w:lang w:val="sr-Cyrl-RS"/>
-        </w:rPr>
-        <w:t>Оток доњих екстремитета</w:t>
-      </w:r>
-    </w:p>
-    <w:p>
-      <w:pPr>
-        <w:pStyle w:val="ListParagraph"/>
-        <w:ind w:left="1440"/>
-        <w:jc w:val="both"/>
-        <w:rPr>
-          <w:lang w:val="sr-Cyrl-RS"/>
-        </w:rPr>
-      </w:pPr>
-    </w:p>
-    <w:p>
-      <w:pPr>
-        <w:pStyle w:val="ListParagraph"/>
-        <w:ind w:left="1440"/>
-        <w:jc w:val="both"/>
-      </w:pPr>
-    </w:p>
-    <w:p>
-      <w:pPr>
-        <w:pStyle w:val="ListParagraph"/>
-        <w:ind w:left="1440"/>
-        <w:jc w:val="both"/>
-      </w:pPr>
-    </w:p>
-    <w:p>
-      <w:pPr>
-        <w:pStyle w:val="ListParagraph"/>
-        <w:ind w:left="1440"/>
-        <w:jc w:val="both"/>
-      </w:pPr>
-    </w:p>
-    <w:p>
-      <w:pPr>
-        <w:pStyle w:val="ListParagraph"/>
-        <w:ind w:left="1440"/>
-        <w:jc w:val="both"/>
-      </w:pPr>
-    </w:p>
-    <w:p>
-      <w:pPr>
-        <w:pStyle w:val="ListParagraph"/>
-        <w:ind w:left="1440"/>
-        <w:jc w:val="both"/>
-      </w:pPr>
-    </w:p>
-    <w:p>
-      <w:pPr>
-        <w:pStyle w:val="ListParagraph"/>
-        <w:ind w:left="1440"/>
-        <w:jc w:val="both"/>
-      </w:pPr>
-    </w:p>
-    <w:p>
-      <w:pPr>
-        <w:pStyle w:val="ListParagraph"/>
-        <w:ind w:left="0"/>
-        <w:jc w:val="both"/>
-        <w:rPr>
-          <w:lang w:val="sr-Cyrl-RS"/>
-        </w:rPr>
-      </w:pPr>
-      <w:r>
-        <w:rPr>
-          <w:lang w:val="sr-Cyrl-RS"/>
-        </w:rPr>
-        <w:t>Извештаји:</w:t>
-      </w:r>
-    </w:p>
-    <w:p>
-      <w:pPr>
-        <w:pStyle w:val="ListParagraph"/>
-        <w:numPr>
-          <w:ilvl w:val="0"/>
-          <w:numId w:val="19"/>
-        </w:numPr>
-        <w:jc w:val="both"/>
-        <w:rPr>
-          <w:lang w:val="sr-Cyrl-RS"/>
-        </w:rPr>
-      </w:pPr>
-      <w:r>
-        <w:rPr>
-          <w:lang w:val="sr-Cyrl-RS"/>
-        </w:rPr>
-        <w:t xml:space="preserve">Лекар може да </w:t>
-      </w:r>
-      <w:r>
-        <w:rPr>
-          <w:lang w:val="sr-Cyrl-RS"/>
-        </w:rPr>
-        <w:t>изабере симптоме и биће му приказан проценат пацијената који су имали те симптоме</w:t>
-      </w:r>
-    </w:p>
-    <w:p>
-      <w:pPr>
-        <w:pStyle w:val="ListParagraph"/>
-        <w:numPr>
-          <w:ilvl w:val="0"/>
-          <w:numId w:val="19"/>
-        </w:numPr>
-        <w:jc w:val="both"/>
-        <w:rPr>
-          <w:lang w:val="sr-Cyrl-RS"/>
-        </w:rPr>
-      </w:pPr>
-      <w:r>
-        <w:rPr>
-          <w:lang w:val="sr-Cyrl-RS"/>
-        </w:rPr>
-        <w:t>Лекар може да изабере болести и биће му приказан проценат пацијената који су имали те болести као компликације изазване операцијом.</w:t>
-      </w:r>
-    </w:p>
-    <w:p>
-      <w:pPr>
-        <w:pStyle w:val="ListParagraph"/>
-        <w:numPr>
-          <w:ilvl w:val="0"/>
-          <w:numId w:val="19"/>
-        </w:numPr>
-        <w:jc w:val="both"/>
-        <w:rPr>
-          <w:lang w:val="sr-Cyrl-RS"/>
-        </w:rPr>
-      </w:pPr>
-      <w:r>
-        <w:rPr>
-          <w:lang w:val="sr-Cyrl-RS"/>
-        </w:rPr>
-        <w:t>Лекар може да изабере класу ризика пацијента и биће му приказан проценат пацијената који су имали компликације изазване операцијом</w:t>
-      </w:r>
+      </w:pPr>
+    </w:p>
+    <w:p>
+      <w:pPr>
+        <w:jc w:val="both"/>
+      </w:pPr>
     </w:p>
     <w:sectPr>
       <w:pgSz w:w="12240" w:h="15840"/>
@@ -6858,7 +6250,6 @@
   <w:style w:type="character" w:default="1" w:styleId="DefaultParagraphFont">
     <w:name w:val="Default Paragraph Font"/>
     <w:uiPriority w:val="1"/>
-    <w:semiHidden/>
     <w:unhideWhenUsed/>
   </w:style>
   <w:style w:type="table" w:default="1" w:styleId="TableNormal">

</xml_diff>